<commit_message>
modificação do relatorio, apresentação e codigo
</commit_message>
<xml_diff>
--- a/Resource/Relatorio - STAR - 2.docx
+++ b/Resource/Relatorio - STAR - 2.docx
@@ -580,7 +580,7 @@
       <w:pPr>
         <w:pStyle w:val="Heading1"/>
       </w:pPr>
-      <w:bookmarkStart w:id="0" w:name="_Toc197298298"/>
+      <w:bookmarkStart w:id="0" w:name="_Toc197380426"/>
       <w:r>
         <w:t>Agradecimentos</w:t>
       </w:r>
@@ -625,7 +625,7 @@
       <w:pPr>
         <w:pStyle w:val="Heading1"/>
       </w:pPr>
-      <w:bookmarkStart w:id="1" w:name="_Toc197298299"/>
+      <w:bookmarkStart w:id="1" w:name="_Toc197380427"/>
       <w:r>
         <w:lastRenderedPageBreak/>
         <w:t>Índice</w:t>
@@ -686,7 +686,7 @@
           <w:r>
             <w:fldChar w:fldCharType="separate"/>
           </w:r>
-          <w:hyperlink w:anchor="_Toc197298298" w:history="1">
+          <w:hyperlink w:anchor="_Toc197380426" w:history="1">
             <w:r>
               <w:rPr>
                 <w:rStyle w:val="Hyperlink"/>
@@ -713,7 +713,7 @@
                 <w:noProof/>
                 <w:webHidden/>
               </w:rPr>
-              <w:instrText xml:space="preserve"> PAGEREF _Toc197298298 \h </w:instrText>
+              <w:instrText xml:space="preserve"> PAGEREF _Toc197380426 \h </w:instrText>
             </w:r>
             <w:r>
               <w:rPr>
@@ -757,7 +757,7 @@
               <w:lang w:val="en-GB" w:eastAsia="en-GB"/>
             </w:rPr>
           </w:pPr>
-          <w:hyperlink w:anchor="_Toc197298299" w:history="1">
+          <w:hyperlink w:anchor="_Toc197380427" w:history="1">
             <w:r>
               <w:rPr>
                 <w:rStyle w:val="Hyperlink"/>
@@ -784,7 +784,7 @@
                 <w:noProof/>
                 <w:webHidden/>
               </w:rPr>
-              <w:instrText xml:space="preserve"> PAGEREF _Toc197298299 \h </w:instrText>
+              <w:instrText xml:space="preserve"> PAGEREF _Toc197380427 \h </w:instrText>
             </w:r>
             <w:r>
               <w:rPr>
@@ -828,7 +828,7 @@
               <w:lang w:val="en-GB" w:eastAsia="en-GB"/>
             </w:rPr>
           </w:pPr>
-          <w:hyperlink w:anchor="_Toc197298300" w:history="1">
+          <w:hyperlink w:anchor="_Toc197380428" w:history="1">
             <w:r>
               <w:rPr>
                 <w:rStyle w:val="Hyperlink"/>
@@ -855,7 +855,7 @@
                 <w:noProof/>
                 <w:webHidden/>
               </w:rPr>
-              <w:instrText xml:space="preserve"> PAGEREF _Toc197298300 \h </w:instrText>
+              <w:instrText xml:space="preserve"> PAGEREF _Toc197380428 \h </w:instrText>
             </w:r>
             <w:r>
               <w:rPr>
@@ -899,7 +899,7 @@
               <w:lang w:val="en-GB" w:eastAsia="en-GB"/>
             </w:rPr>
           </w:pPr>
-          <w:hyperlink w:anchor="_Toc197298301" w:history="1">
+          <w:hyperlink w:anchor="_Toc197380429" w:history="1">
             <w:r>
               <w:rPr>
                 <w:rStyle w:val="Hyperlink"/>
@@ -926,7 +926,7 @@
                 <w:noProof/>
                 <w:webHidden/>
               </w:rPr>
-              <w:instrText xml:space="preserve"> PAGEREF _Toc197298301 \h </w:instrText>
+              <w:instrText xml:space="preserve"> PAGEREF _Toc197380429 \h </w:instrText>
             </w:r>
             <w:r>
               <w:rPr>
@@ -970,7 +970,7 @@
               <w:lang w:val="en-GB" w:eastAsia="en-GB"/>
             </w:rPr>
           </w:pPr>
-          <w:hyperlink w:anchor="_Toc197298302" w:history="1">
+          <w:hyperlink w:anchor="_Toc197380430" w:history="1">
             <w:r>
               <w:rPr>
                 <w:rStyle w:val="Hyperlink"/>
@@ -997,7 +997,7 @@
                 <w:noProof/>
                 <w:webHidden/>
               </w:rPr>
-              <w:instrText xml:space="preserve"> PAGEREF _Toc197298302 \h </w:instrText>
+              <w:instrText xml:space="preserve"> PAGEREF _Toc197380430 \h </w:instrText>
             </w:r>
             <w:r>
               <w:rPr>
@@ -1041,7 +1041,7 @@
               <w:lang w:val="en-GB" w:eastAsia="en-GB"/>
             </w:rPr>
           </w:pPr>
-          <w:hyperlink w:anchor="_Toc197298303" w:history="1">
+          <w:hyperlink w:anchor="_Toc197380431" w:history="1">
             <w:r>
               <w:rPr>
                 <w:rStyle w:val="Hyperlink"/>
@@ -1068,7 +1068,7 @@
                 <w:noProof/>
                 <w:webHidden/>
               </w:rPr>
-              <w:instrText xml:space="preserve"> PAGEREF _Toc197298303 \h </w:instrText>
+              <w:instrText xml:space="preserve"> PAGEREF _Toc197380431 \h </w:instrText>
             </w:r>
             <w:r>
               <w:rPr>
@@ -1112,7 +1112,7 @@
               <w:lang w:val="en-GB" w:eastAsia="en-GB"/>
             </w:rPr>
           </w:pPr>
-          <w:hyperlink w:anchor="_Toc197298304" w:history="1">
+          <w:hyperlink w:anchor="_Toc197380432" w:history="1">
             <w:r>
               <w:rPr>
                 <w:rStyle w:val="Hyperlink"/>
@@ -1139,7 +1139,7 @@
                 <w:noProof/>
                 <w:webHidden/>
               </w:rPr>
-              <w:instrText xml:space="preserve"> PAGEREF _Toc197298304 \h </w:instrText>
+              <w:instrText xml:space="preserve"> PAGEREF _Toc197380432 \h </w:instrText>
             </w:r>
             <w:r>
               <w:rPr>
@@ -1183,7 +1183,7 @@
               <w:lang w:val="en-GB" w:eastAsia="en-GB"/>
             </w:rPr>
           </w:pPr>
-          <w:hyperlink w:anchor="_Toc197298305" w:history="1">
+          <w:hyperlink w:anchor="_Toc197380433" w:history="1">
             <w:r>
               <w:rPr>
                 <w:rStyle w:val="Hyperlink"/>
@@ -1210,7 +1210,7 @@
                 <w:noProof/>
                 <w:webHidden/>
               </w:rPr>
-              <w:instrText xml:space="preserve"> PAGEREF _Toc197298305 \h </w:instrText>
+              <w:instrText xml:space="preserve"> PAGEREF _Toc197380433 \h </w:instrText>
             </w:r>
             <w:r>
               <w:rPr>
@@ -1254,7 +1254,7 @@
               <w:lang w:val="en-GB" w:eastAsia="en-GB"/>
             </w:rPr>
           </w:pPr>
-          <w:hyperlink w:anchor="_Toc197298306" w:history="1">
+          <w:hyperlink w:anchor="_Toc197380434" w:history="1">
             <w:r>
               <w:rPr>
                 <w:rStyle w:val="Hyperlink"/>
@@ -1281,7 +1281,7 @@
                 <w:noProof/>
                 <w:webHidden/>
               </w:rPr>
-              <w:instrText xml:space="preserve"> PAGEREF _Toc197298306 \h </w:instrText>
+              <w:instrText xml:space="preserve"> PAGEREF _Toc197380434 \h </w:instrText>
             </w:r>
             <w:r>
               <w:rPr>
@@ -1325,7 +1325,7 @@
               <w:lang w:val="en-GB" w:eastAsia="en-GB"/>
             </w:rPr>
           </w:pPr>
-          <w:hyperlink w:anchor="_Toc197298307" w:history="1">
+          <w:hyperlink w:anchor="_Toc197380435" w:history="1">
             <w:r>
               <w:rPr>
                 <w:rStyle w:val="Hyperlink"/>
@@ -1354,7 +1354,7 @@
                 <w:noProof/>
                 <w:webHidden/>
               </w:rPr>
-              <w:instrText xml:space="preserve"> PAGEREF _Toc197298307 \h </w:instrText>
+              <w:instrText xml:space="preserve"> PAGEREF _Toc197380435 \h </w:instrText>
             </w:r>
             <w:r>
               <w:rPr>
@@ -1398,7 +1398,7 @@
               <w:lang w:val="en-GB" w:eastAsia="en-GB"/>
             </w:rPr>
           </w:pPr>
-          <w:hyperlink w:anchor="_Toc197298308" w:history="1">
+          <w:hyperlink w:anchor="_Toc197380436" w:history="1">
             <w:r>
               <w:rPr>
                 <w:rStyle w:val="Hyperlink"/>
@@ -1441,7 +1441,7 @@
                 <w:noProof/>
                 <w:webHidden/>
               </w:rPr>
-              <w:instrText xml:space="preserve"> PAGEREF _Toc197298308 \h </w:instrText>
+              <w:instrText xml:space="preserve"> PAGEREF _Toc197380436 \h </w:instrText>
             </w:r>
             <w:r>
               <w:rPr>
@@ -1485,7 +1485,7 @@
               <w:lang w:val="en-GB" w:eastAsia="en-GB"/>
             </w:rPr>
           </w:pPr>
-          <w:hyperlink w:anchor="_Toc197298309" w:history="1">
+          <w:hyperlink w:anchor="_Toc197380437" w:history="1">
             <w:r>
               <w:rPr>
                 <w:rStyle w:val="Hyperlink"/>
@@ -1521,7 +1521,7 @@
                 <w:noProof/>
                 <w:webHidden/>
               </w:rPr>
-              <w:instrText xml:space="preserve"> PAGEREF _Toc197298309 \h </w:instrText>
+              <w:instrText xml:space="preserve"> PAGEREF _Toc197380437 \h </w:instrText>
             </w:r>
             <w:r>
               <w:rPr>
@@ -1565,7 +1565,7 @@
               <w:lang w:val="en-GB" w:eastAsia="en-GB"/>
             </w:rPr>
           </w:pPr>
-          <w:hyperlink w:anchor="_Toc197298310" w:history="1">
+          <w:hyperlink w:anchor="_Toc197380438" w:history="1">
             <w:r>
               <w:rPr>
                 <w:rStyle w:val="Hyperlink"/>
@@ -1592,7 +1592,7 @@
                 <w:noProof/>
                 <w:webHidden/>
               </w:rPr>
-              <w:instrText xml:space="preserve"> PAGEREF _Toc197298310 \h </w:instrText>
+              <w:instrText xml:space="preserve"> PAGEREF _Toc197380438 \h </w:instrText>
             </w:r>
             <w:r>
               <w:rPr>
@@ -1636,7 +1636,7 @@
               <w:lang w:val="en-GB" w:eastAsia="en-GB"/>
             </w:rPr>
           </w:pPr>
-          <w:hyperlink w:anchor="_Toc197298311" w:history="1">
+          <w:hyperlink w:anchor="_Toc197380439" w:history="1">
             <w:r>
               <w:rPr>
                 <w:rStyle w:val="Hyperlink"/>
@@ -1663,7 +1663,7 @@
                 <w:noProof/>
                 <w:webHidden/>
               </w:rPr>
-              <w:instrText xml:space="preserve"> PAGEREF _Toc197298311 \h </w:instrText>
+              <w:instrText xml:space="preserve"> PAGEREF _Toc197380439 \h </w:instrText>
             </w:r>
             <w:r>
               <w:rPr>
@@ -1707,7 +1707,7 @@
               <w:lang w:val="en-GB" w:eastAsia="en-GB"/>
             </w:rPr>
           </w:pPr>
-          <w:hyperlink w:anchor="_Toc197298312" w:history="1">
+          <w:hyperlink w:anchor="_Toc197380440" w:history="1">
             <w:r>
               <w:rPr>
                 <w:rStyle w:val="Hyperlink"/>
@@ -1734,7 +1734,7 @@
                 <w:noProof/>
                 <w:webHidden/>
               </w:rPr>
-              <w:instrText xml:space="preserve"> PAGEREF _Toc197298312 \h </w:instrText>
+              <w:instrText xml:space="preserve"> PAGEREF _Toc197380440 \h </w:instrText>
             </w:r>
             <w:r>
               <w:rPr>
@@ -1778,7 +1778,7 @@
               <w:lang w:val="en-GB" w:eastAsia="en-GB"/>
             </w:rPr>
           </w:pPr>
-          <w:hyperlink w:anchor="_Toc197298313" w:history="1">
+          <w:hyperlink w:anchor="_Toc197380441" w:history="1">
             <w:r>
               <w:rPr>
                 <w:rStyle w:val="Hyperlink"/>
@@ -1805,7 +1805,7 @@
                 <w:noProof/>
                 <w:webHidden/>
               </w:rPr>
-              <w:instrText xml:space="preserve"> PAGEREF _Toc197298313 \h </w:instrText>
+              <w:instrText xml:space="preserve"> PAGEREF _Toc197380441 \h </w:instrText>
             </w:r>
             <w:r>
               <w:rPr>
@@ -1849,7 +1849,7 @@
               <w:lang w:val="en-GB" w:eastAsia="en-GB"/>
             </w:rPr>
           </w:pPr>
-          <w:hyperlink w:anchor="_Toc197298314" w:history="1">
+          <w:hyperlink w:anchor="_Toc197380442" w:history="1">
             <w:r>
               <w:rPr>
                 <w:rStyle w:val="Hyperlink"/>
@@ -1876,7 +1876,7 @@
                 <w:noProof/>
                 <w:webHidden/>
               </w:rPr>
-              <w:instrText xml:space="preserve"> PAGEREF _Toc197298314 \h </w:instrText>
+              <w:instrText xml:space="preserve"> PAGEREF _Toc197380442 \h </w:instrText>
             </w:r>
             <w:r>
               <w:rPr>
@@ -1920,7 +1920,7 @@
               <w:lang w:val="en-GB" w:eastAsia="en-GB"/>
             </w:rPr>
           </w:pPr>
-          <w:hyperlink w:anchor="_Toc197298315" w:history="1">
+          <w:hyperlink w:anchor="_Toc197380443" w:history="1">
             <w:r>
               <w:rPr>
                 <w:rStyle w:val="Hyperlink"/>
@@ -1947,7 +1947,7 @@
                 <w:noProof/>
                 <w:webHidden/>
               </w:rPr>
-              <w:instrText xml:space="preserve"> PAGEREF _Toc197298315 \h </w:instrText>
+              <w:instrText xml:space="preserve"> PAGEREF _Toc197380443 \h </w:instrText>
             </w:r>
             <w:r>
               <w:rPr>
@@ -1992,7 +1992,7 @@
               <w:lang w:val="en-GB" w:eastAsia="en-GB"/>
             </w:rPr>
           </w:pPr>
-          <w:hyperlink w:anchor="_Toc197298316" w:history="1">
+          <w:hyperlink w:anchor="_Toc197380444" w:history="1">
             <w:r>
               <w:rPr>
                 <w:rFonts w:asciiTheme="minorHAnsi" w:eastAsiaTheme="minorEastAsia" w:hAnsiTheme="minorHAnsi" w:cstheme="minorBidi"/>
@@ -2030,7 +2030,7 @@
                 <w:noProof/>
                 <w:webHidden/>
               </w:rPr>
-              <w:instrText xml:space="preserve"> PAGEREF _Toc197298316 \h </w:instrText>
+              <w:instrText xml:space="preserve"> PAGEREF _Toc197380444 \h </w:instrText>
             </w:r>
             <w:r>
               <w:rPr>
@@ -2074,7 +2074,7 @@
               <w:lang w:val="en-GB" w:eastAsia="en-GB"/>
             </w:rPr>
           </w:pPr>
-          <w:hyperlink w:anchor="_Toc197298317" w:history="1">
+          <w:hyperlink w:anchor="_Toc197380445" w:history="1">
             <w:r>
               <w:rPr>
                 <w:rStyle w:val="Hyperlink"/>
@@ -2101,7 +2101,7 @@
                 <w:noProof/>
                 <w:webHidden/>
               </w:rPr>
-              <w:instrText xml:space="preserve"> PAGEREF _Toc197298317 \h </w:instrText>
+              <w:instrText xml:space="preserve"> PAGEREF _Toc197380445 \h </w:instrText>
             </w:r>
             <w:r>
               <w:rPr>
@@ -2145,7 +2145,7 @@
               <w:lang w:val="en-GB" w:eastAsia="en-GB"/>
             </w:rPr>
           </w:pPr>
-          <w:hyperlink w:anchor="_Toc197298318" w:history="1">
+          <w:hyperlink w:anchor="_Toc197380446" w:history="1">
             <w:r>
               <w:rPr>
                 <w:rStyle w:val="Hyperlink"/>
@@ -2206,7 +2206,7 @@
                 <w:noProof/>
                 <w:webHidden/>
               </w:rPr>
-              <w:instrText xml:space="preserve"> PAGEREF _Toc197298318 \h </w:instrText>
+              <w:instrText xml:space="preserve"> PAGEREF _Toc197380446 \h </w:instrText>
             </w:r>
             <w:r>
               <w:rPr>
@@ -2250,7 +2250,7 @@
               <w:lang w:val="en-GB" w:eastAsia="en-GB"/>
             </w:rPr>
           </w:pPr>
-          <w:hyperlink w:anchor="_Toc197298319" w:history="1">
+          <w:hyperlink w:anchor="_Toc197380447" w:history="1">
             <w:r>
               <w:rPr>
                 <w:rStyle w:val="Hyperlink"/>
@@ -2302,7 +2302,7 @@
                 <w:noProof/>
                 <w:webHidden/>
               </w:rPr>
-              <w:instrText xml:space="preserve"> PAGEREF _Toc197298319 \h </w:instrText>
+              <w:instrText xml:space="preserve"> PAGEREF _Toc197380447 \h </w:instrText>
             </w:r>
             <w:r>
               <w:rPr>
@@ -2346,7 +2346,7 @@
               <w:lang w:val="en-GB" w:eastAsia="en-GB"/>
             </w:rPr>
           </w:pPr>
-          <w:hyperlink w:anchor="_Toc197298320" w:history="1">
+          <w:hyperlink w:anchor="_Toc197380448" w:history="1">
             <w:r>
               <w:rPr>
                 <w:rStyle w:val="Hyperlink"/>
@@ -2391,7 +2391,7 @@
                 <w:noProof/>
                 <w:webHidden/>
               </w:rPr>
-              <w:instrText xml:space="preserve"> PAGEREF _Toc197298320 \h </w:instrText>
+              <w:instrText xml:space="preserve"> PAGEREF _Toc197380448 \h </w:instrText>
             </w:r>
             <w:r>
               <w:rPr>
@@ -2435,7 +2435,7 @@
               <w:lang w:val="en-GB" w:eastAsia="en-GB"/>
             </w:rPr>
           </w:pPr>
-          <w:hyperlink w:anchor="_Toc197298321" w:history="1">
+          <w:hyperlink w:anchor="_Toc197380449" w:history="1">
             <w:r>
               <w:rPr>
                 <w:rStyle w:val="Hyperlink"/>
@@ -2462,7 +2462,7 @@
                 <w:noProof/>
                 <w:webHidden/>
               </w:rPr>
-              <w:instrText xml:space="preserve"> PAGEREF _Toc197298321 \h </w:instrText>
+              <w:instrText xml:space="preserve"> PAGEREF _Toc197380449 \h </w:instrText>
             </w:r>
             <w:r>
               <w:rPr>
@@ -2506,7 +2506,7 @@
               <w:lang w:val="en-GB" w:eastAsia="en-GB"/>
             </w:rPr>
           </w:pPr>
-          <w:hyperlink w:anchor="_Toc197298322" w:history="1">
+          <w:hyperlink w:anchor="_Toc197380450" w:history="1">
             <w:r>
               <w:rPr>
                 <w:rStyle w:val="Hyperlink"/>
@@ -2533,7 +2533,7 @@
                 <w:noProof/>
                 <w:webHidden/>
               </w:rPr>
-              <w:instrText xml:space="preserve"> PAGEREF _Toc197298322 \h </w:instrText>
+              <w:instrText xml:space="preserve"> PAGEREF _Toc197380450 \h </w:instrText>
             </w:r>
             <w:r>
               <w:rPr>
@@ -2577,7 +2577,7 @@
               <w:lang w:val="en-GB" w:eastAsia="en-GB"/>
             </w:rPr>
           </w:pPr>
-          <w:hyperlink w:anchor="_Toc197298323" w:history="1">
+          <w:hyperlink w:anchor="_Toc197380451" w:history="1">
             <w:r>
               <w:rPr>
                 <w:rStyle w:val="Hyperlink"/>
@@ -2604,7 +2604,7 @@
                 <w:noProof/>
                 <w:webHidden/>
               </w:rPr>
-              <w:instrText xml:space="preserve"> PAGEREF _Toc197298323 \h </w:instrText>
+              <w:instrText xml:space="preserve"> PAGEREF _Toc197380451 \h </w:instrText>
             </w:r>
             <w:r>
               <w:rPr>
@@ -2648,7 +2648,7 @@
               <w:lang w:val="en-GB" w:eastAsia="en-GB"/>
             </w:rPr>
           </w:pPr>
-          <w:hyperlink w:anchor="_Toc197298324" w:history="1">
+          <w:hyperlink w:anchor="_Toc197380452" w:history="1">
             <w:r>
               <w:rPr>
                 <w:rStyle w:val="Hyperlink"/>
@@ -2675,7 +2675,7 @@
                 <w:noProof/>
                 <w:webHidden/>
               </w:rPr>
-              <w:instrText xml:space="preserve"> PAGEREF _Toc197298324 \h </w:instrText>
+              <w:instrText xml:space="preserve"> PAGEREF _Toc197380452 \h </w:instrText>
             </w:r>
             <w:r>
               <w:rPr>
@@ -2719,7 +2719,7 @@
               <w:lang w:val="en-GB" w:eastAsia="en-GB"/>
             </w:rPr>
           </w:pPr>
-          <w:hyperlink w:anchor="_Toc197298325" w:history="1">
+          <w:hyperlink w:anchor="_Toc197380453" w:history="1">
             <w:r>
               <w:rPr>
                 <w:rStyle w:val="Hyperlink"/>
@@ -2746,7 +2746,7 @@
                 <w:noProof/>
                 <w:webHidden/>
               </w:rPr>
-              <w:instrText xml:space="preserve"> PAGEREF _Toc197298325 \h </w:instrText>
+              <w:instrText xml:space="preserve"> PAGEREF _Toc197380453 \h </w:instrText>
             </w:r>
             <w:r>
               <w:rPr>
@@ -2790,7 +2790,7 @@
               <w:lang w:val="en-GB" w:eastAsia="en-GB"/>
             </w:rPr>
           </w:pPr>
-          <w:hyperlink w:anchor="_Toc197298326" w:history="1">
+          <w:hyperlink w:anchor="_Toc197380454" w:history="1">
             <w:r>
               <w:rPr>
                 <w:rStyle w:val="Hyperlink"/>
@@ -2817,7 +2817,7 @@
                 <w:noProof/>
                 <w:webHidden/>
               </w:rPr>
-              <w:instrText xml:space="preserve"> PAGEREF _Toc197298326 \h </w:instrText>
+              <w:instrText xml:space="preserve"> PAGEREF _Toc197380454 \h </w:instrText>
             </w:r>
             <w:r>
               <w:rPr>
@@ -2861,7 +2861,7 @@
               <w:lang w:val="en-GB" w:eastAsia="en-GB"/>
             </w:rPr>
           </w:pPr>
-          <w:hyperlink w:anchor="_Toc197298327" w:history="1">
+          <w:hyperlink w:anchor="_Toc197380455" w:history="1">
             <w:r>
               <w:rPr>
                 <w:rStyle w:val="Hyperlink"/>
@@ -2888,7 +2888,7 @@
                 <w:noProof/>
                 <w:webHidden/>
               </w:rPr>
-              <w:instrText xml:space="preserve"> PAGEREF _Toc197298327 \h </w:instrText>
+              <w:instrText xml:space="preserve"> PAGEREF _Toc197380455 \h </w:instrText>
             </w:r>
             <w:r>
               <w:rPr>
@@ -2909,6 +2909,77 @@
                 <w:webHidden/>
               </w:rPr>
               <w:t>20</w:t>
+            </w:r>
+            <w:r>
+              <w:rPr>
+                <w:noProof/>
+                <w:webHidden/>
+              </w:rPr>
+              <w:fldChar w:fldCharType="end"/>
+            </w:r>
+          </w:hyperlink>
+        </w:p>
+        <w:p>
+          <w:pPr>
+            <w:pStyle w:val="TOC3"/>
+            <w:tabs>
+              <w:tab w:val="right" w:leader="dot" w:pos="9016"/>
+            </w:tabs>
+            <w:rPr>
+              <w:rFonts w:asciiTheme="minorHAnsi" w:eastAsiaTheme="minorEastAsia" w:hAnsiTheme="minorHAnsi" w:cstheme="minorBidi"/>
+              <w:noProof/>
+              <w:color w:val="auto"/>
+              <w:lang w:val="en-GB" w:eastAsia="en-GB"/>
+            </w:rPr>
+          </w:pPr>
+          <w:hyperlink w:anchor="_Toc197380456" w:history="1">
+            <w:r>
+              <w:rPr>
+                <w:rStyle w:val="Hyperlink"/>
+                <w:noProof/>
+              </w:rPr>
+              <w:t>Diagrama de Circuitos Necessários</w:t>
+            </w:r>
+            <w:r>
+              <w:rPr>
+                <w:noProof/>
+                <w:webHidden/>
+              </w:rPr>
+              <w:tab/>
+            </w:r>
+            <w:r>
+              <w:rPr>
+                <w:noProof/>
+                <w:webHidden/>
+              </w:rPr>
+              <w:fldChar w:fldCharType="begin"/>
+            </w:r>
+            <w:r>
+              <w:rPr>
+                <w:noProof/>
+                <w:webHidden/>
+              </w:rPr>
+              <w:instrText xml:space="preserve"> PAGEREF _Toc197380456 \h </w:instrText>
+            </w:r>
+            <w:r>
+              <w:rPr>
+                <w:noProof/>
+                <w:webHidden/>
+              </w:rPr>
+            </w:r>
+            <w:r>
+              <w:rPr>
+                <w:noProof/>
+                <w:webHidden/>
+              </w:rPr>
+              <w:fldChar w:fldCharType="separate"/>
+            </w:r>
+            <w:r>
+              <w:rPr>
+                <w:noProof/>
+                <w:webHidden/>
+              </w:rPr>
+              <w:t>21</w:t>
             </w:r>
             <w:r>
               <w:rPr>
@@ -2932,13 +3003,13 @@
               <w:lang w:val="en-GB" w:eastAsia="en-GB"/>
             </w:rPr>
           </w:pPr>
-          <w:hyperlink w:anchor="_Toc197298328" w:history="1">
+          <w:hyperlink w:anchor="_Toc197380457" w:history="1">
             <w:r>
               <w:rPr>
                 <w:rStyle w:val="Hyperlink"/>
                 <w:noProof/>
               </w:rPr>
-              <w:t>Diagrama</w:t>
+              <w:t>Planeamento do Projeto</w:t>
             </w:r>
             <w:r>
               <w:rPr>
@@ -2959,7 +3030,7 @@
                 <w:noProof/>
                 <w:webHidden/>
               </w:rPr>
-              <w:instrText xml:space="preserve"> PAGEREF _Toc197298328 \h </w:instrText>
+              <w:instrText xml:space="preserve"> PAGEREF _Toc197380457 \h </w:instrText>
             </w:r>
             <w:r>
               <w:rPr>
@@ -2979,7 +3050,7 @@
                 <w:noProof/>
                 <w:webHidden/>
               </w:rPr>
-              <w:t>21</w:t>
+              <w:t>22</w:t>
             </w:r>
             <w:r>
               <w:rPr>
@@ -3003,13 +3074,13 @@
               <w:lang w:val="en-GB" w:eastAsia="en-GB"/>
             </w:rPr>
           </w:pPr>
-          <w:hyperlink w:anchor="_Toc197298329" w:history="1">
+          <w:hyperlink w:anchor="_Toc197380458" w:history="1">
             <w:r>
               <w:rPr>
                 <w:rStyle w:val="Hyperlink"/>
                 <w:noProof/>
               </w:rPr>
-              <w:t>Planeamento do Projeto</w:t>
+              <w:t>Distribuição de Tarefas</w:t>
             </w:r>
             <w:r>
               <w:rPr>
@@ -3030,7 +3101,7 @@
                 <w:noProof/>
                 <w:webHidden/>
               </w:rPr>
-              <w:instrText xml:space="preserve"> PAGEREF _Toc197298329 \h </w:instrText>
+              <w:instrText xml:space="preserve"> PAGEREF _Toc197380458 \h </w:instrText>
             </w:r>
             <w:r>
               <w:rPr>
@@ -3074,13 +3145,13 @@
               <w:lang w:val="en-GB" w:eastAsia="en-GB"/>
             </w:rPr>
           </w:pPr>
-          <w:hyperlink w:anchor="_Toc197298330" w:history="1">
+          <w:hyperlink w:anchor="_Toc197380459" w:history="1">
             <w:r>
               <w:rPr>
                 <w:rStyle w:val="Hyperlink"/>
                 <w:noProof/>
               </w:rPr>
-              <w:t>S.T.A.R Internamente</w:t>
+              <w:t>Proposta de plataformas padrão, funcionalidades a implementar</w:t>
             </w:r>
             <w:r>
               <w:rPr>
@@ -3101,7 +3172,7 @@
                 <w:noProof/>
                 <w:webHidden/>
               </w:rPr>
-              <w:instrText xml:space="preserve"> PAGEREF _Toc197298330 \h </w:instrText>
+              <w:instrText xml:space="preserve"> PAGEREF _Toc197380459 \h </w:instrText>
             </w:r>
             <w:r>
               <w:rPr>
@@ -3145,7 +3216,7 @@
               <w:lang w:val="en-GB" w:eastAsia="en-GB"/>
             </w:rPr>
           </w:pPr>
-          <w:hyperlink w:anchor="_Toc197298331" w:history="1">
+          <w:hyperlink w:anchor="_Toc197380460" w:history="1">
             <w:r>
               <w:rPr>
                 <w:rStyle w:val="Hyperlink"/>
@@ -3172,7 +3243,7 @@
                 <w:noProof/>
                 <w:webHidden/>
               </w:rPr>
-              <w:instrText xml:space="preserve"> PAGEREF _Toc197298331 \h </w:instrText>
+              <w:instrText xml:space="preserve"> PAGEREF _Toc197380460 \h </w:instrText>
             </w:r>
             <w:r>
               <w:rPr>
@@ -3216,7 +3287,7 @@
               <w:lang w:val="en-GB" w:eastAsia="en-GB"/>
             </w:rPr>
           </w:pPr>
-          <w:hyperlink w:anchor="_Toc197298332" w:history="1">
+          <w:hyperlink w:anchor="_Toc197380461" w:history="1">
             <w:r>
               <w:rPr>
                 <w:rStyle w:val="Hyperlink"/>
@@ -3243,7 +3314,7 @@
                 <w:noProof/>
                 <w:webHidden/>
               </w:rPr>
-              <w:instrText xml:space="preserve"> PAGEREF _Toc197298332 \h </w:instrText>
+              <w:instrText xml:space="preserve"> PAGEREF _Toc197380461 \h </w:instrText>
             </w:r>
             <w:r>
               <w:rPr>
@@ -3287,7 +3358,7 @@
               <w:lang w:val="en-GB" w:eastAsia="en-GB"/>
             </w:rPr>
           </w:pPr>
-          <w:hyperlink w:anchor="_Toc197298333" w:history="1">
+          <w:hyperlink w:anchor="_Toc197380462" w:history="1">
             <w:r>
               <w:rPr>
                 <w:rStyle w:val="Hyperlink"/>
@@ -3314,7 +3385,7 @@
                 <w:noProof/>
                 <w:webHidden/>
               </w:rPr>
-              <w:instrText xml:space="preserve"> PAGEREF _Toc197298333 \h </w:instrText>
+              <w:instrText xml:space="preserve"> PAGEREF _Toc197380462 \h </w:instrText>
             </w:r>
             <w:r>
               <w:rPr>
@@ -3358,7 +3429,7 @@
               <w:lang w:val="en-GB" w:eastAsia="en-GB"/>
             </w:rPr>
           </w:pPr>
-          <w:hyperlink w:anchor="_Toc197298334" w:history="1">
+          <w:hyperlink w:anchor="_Toc197380463" w:history="1">
             <w:r>
               <w:rPr>
                 <w:rStyle w:val="Hyperlink"/>
@@ -3385,7 +3456,7 @@
                 <w:noProof/>
                 <w:webHidden/>
               </w:rPr>
-              <w:instrText xml:space="preserve"> PAGEREF _Toc197298334 \h </w:instrText>
+              <w:instrText xml:space="preserve"> PAGEREF _Toc197380463 \h </w:instrText>
             </w:r>
             <w:r>
               <w:rPr>
@@ -3429,7 +3500,7 @@
               <w:lang w:val="en-GB" w:eastAsia="en-GB"/>
             </w:rPr>
           </w:pPr>
-          <w:hyperlink w:anchor="_Toc197298335" w:history="1">
+          <w:hyperlink w:anchor="_Toc197380464" w:history="1">
             <w:r>
               <w:rPr>
                 <w:rStyle w:val="Hyperlink"/>
@@ -3456,7 +3527,7 @@
                 <w:noProof/>
                 <w:webHidden/>
               </w:rPr>
-              <w:instrText xml:space="preserve"> PAGEREF _Toc197298335 \h </w:instrText>
+              <w:instrText xml:space="preserve"> PAGEREF _Toc197380464 \h </w:instrText>
             </w:r>
             <w:r>
               <w:rPr>
@@ -3500,7 +3571,7 @@
               <w:lang w:val="en-GB" w:eastAsia="en-GB"/>
             </w:rPr>
           </w:pPr>
-          <w:hyperlink w:anchor="_Toc197298336" w:history="1">
+          <w:hyperlink w:anchor="_Toc197380465" w:history="1">
             <w:r>
               <w:rPr>
                 <w:rStyle w:val="Hyperlink"/>
@@ -3527,7 +3598,7 @@
                 <w:noProof/>
                 <w:webHidden/>
               </w:rPr>
-              <w:instrText xml:space="preserve"> PAGEREF _Toc197298336 \h </w:instrText>
+              <w:instrText xml:space="preserve"> PAGEREF _Toc197380465 \h </w:instrText>
             </w:r>
             <w:r>
               <w:rPr>
@@ -3571,7 +3642,7 @@
               <w:lang w:val="en-GB" w:eastAsia="en-GB"/>
             </w:rPr>
           </w:pPr>
-          <w:hyperlink w:anchor="_Toc197298337" w:history="1">
+          <w:hyperlink w:anchor="_Toc197380466" w:history="1">
             <w:r>
               <w:rPr>
                 <w:rStyle w:val="Hyperlink"/>
@@ -3598,7 +3669,7 @@
                 <w:noProof/>
                 <w:webHidden/>
               </w:rPr>
-              <w:instrText xml:space="preserve"> PAGEREF _Toc197298337 \h </w:instrText>
+              <w:instrText xml:space="preserve"> PAGEREF _Toc197380466 \h </w:instrText>
             </w:r>
             <w:r>
               <w:rPr>
@@ -3642,7 +3713,7 @@
               <w:lang w:val="en-GB" w:eastAsia="en-GB"/>
             </w:rPr>
           </w:pPr>
-          <w:hyperlink w:anchor="_Toc197298338" w:history="1">
+          <w:hyperlink w:anchor="_Toc197380467" w:history="1">
             <w:r>
               <w:rPr>
                 <w:rStyle w:val="Hyperlink"/>
@@ -3669,7 +3740,7 @@
                 <w:noProof/>
                 <w:webHidden/>
               </w:rPr>
-              <w:instrText xml:space="preserve"> PAGEREF _Toc197298338 \h </w:instrText>
+              <w:instrText xml:space="preserve"> PAGEREF _Toc197380467 \h </w:instrText>
             </w:r>
             <w:r>
               <w:rPr>
@@ -3713,7 +3784,7 @@
               <w:lang w:val="en-GB" w:eastAsia="en-GB"/>
             </w:rPr>
           </w:pPr>
-          <w:hyperlink w:anchor="_Toc197298339" w:history="1">
+          <w:hyperlink w:anchor="_Toc197380468" w:history="1">
             <w:r>
               <w:rPr>
                 <w:rStyle w:val="Hyperlink"/>
@@ -3740,7 +3811,7 @@
                 <w:noProof/>
                 <w:webHidden/>
               </w:rPr>
-              <w:instrText xml:space="preserve"> PAGEREF _Toc197298339 \h </w:instrText>
+              <w:instrText xml:space="preserve"> PAGEREF _Toc197380468 \h </w:instrText>
             </w:r>
             <w:r>
               <w:rPr>
@@ -3816,7 +3887,7 @@
       <w:pPr>
         <w:pStyle w:val="Heading1"/>
       </w:pPr>
-      <w:bookmarkStart w:id="2" w:name="_Toc197298300"/>
+      <w:bookmarkStart w:id="2" w:name="_Toc197380428"/>
       <w:r>
         <w:lastRenderedPageBreak/>
         <w:t>Índice de Imagens</w:t>
@@ -3845,7 +3916,7 @@
       <w:r>
         <w:fldChar w:fldCharType="separate"/>
       </w:r>
-      <w:hyperlink r:id="rId9" w:anchor="_Toc197298340" w:history="1">
+      <w:hyperlink r:id="rId9" w:anchor="_Toc197380469" w:history="1">
         <w:r>
           <w:rPr>
             <w:rStyle w:val="Hyperlink"/>
@@ -3872,7 +3943,7 @@
             <w:noProof/>
             <w:webHidden/>
           </w:rPr>
-          <w:instrText xml:space="preserve"> PAGEREF _Toc197298340 \h </w:instrText>
+          <w:instrText xml:space="preserve"> PAGEREF _Toc197380469 \h </w:instrText>
         </w:r>
         <w:r>
           <w:rPr>
@@ -3916,7 +3987,7 @@
           <w:lang w:val="en-GB" w:eastAsia="en-GB"/>
         </w:rPr>
       </w:pPr>
-      <w:hyperlink r:id="rId10" w:anchor="_Toc197298341" w:history="1">
+      <w:hyperlink r:id="rId10" w:anchor="_Toc197380470" w:history="1">
         <w:r>
           <w:rPr>
             <w:rStyle w:val="Hyperlink"/>
@@ -3943,7 +4014,7 @@
             <w:noProof/>
             <w:webHidden/>
           </w:rPr>
-          <w:instrText xml:space="preserve"> PAGEREF _Toc197298341 \h </w:instrText>
+          <w:instrText xml:space="preserve"> PAGEREF _Toc197380470 \h </w:instrText>
         </w:r>
         <w:r>
           <w:rPr>
@@ -3987,7 +4058,7 @@
           <w:lang w:val="en-GB" w:eastAsia="en-GB"/>
         </w:rPr>
       </w:pPr>
-      <w:hyperlink r:id="rId11" w:anchor="_Toc197298342" w:history="1">
+      <w:hyperlink r:id="rId11" w:anchor="_Toc197380471" w:history="1">
         <w:r>
           <w:rPr>
             <w:rStyle w:val="Hyperlink"/>
@@ -4014,7 +4085,7 @@
             <w:noProof/>
             <w:webHidden/>
           </w:rPr>
-          <w:instrText xml:space="preserve"> PAGEREF _Toc197298342 \h </w:instrText>
+          <w:instrText xml:space="preserve"> PAGEREF _Toc197380471 \h </w:instrText>
         </w:r>
         <w:r>
           <w:rPr>
@@ -4058,7 +4129,7 @@
           <w:lang w:val="en-GB" w:eastAsia="en-GB"/>
         </w:rPr>
       </w:pPr>
-      <w:hyperlink r:id="rId12" w:anchor="_Toc197298343" w:history="1">
+      <w:hyperlink r:id="rId12" w:anchor="_Toc197380472" w:history="1">
         <w:r>
           <w:rPr>
             <w:rStyle w:val="Hyperlink"/>
@@ -4085,7 +4156,7 @@
             <w:noProof/>
             <w:webHidden/>
           </w:rPr>
-          <w:instrText xml:space="preserve"> PAGEREF _Toc197298343 \h </w:instrText>
+          <w:instrText xml:space="preserve"> PAGEREF _Toc197380472 \h </w:instrText>
         </w:r>
         <w:r>
           <w:rPr>
@@ -4129,7 +4200,7 @@
           <w:lang w:val="en-GB" w:eastAsia="en-GB"/>
         </w:rPr>
       </w:pPr>
-      <w:hyperlink w:anchor="_Toc197298344" w:history="1">
+      <w:hyperlink w:anchor="_Toc197380473" w:history="1">
         <w:r>
           <w:rPr>
             <w:rStyle w:val="Hyperlink"/>
@@ -4156,7 +4227,7 @@
             <w:noProof/>
             <w:webHidden/>
           </w:rPr>
-          <w:instrText xml:space="preserve"> PAGEREF _Toc197298344 \h </w:instrText>
+          <w:instrText xml:space="preserve"> PAGEREF _Toc197380473 \h </w:instrText>
         </w:r>
         <w:r>
           <w:rPr>
@@ -4200,7 +4271,7 @@
           <w:lang w:val="en-GB" w:eastAsia="en-GB"/>
         </w:rPr>
       </w:pPr>
-      <w:hyperlink r:id="rId13" w:anchor="_Toc197298345" w:history="1">
+      <w:hyperlink r:id="rId13" w:anchor="_Toc197380474" w:history="1">
         <w:r>
           <w:rPr>
             <w:rStyle w:val="Hyperlink"/>
@@ -4227,7 +4298,7 @@
             <w:noProof/>
             <w:webHidden/>
           </w:rPr>
-          <w:instrText xml:space="preserve"> PAGEREF _Toc197298345 \h </w:instrText>
+          <w:instrText xml:space="preserve"> PAGEREF _Toc197380474 \h </w:instrText>
         </w:r>
         <w:r>
           <w:rPr>
@@ -4271,7 +4342,7 @@
           <w:lang w:val="en-GB" w:eastAsia="en-GB"/>
         </w:rPr>
       </w:pPr>
-      <w:hyperlink r:id="rId14" w:anchor="_Toc197298346" w:history="1">
+      <w:hyperlink r:id="rId14" w:anchor="_Toc197380475" w:history="1">
         <w:r>
           <w:rPr>
             <w:rStyle w:val="Hyperlink"/>
@@ -4298,7 +4369,7 @@
             <w:noProof/>
             <w:webHidden/>
           </w:rPr>
-          <w:instrText xml:space="preserve"> PAGEREF _Toc197298346 \h </w:instrText>
+          <w:instrText xml:space="preserve"> PAGEREF _Toc197380475 \h </w:instrText>
         </w:r>
         <w:r>
           <w:rPr>
@@ -4342,7 +4413,7 @@
           <w:lang w:val="en-GB" w:eastAsia="en-GB"/>
         </w:rPr>
       </w:pPr>
-      <w:hyperlink r:id="rId15" w:anchor="_Toc197298347" w:history="1">
+      <w:hyperlink r:id="rId15" w:anchor="_Toc197380476" w:history="1">
         <w:r>
           <w:rPr>
             <w:rStyle w:val="Hyperlink"/>
@@ -4369,7 +4440,7 @@
             <w:noProof/>
             <w:webHidden/>
           </w:rPr>
-          <w:instrText xml:space="preserve"> PAGEREF _Toc197298347 \h </w:instrText>
+          <w:instrText xml:space="preserve"> PAGEREF _Toc197380476 \h </w:instrText>
         </w:r>
         <w:r>
           <w:rPr>
@@ -4413,7 +4484,7 @@
           <w:lang w:val="en-GB" w:eastAsia="en-GB"/>
         </w:rPr>
       </w:pPr>
-      <w:hyperlink r:id="rId16" w:anchor="_Toc197298348" w:history="1">
+      <w:hyperlink r:id="rId16" w:anchor="_Toc197380477" w:history="1">
         <w:r>
           <w:rPr>
             <w:rStyle w:val="Hyperlink"/>
@@ -4440,7 +4511,7 @@
             <w:noProof/>
             <w:webHidden/>
           </w:rPr>
-          <w:instrText xml:space="preserve"> PAGEREF _Toc197298348 \h </w:instrText>
+          <w:instrText xml:space="preserve"> PAGEREF _Toc197380477 \h </w:instrText>
         </w:r>
         <w:r>
           <w:rPr>
@@ -4484,7 +4555,7 @@
           <w:lang w:val="en-GB" w:eastAsia="en-GB"/>
         </w:rPr>
       </w:pPr>
-      <w:hyperlink r:id="rId17" w:anchor="_Toc197298349" w:history="1">
+      <w:hyperlink r:id="rId17" w:anchor="_Toc197380478" w:history="1">
         <w:r>
           <w:rPr>
             <w:rStyle w:val="Hyperlink"/>
@@ -4511,7 +4582,7 @@
             <w:noProof/>
             <w:webHidden/>
           </w:rPr>
-          <w:instrText xml:space="preserve"> PAGEREF _Toc197298349 \h </w:instrText>
+          <w:instrText xml:space="preserve"> PAGEREF _Toc197380478 \h </w:instrText>
         </w:r>
         <w:r>
           <w:rPr>
@@ -4555,7 +4626,7 @@
           <w:lang w:val="en-GB" w:eastAsia="en-GB"/>
         </w:rPr>
       </w:pPr>
-      <w:hyperlink r:id="rId18" w:anchor="_Toc197298350" w:history="1">
+      <w:hyperlink r:id="rId18" w:anchor="_Toc197380479" w:history="1">
         <w:r>
           <w:rPr>
             <w:rStyle w:val="Hyperlink"/>
@@ -4582,7 +4653,7 @@
             <w:noProof/>
             <w:webHidden/>
           </w:rPr>
-          <w:instrText xml:space="preserve"> PAGEREF _Toc197298350 \h </w:instrText>
+          <w:instrText xml:space="preserve"> PAGEREF _Toc197380479 \h </w:instrText>
         </w:r>
         <w:r>
           <w:rPr>
@@ -4626,7 +4697,7 @@
           <w:lang w:val="en-GB" w:eastAsia="en-GB"/>
         </w:rPr>
       </w:pPr>
-      <w:hyperlink w:anchor="_Toc197298351" w:history="1">
+      <w:hyperlink w:anchor="_Toc197380480" w:history="1">
         <w:r>
           <w:rPr>
             <w:rStyle w:val="Hyperlink"/>
@@ -4653,7 +4724,7 @@
             <w:noProof/>
             <w:webHidden/>
           </w:rPr>
-          <w:instrText xml:space="preserve"> PAGEREF _Toc197298351 \h </w:instrText>
+          <w:instrText xml:space="preserve"> PAGEREF _Toc197380480 \h </w:instrText>
         </w:r>
         <w:r>
           <w:rPr>
@@ -4697,7 +4768,7 @@
           <w:lang w:val="en-GB" w:eastAsia="en-GB"/>
         </w:rPr>
       </w:pPr>
-      <w:hyperlink r:id="rId19" w:anchor="_Toc197298352" w:history="1">
+      <w:hyperlink r:id="rId19" w:anchor="_Toc197380481" w:history="1">
         <w:r>
           <w:rPr>
             <w:rStyle w:val="Hyperlink"/>
@@ -4724,7 +4795,7 @@
             <w:noProof/>
             <w:webHidden/>
           </w:rPr>
-          <w:instrText xml:space="preserve"> PAGEREF _Toc197298352 \h </w:instrText>
+          <w:instrText xml:space="preserve"> PAGEREF _Toc197380481 \h </w:instrText>
         </w:r>
         <w:r>
           <w:rPr>
@@ -4768,7 +4839,7 @@
           <w:lang w:val="en-GB" w:eastAsia="en-GB"/>
         </w:rPr>
       </w:pPr>
-      <w:hyperlink w:anchor="_Toc197298353" w:history="1">
+      <w:hyperlink w:anchor="_Toc197380482" w:history="1">
         <w:r>
           <w:rPr>
             <w:rStyle w:val="Hyperlink"/>
@@ -4795,7 +4866,7 @@
             <w:noProof/>
             <w:webHidden/>
           </w:rPr>
-          <w:instrText xml:space="preserve"> PAGEREF _Toc197298353 \h </w:instrText>
+          <w:instrText xml:space="preserve"> PAGEREF _Toc197380482 \h </w:instrText>
         </w:r>
         <w:r>
           <w:rPr>
@@ -4839,7 +4910,7 @@
           <w:lang w:val="en-GB" w:eastAsia="en-GB"/>
         </w:rPr>
       </w:pPr>
-      <w:hyperlink r:id="rId20" w:anchor="_Toc197298354" w:history="1">
+      <w:hyperlink r:id="rId20" w:anchor="_Toc197380483" w:history="1">
         <w:r>
           <w:rPr>
             <w:rStyle w:val="Hyperlink"/>
@@ -4866,7 +4937,7 @@
             <w:noProof/>
             <w:webHidden/>
           </w:rPr>
-          <w:instrText xml:space="preserve"> PAGEREF _Toc197298354 \h </w:instrText>
+          <w:instrText xml:space="preserve"> PAGEREF _Toc197380483 \h </w:instrText>
         </w:r>
         <w:r>
           <w:rPr>
@@ -4910,7 +4981,7 @@
           <w:lang w:val="en-GB" w:eastAsia="en-GB"/>
         </w:rPr>
       </w:pPr>
-      <w:hyperlink w:anchor="_Toc197298355" w:history="1">
+      <w:hyperlink w:anchor="_Toc197380484" w:history="1">
         <w:r>
           <w:rPr>
             <w:rStyle w:val="Hyperlink"/>
@@ -4937,7 +5008,7 @@
             <w:noProof/>
             <w:webHidden/>
           </w:rPr>
-          <w:instrText xml:space="preserve"> PAGEREF _Toc197298355 \h </w:instrText>
+          <w:instrText xml:space="preserve"> PAGEREF _Toc197380484 \h </w:instrText>
         </w:r>
         <w:r>
           <w:rPr>
@@ -4981,14 +5052,13 @@
           <w:lang w:val="en-GB" w:eastAsia="en-GB"/>
         </w:rPr>
       </w:pPr>
-      <w:hyperlink w:anchor="_Toc197298356" w:history="1">
+      <w:hyperlink r:id="rId21" w:anchor="_Toc197380485" w:history="1">
         <w:r>
           <w:rPr>
             <w:rStyle w:val="Hyperlink"/>
-            <w:rFonts w:ascii="Arial" w:hAnsi="Arial" w:cs="Arial"/>
-            <w:noProof/>
-          </w:rPr>
-          <w:t>Imagem 17 - Visual Studio Code</w:t>
+            <w:noProof/>
+          </w:rPr>
+          <w:t>Imagem 17 - Diagrama de Circuito do Veículo</w:t>
         </w:r>
         <w:r>
           <w:rPr>
@@ -5009,7 +5079,7 @@
             <w:noProof/>
             <w:webHidden/>
           </w:rPr>
-          <w:instrText xml:space="preserve"> PAGEREF _Toc197298356 \h </w:instrText>
+          <w:instrText xml:space="preserve"> PAGEREF _Toc197380485 \h </w:instrText>
         </w:r>
         <w:r>
           <w:rPr>
@@ -5029,7 +5099,7 @@
             <w:noProof/>
             <w:webHidden/>
           </w:rPr>
-          <w:t>23</w:t>
+          <w:t>21</w:t>
         </w:r>
         <w:r>
           <w:rPr>
@@ -5053,22 +5123,14 @@
           <w:lang w:val="en-GB" w:eastAsia="en-GB"/>
         </w:rPr>
       </w:pPr>
-      <w:hyperlink w:anchor="_Toc197298357" w:history="1">
+      <w:hyperlink w:anchor="_Toc197380486" w:history="1">
         <w:r>
           <w:rPr>
             <w:rStyle w:val="Hyperlink"/>
-            <w:noProof/>
-          </w:rPr>
-          <w:t>Imagem 18</w:t>
-        </w:r>
-        <w:r>
-          <w:rPr>
-            <w:rStyle w:val="Hyperlink"/>
-            <w:i/>
-            <w:iCs/>
-            <w:noProof/>
-          </w:rPr>
-          <w:t xml:space="preserve"> - Visual Studio 2022</w:t>
+            <w:rFonts w:ascii="Arial" w:hAnsi="Arial" w:cs="Arial"/>
+            <w:noProof/>
+          </w:rPr>
+          <w:t>Imagem 18 - Visual Studio Code</w:t>
         </w:r>
         <w:r>
           <w:rPr>
@@ -5089,7 +5151,7 @@
             <w:noProof/>
             <w:webHidden/>
           </w:rPr>
-          <w:instrText xml:space="preserve"> PAGEREF _Toc197298357 \h </w:instrText>
+          <w:instrText xml:space="preserve"> PAGEREF _Toc197380486 \h </w:instrText>
         </w:r>
         <w:r>
           <w:rPr>
@@ -5133,13 +5195,22 @@
           <w:lang w:val="en-GB" w:eastAsia="en-GB"/>
         </w:rPr>
       </w:pPr>
-      <w:hyperlink w:anchor="_Toc197298358" w:history="1">
+      <w:hyperlink w:anchor="_Toc197380487" w:history="1">
         <w:r>
           <w:rPr>
             <w:rStyle w:val="Hyperlink"/>
             <w:noProof/>
           </w:rPr>
-          <w:t>Imagem 19 - Arduíno IDE</w:t>
+          <w:t>Imagem 19</w:t>
+        </w:r>
+        <w:r>
+          <w:rPr>
+            <w:rStyle w:val="Hyperlink"/>
+            <w:i/>
+            <w:iCs/>
+            <w:noProof/>
+          </w:rPr>
+          <w:t xml:space="preserve"> - Visual Studio 2022</w:t>
         </w:r>
         <w:r>
           <w:rPr>
@@ -5160,7 +5231,7 @@
             <w:noProof/>
             <w:webHidden/>
           </w:rPr>
-          <w:instrText xml:space="preserve"> PAGEREF _Toc197298358 \h </w:instrText>
+          <w:instrText xml:space="preserve"> PAGEREF _Toc197380487 \h </w:instrText>
         </w:r>
         <w:r>
           <w:rPr>
@@ -5204,13 +5275,13 @@
           <w:lang w:val="en-GB" w:eastAsia="en-GB"/>
         </w:rPr>
       </w:pPr>
-      <w:hyperlink w:anchor="_Toc197298359" w:history="1">
+      <w:hyperlink w:anchor="_Toc197380488" w:history="1">
         <w:r>
           <w:rPr>
             <w:rStyle w:val="Hyperlink"/>
             <w:noProof/>
           </w:rPr>
-          <w:t>Imagem 20 - Microsoft Word</w:t>
+          <w:t>Imagem 20 - Arduíno IDE</w:t>
         </w:r>
         <w:r>
           <w:rPr>
@@ -5231,7 +5302,7 @@
             <w:noProof/>
             <w:webHidden/>
           </w:rPr>
-          <w:instrText xml:space="preserve"> PAGEREF _Toc197298359 \h </w:instrText>
+          <w:instrText xml:space="preserve"> PAGEREF _Toc197380488 \h </w:instrText>
         </w:r>
         <w:r>
           <w:rPr>
@@ -5275,13 +5346,13 @@
           <w:lang w:val="en-GB" w:eastAsia="en-GB"/>
         </w:rPr>
       </w:pPr>
-      <w:hyperlink w:anchor="_Toc197298360" w:history="1">
+      <w:hyperlink w:anchor="_Toc197380489" w:history="1">
         <w:r>
           <w:rPr>
             <w:rStyle w:val="Hyperlink"/>
             <w:noProof/>
           </w:rPr>
-          <w:t>Imagem 21 - Microsoft Excel</w:t>
+          <w:t>Imagem 21 - Microsoft Word</w:t>
         </w:r>
         <w:r>
           <w:rPr>
@@ -5302,7 +5373,7 @@
             <w:noProof/>
             <w:webHidden/>
           </w:rPr>
-          <w:instrText xml:space="preserve"> PAGEREF _Toc197298360 \h </w:instrText>
+          <w:instrText xml:space="preserve"> PAGEREF _Toc197380489 \h </w:instrText>
         </w:r>
         <w:r>
           <w:rPr>
@@ -5322,7 +5393,7 @@
             <w:noProof/>
             <w:webHidden/>
           </w:rPr>
-          <w:t>24</w:t>
+          <w:t>23</w:t>
         </w:r>
         <w:r>
           <w:rPr>
@@ -5346,13 +5417,13 @@
           <w:lang w:val="en-GB" w:eastAsia="en-GB"/>
         </w:rPr>
       </w:pPr>
-      <w:hyperlink w:anchor="_Toc197298361" w:history="1">
+      <w:hyperlink w:anchor="_Toc197380490" w:history="1">
         <w:r>
           <w:rPr>
             <w:rStyle w:val="Hyperlink"/>
             <w:noProof/>
           </w:rPr>
-          <w:t>Imagem 22 - Microsoft Power Point</w:t>
+          <w:t>Imagem 22 - Microsoft Excel</w:t>
         </w:r>
         <w:r>
           <w:rPr>
@@ -5373,7 +5444,7 @@
             <w:noProof/>
             <w:webHidden/>
           </w:rPr>
-          <w:instrText xml:space="preserve"> PAGEREF _Toc197298361 \h </w:instrText>
+          <w:instrText xml:space="preserve"> PAGEREF _Toc197380490 \h </w:instrText>
         </w:r>
         <w:r>
           <w:rPr>
@@ -5417,13 +5488,13 @@
           <w:lang w:val="en-GB" w:eastAsia="en-GB"/>
         </w:rPr>
       </w:pPr>
-      <w:hyperlink w:anchor="_Toc197298362" w:history="1">
+      <w:hyperlink w:anchor="_Toc197380491" w:history="1">
         <w:r>
           <w:rPr>
             <w:rStyle w:val="Hyperlink"/>
             <w:noProof/>
           </w:rPr>
-          <w:t>Imagem 23 - Brave</w:t>
+          <w:t>Imagem 23 - Microsoft Power Point</w:t>
         </w:r>
         <w:r>
           <w:rPr>
@@ -5444,7 +5515,7 @@
             <w:noProof/>
             <w:webHidden/>
           </w:rPr>
-          <w:instrText xml:space="preserve"> PAGEREF _Toc197298362 \h </w:instrText>
+          <w:instrText xml:space="preserve"> PAGEREF _Toc197380491 \h </w:instrText>
         </w:r>
         <w:r>
           <w:rPr>
@@ -5488,13 +5559,13 @@
           <w:lang w:val="en-GB" w:eastAsia="en-GB"/>
         </w:rPr>
       </w:pPr>
-      <w:hyperlink w:anchor="_Toc197298363" w:history="1">
+      <w:hyperlink w:anchor="_Toc197380492" w:history="1">
         <w:r>
           <w:rPr>
             <w:rStyle w:val="Hyperlink"/>
             <w:noProof/>
           </w:rPr>
-          <w:t>Imagem 24 - Discord</w:t>
+          <w:t>Imagem 24 - Brave</w:t>
         </w:r>
         <w:r>
           <w:rPr>
@@ -5515,7 +5586,7 @@
             <w:noProof/>
             <w:webHidden/>
           </w:rPr>
-          <w:instrText xml:space="preserve"> PAGEREF _Toc197298363 \h </w:instrText>
+          <w:instrText xml:space="preserve"> PAGEREF _Toc197380492 \h </w:instrText>
         </w:r>
         <w:r>
           <w:rPr>
@@ -5559,13 +5630,13 @@
           <w:lang w:val="en-GB" w:eastAsia="en-GB"/>
         </w:rPr>
       </w:pPr>
-      <w:hyperlink w:anchor="_Toc197298364" w:history="1">
+      <w:hyperlink w:anchor="_Toc197380493" w:history="1">
         <w:r>
           <w:rPr>
             <w:rStyle w:val="Hyperlink"/>
             <w:noProof/>
           </w:rPr>
-          <w:t>Imagem 25 - GitHub</w:t>
+          <w:t>Imagem 25 - Discord</w:t>
         </w:r>
         <w:r>
           <w:rPr>
@@ -5586,7 +5657,78 @@
             <w:noProof/>
             <w:webHidden/>
           </w:rPr>
-          <w:instrText xml:space="preserve"> PAGEREF _Toc197298364 \h </w:instrText>
+          <w:instrText xml:space="preserve"> PAGEREF _Toc197380493 \h </w:instrText>
+        </w:r>
+        <w:r>
+          <w:rPr>
+            <w:noProof/>
+            <w:webHidden/>
+          </w:rPr>
+        </w:r>
+        <w:r>
+          <w:rPr>
+            <w:noProof/>
+            <w:webHidden/>
+          </w:rPr>
+          <w:fldChar w:fldCharType="separate"/>
+        </w:r>
+        <w:r>
+          <w:rPr>
+            <w:noProof/>
+            <w:webHidden/>
+          </w:rPr>
+          <w:t>24</w:t>
+        </w:r>
+        <w:r>
+          <w:rPr>
+            <w:noProof/>
+            <w:webHidden/>
+          </w:rPr>
+          <w:fldChar w:fldCharType="end"/>
+        </w:r>
+      </w:hyperlink>
+    </w:p>
+    <w:p>
+      <w:pPr>
+        <w:pStyle w:val="TableofFigures"/>
+        <w:tabs>
+          <w:tab w:val="right" w:leader="dot" w:pos="9016"/>
+        </w:tabs>
+        <w:rPr>
+          <w:rFonts w:asciiTheme="minorHAnsi" w:eastAsiaTheme="minorEastAsia" w:hAnsiTheme="minorHAnsi" w:cstheme="minorBidi"/>
+          <w:noProof/>
+          <w:color w:val="auto"/>
+          <w:lang w:val="en-GB" w:eastAsia="en-GB"/>
+        </w:rPr>
+      </w:pPr>
+      <w:hyperlink w:anchor="_Toc197380494" w:history="1">
+        <w:r>
+          <w:rPr>
+            <w:rStyle w:val="Hyperlink"/>
+            <w:noProof/>
+          </w:rPr>
+          <w:t>Imagem 26 - GitHub</w:t>
+        </w:r>
+        <w:r>
+          <w:rPr>
+            <w:noProof/>
+            <w:webHidden/>
+          </w:rPr>
+          <w:tab/>
+        </w:r>
+        <w:r>
+          <w:rPr>
+            <w:noProof/>
+            <w:webHidden/>
+          </w:rPr>
+          <w:fldChar w:fldCharType="begin"/>
+        </w:r>
+        <w:r>
+          <w:rPr>
+            <w:noProof/>
+            <w:webHidden/>
+          </w:rPr>
+          <w:instrText xml:space="preserve"> PAGEREF _Toc197380494 \h </w:instrText>
         </w:r>
         <w:r>
           <w:rPr>
@@ -5642,7 +5784,7 @@
       <w:pPr>
         <w:pStyle w:val="Heading1"/>
       </w:pPr>
-      <w:bookmarkStart w:id="3" w:name="_Toc197298301"/>
+      <w:bookmarkStart w:id="3" w:name="_Toc197380429"/>
       <w:r>
         <w:lastRenderedPageBreak/>
         <w:t>Introdução</w:t>
@@ -5663,12 +5805,7 @@
       </w:pPr>
       <w:r>
         <w:tab/>
-      </w:r>
-      <w:r>
-        <w:t xml:space="preserve">A </w:t>
-      </w:r>
-      <w:r>
-        <w:t xml:space="preserve">faculdade </w:t>
+        <w:t xml:space="preserve">A faculdade </w:t>
       </w:r>
       <w:r>
         <w:t xml:space="preserve">IADE – Faculdade de Design, Tecnologia e Comunicação tem como </w:t>
@@ -5755,8 +5892,8 @@
       <w:pPr>
         <w:pStyle w:val="Heading1"/>
         <w:sectPr>
-          <w:headerReference w:type="default" r:id="rId21"/>
-          <w:footerReference w:type="default" r:id="rId22"/>
+          <w:headerReference w:type="default" r:id="rId22"/>
+          <w:footerReference w:type="default" r:id="rId23"/>
           <w:pgSz w:w="11906" w:h="16838"/>
           <w:pgMar w:top="1440" w:right="1440" w:bottom="1440" w:left="1440" w:header="708" w:footer="708" w:gutter="0"/>
           <w:cols w:space="708"/>
@@ -5769,7 +5906,7 @@
       <w:pPr>
         <w:pStyle w:val="Heading1"/>
       </w:pPr>
-      <w:bookmarkStart w:id="4" w:name="_Toc197298302"/>
+      <w:bookmarkStart w:id="4" w:name="_Toc197380430"/>
       <w:r>
         <w:rPr>
           <w:noProof/>
@@ -5822,7 +5959,7 @@
                               </w:rPr>
                             </w:pPr>
                             <w:bookmarkStart w:id="5" w:name="_Toc191721187"/>
-                            <w:bookmarkStart w:id="6" w:name="_Toc197298340"/>
+                            <w:bookmarkStart w:id="6" w:name="_Toc197380469"/>
                             <w:r>
                               <w:t xml:space="preserve">Imagem </w:t>
                             </w:r>
@@ -5877,7 +6014,7 @@
                         </w:rPr>
                       </w:pPr>
                       <w:bookmarkStart w:id="7" w:name="_Toc191721187"/>
-                      <w:bookmarkStart w:id="8" w:name="_Toc197298340"/>
+                      <w:bookmarkStart w:id="8" w:name="_Toc197380469"/>
                       <w:r>
                         <w:t xml:space="preserve">Imagem </w:t>
                       </w:r>
@@ -5937,7 +6074,7 @@
                     </pic:cNvPicPr>
                   </pic:nvPicPr>
                   <pic:blipFill>
-                    <a:blip r:embed="rId23" cstate="print">
+                    <a:blip r:embed="rId24" cstate="print">
                       <a:extLst>
                         <a:ext uri="{28A0092B-C50C-407E-A947-70E740481C1C}">
                           <a14:useLocalDpi xmlns:a14="http://schemas.microsoft.com/office/drawing/2010/main" val="0"/>
@@ -5996,7 +6133,7 @@
           <w:color w:val="auto"/>
         </w:rPr>
       </w:pPr>
-      <w:bookmarkStart w:id="9" w:name="_Toc197298303"/>
+      <w:bookmarkStart w:id="9" w:name="_Toc197380431"/>
       <w:r>
         <w:rPr>
           <w:color w:val="auto"/>
@@ -6099,7 +6236,7 @@
       <w:pPr>
         <w:pStyle w:val="Heading1"/>
       </w:pPr>
-      <w:bookmarkStart w:id="10" w:name="_Toc197298304"/>
+      <w:bookmarkStart w:id="10" w:name="_Toc197380432"/>
       <w:r>
         <w:lastRenderedPageBreak/>
         <w:t>Capítulo II – Conceção do Projeto</w:t>
@@ -6179,7 +6316,7 @@
                               </w:rPr>
                             </w:pPr>
                             <w:bookmarkStart w:id="11" w:name="_Toc191721188"/>
-                            <w:bookmarkStart w:id="12" w:name="_Toc197298341"/>
+                            <w:bookmarkStart w:id="12" w:name="_Toc197380470"/>
                             <w:r>
                               <w:t xml:space="preserve">Imagem </w:t>
                             </w:r>
@@ -6243,7 +6380,7 @@
                         </w:rPr>
                       </w:pPr>
                       <w:bookmarkStart w:id="13" w:name="_Toc191721188"/>
-                      <w:bookmarkStart w:id="14" w:name="_Toc197298341"/>
+                      <w:bookmarkStart w:id="14" w:name="_Toc197380470"/>
                       <w:r>
                         <w:t xml:space="preserve">Imagem </w:t>
                       </w:r>
@@ -6316,7 +6453,7 @@
                     </pic:cNvPicPr>
                   </pic:nvPicPr>
                   <pic:blipFill rotWithShape="1">
-                    <a:blip r:embed="rId24">
+                    <a:blip r:embed="rId25">
                       <a:extLst>
                         <a:ext uri="{28A0092B-C50C-407E-A947-70E740481C1C}">
                           <a14:useLocalDpi xmlns:a14="http://schemas.microsoft.com/office/drawing/2010/main" val="0"/>
@@ -6497,7 +6634,7 @@
       <w:pPr>
         <w:pStyle w:val="Heading2"/>
       </w:pPr>
-      <w:bookmarkStart w:id="15" w:name="_Toc197298305"/>
+      <w:bookmarkStart w:id="15" w:name="_Toc197380433"/>
       <w:r>
         <w:t>Objetivos</w:t>
       </w:r>
@@ -6644,7 +6781,7 @@
       <w:pPr>
         <w:pStyle w:val="Heading2"/>
       </w:pPr>
-      <w:bookmarkStart w:id="16" w:name="_Toc197298306"/>
+      <w:bookmarkStart w:id="16" w:name="_Toc197380434"/>
       <w:r>
         <w:lastRenderedPageBreak/>
         <w:t>Tecnologias</w:t>
@@ -6703,7 +6840,7 @@
                               </w:rPr>
                             </w:pPr>
                             <w:bookmarkStart w:id="17" w:name="_Toc191721189"/>
-                            <w:bookmarkStart w:id="18" w:name="_Toc197298342"/>
+                            <w:bookmarkStart w:id="18" w:name="_Toc197380471"/>
                             <w:r>
                               <w:t xml:space="preserve">Imagem </w:t>
                             </w:r>
@@ -6767,7 +6904,7 @@
                         </w:rPr>
                       </w:pPr>
                       <w:bookmarkStart w:id="19" w:name="_Toc191721189"/>
-                      <w:bookmarkStart w:id="20" w:name="_Toc197298342"/>
+                      <w:bookmarkStart w:id="20" w:name="_Toc197380471"/>
                       <w:r>
                         <w:t xml:space="preserve">Imagem </w:t>
                       </w:r>
@@ -6840,11 +6977,11 @@
                     </pic:cNvPicPr>
                   </pic:nvPicPr>
                   <pic:blipFill>
-                    <a:blip r:embed="rId25">
+                    <a:blip r:embed="rId26">
                       <a:extLst>
                         <a:ext uri="{BEBA8EAE-BF5A-486C-A8C5-ECC9F3942E4B}">
                           <a14:imgProps xmlns:a14="http://schemas.microsoft.com/office/drawing/2010/main">
-                            <a14:imgLayer r:embed="rId26">
+                            <a14:imgLayer r:embed="rId27">
                               <a14:imgEffect>
                                 <a14:backgroundRemoval t="9796" b="89796" l="1311" r="99064">
                                   <a14:foregroundMark x1="6180" y1="15510" x2="27903" y2="77551"/>
@@ -6974,7 +7111,7 @@
       <w:pPr>
         <w:pStyle w:val="Heading2"/>
       </w:pPr>
-      <w:bookmarkStart w:id="21" w:name="_Toc197298307"/>
+      <w:bookmarkStart w:id="21" w:name="_Toc197380435"/>
       <w:r>
         <w:rPr>
           <w:i/>
@@ -6991,7 +7128,7 @@
       <w:r>
         <w:tab/>
       </w:r>
-      <w:bookmarkStart w:id="22" w:name="_Toc197298308"/>
+      <w:bookmarkStart w:id="22" w:name="_Toc197380436"/>
       <w:r>
         <w:t xml:space="preserve">O que é um </w:t>
       </w:r>
@@ -7087,7 +7224,7 @@
       <w:r>
         <w:tab/>
       </w:r>
-      <w:bookmarkStart w:id="23" w:name="_Toc197298309"/>
+      <w:bookmarkStart w:id="23" w:name="_Toc197380437"/>
       <w:r>
         <w:t xml:space="preserve">Vantagens da </w:t>
       </w:r>
@@ -7224,7 +7361,7 @@
       <w:pPr>
         <w:pStyle w:val="Heading2"/>
       </w:pPr>
-      <w:bookmarkStart w:id="24" w:name="_Toc197298310"/>
+      <w:bookmarkStart w:id="24" w:name="_Toc197380438"/>
       <w:r>
         <w:t>Protocolo de Comunicação</w:t>
       </w:r>
@@ -7234,7 +7371,7 @@
       <w:pPr>
         <w:pStyle w:val="Heading3"/>
       </w:pPr>
-      <w:bookmarkStart w:id="25" w:name="_Toc197298311"/>
+      <w:bookmarkStart w:id="25" w:name="_Toc197380439"/>
       <w:r>
         <w:t>MQTT</w:t>
       </w:r>
@@ -7294,7 +7431,7 @@
                                 <w:color w:val="000000"/>
                               </w:rPr>
                             </w:pPr>
-                            <w:bookmarkStart w:id="26" w:name="_Toc197298343"/>
+                            <w:bookmarkStart w:id="26" w:name="_Toc197380472"/>
                             <w:r>
                               <w:t xml:space="preserve">Imagem </w:t>
                             </w:r>
@@ -7352,7 +7489,7 @@
                           <w:color w:val="000000"/>
                         </w:rPr>
                       </w:pPr>
-                      <w:bookmarkStart w:id="27" w:name="_Toc197298343"/>
+                      <w:bookmarkStart w:id="27" w:name="_Toc197380472"/>
                       <w:r>
                         <w:t xml:space="preserve">Imagem </w:t>
                       </w:r>
@@ -7417,7 +7554,7 @@
                     </pic:cNvPicPr>
                   </pic:nvPicPr>
                   <pic:blipFill>
-                    <a:blip r:embed="rId27" cstate="print">
+                    <a:blip r:embed="rId28" cstate="print">
                       <a:extLst>
                         <a:ext uri="{28A0092B-C50C-407E-A947-70E740481C1C}">
                           <a14:useLocalDpi xmlns:a14="http://schemas.microsoft.com/office/drawing/2010/main" val="0"/>
@@ -7532,7 +7669,7 @@
       <w:pPr>
         <w:pStyle w:val="Heading3"/>
       </w:pPr>
-      <w:bookmarkStart w:id="28" w:name="_Toc197298312"/>
+      <w:bookmarkStart w:id="28" w:name="_Toc197380440"/>
       <w:r>
         <w:t>Código inicial de MQTT</w:t>
       </w:r>
@@ -7564,7 +7701,7 @@
                     </pic:cNvPicPr>
                   </pic:nvPicPr>
                   <pic:blipFill>
-                    <a:blip r:embed="rId28">
+                    <a:blip r:embed="rId29">
                       <a:extLst>
                         <a:ext uri="{28A0092B-C50C-407E-A947-70E740481C1C}">
                           <a14:useLocalDpi xmlns:a14="http://schemas.microsoft.com/office/drawing/2010/main" val="0"/>
@@ -7601,7 +7738,7 @@
         <w:pStyle w:val="Caption"/>
         <w:jc w:val="center"/>
       </w:pPr>
-      <w:bookmarkStart w:id="29" w:name="_Toc197298344"/>
+      <w:bookmarkStart w:id="29" w:name="_Toc197380473"/>
       <w:r>
         <w:t xml:space="preserve">Imagem </w:t>
       </w:r>
@@ -7642,7 +7779,7 @@
       <w:pPr>
         <w:pStyle w:val="Heading1"/>
       </w:pPr>
-      <w:bookmarkStart w:id="30" w:name="_Toc197298313"/>
+      <w:bookmarkStart w:id="30" w:name="_Toc197380441"/>
       <w:r>
         <w:lastRenderedPageBreak/>
         <w:t>Peças para o Arduíno</w:t>
@@ -8245,7 +8382,7 @@
       <w:pPr>
         <w:pStyle w:val="Heading2"/>
       </w:pPr>
-      <w:bookmarkStart w:id="31" w:name="_Toc197298314"/>
+      <w:bookmarkStart w:id="31" w:name="_Toc197380442"/>
       <w:r>
         <w:lastRenderedPageBreak/>
         <w:t>Linguagem de Programação</w:t>
@@ -8259,7 +8396,7 @@
       <w:r>
         <w:tab/>
       </w:r>
-      <w:bookmarkStart w:id="32" w:name="_Toc197298315"/>
+      <w:bookmarkStart w:id="32" w:name="_Toc197380443"/>
       <w:r>
         <w:t>C#</w:t>
       </w:r>
@@ -8321,7 +8458,7 @@
                               </w:rPr>
                             </w:pPr>
                             <w:bookmarkStart w:id="33" w:name="_Toc191721190"/>
-                            <w:bookmarkStart w:id="34" w:name="_Toc197298345"/>
+                            <w:bookmarkStart w:id="34" w:name="_Toc197380474"/>
                             <w:r>
                               <w:t xml:space="preserve">Imagem </w:t>
                             </w:r>
@@ -8388,7 +8525,7 @@
                         </w:rPr>
                       </w:pPr>
                       <w:bookmarkStart w:id="35" w:name="_Toc191721190"/>
-                      <w:bookmarkStart w:id="36" w:name="_Toc197298345"/>
+                      <w:bookmarkStart w:id="36" w:name="_Toc197380474"/>
                       <w:r>
                         <w:t xml:space="preserve">Imagem </w:t>
                       </w:r>
@@ -8466,7 +8603,7 @@
                     </pic:cNvPicPr>
                   </pic:nvPicPr>
                   <pic:blipFill>
-                    <a:blip r:embed="rId29" cstate="print">
+                    <a:blip r:embed="rId30" cstate="print">
                       <a:extLst>
                         <a:ext uri="{28A0092B-C50C-407E-A947-70E740481C1C}">
                           <a14:useLocalDpi xmlns:a14="http://schemas.microsoft.com/office/drawing/2010/main" val="0"/>
@@ -8633,7 +8770,7 @@
           <w:iCs/>
         </w:rPr>
       </w:pPr>
-      <w:bookmarkStart w:id="37" w:name="_Toc197298316"/>
+      <w:bookmarkStart w:id="37" w:name="_Toc197380444"/>
       <w:r>
         <w:rPr>
           <w:noProof/>
@@ -8664,7 +8801,7 @@
                     </pic:cNvPicPr>
                   </pic:nvPicPr>
                   <pic:blipFill>
-                    <a:blip r:embed="rId30" cstate="print">
+                    <a:blip r:embed="rId31" cstate="print">
                       <a:extLst>
                         <a:ext uri="{28A0092B-C50C-407E-A947-70E740481C1C}">
                           <a14:useLocalDpi xmlns:a14="http://schemas.microsoft.com/office/drawing/2010/main" val="0"/>
@@ -8746,7 +8883,7 @@
                               </w:rPr>
                             </w:pPr>
                             <w:bookmarkStart w:id="38" w:name="_Toc191721192"/>
-                            <w:bookmarkStart w:id="39" w:name="_Toc197298346"/>
+                            <w:bookmarkStart w:id="39" w:name="_Toc197380475"/>
                             <w:r>
                               <w:t xml:space="preserve">Imagem </w:t>
                             </w:r>
@@ -8813,7 +8950,7 @@
                         </w:rPr>
                       </w:pPr>
                       <w:bookmarkStart w:id="40" w:name="_Toc191721192"/>
-                      <w:bookmarkStart w:id="41" w:name="_Toc197298346"/>
+                      <w:bookmarkStart w:id="41" w:name="_Toc197380475"/>
                       <w:r>
                         <w:t xml:space="preserve">Imagem </w:t>
                       </w:r>
@@ -8982,7 +9119,7 @@
       <w:pPr>
         <w:pStyle w:val="Heading2"/>
       </w:pPr>
-      <w:bookmarkStart w:id="42" w:name="_Toc197298317"/>
+      <w:bookmarkStart w:id="42" w:name="_Toc197380445"/>
       <w:r>
         <w:t>Recursos Necessários para o Programa</w:t>
       </w:r>
@@ -8995,7 +9132,7 @@
       <w:r>
         <w:tab/>
       </w:r>
-      <w:bookmarkStart w:id="43" w:name="_Toc197298318"/>
+      <w:bookmarkStart w:id="43" w:name="_Toc197380446"/>
       <w:r>
         <w:rPr>
           <w:i/>
@@ -9081,7 +9218,7 @@
                               </w:rPr>
                             </w:pPr>
                             <w:bookmarkStart w:id="44" w:name="_Toc191721193"/>
-                            <w:bookmarkStart w:id="45" w:name="_Toc197298347"/>
+                            <w:bookmarkStart w:id="45" w:name="_Toc197380476"/>
                             <w:r>
                               <w:t xml:space="preserve">Imagem </w:t>
                             </w:r>
@@ -9164,7 +9301,7 @@
                         </w:rPr>
                       </w:pPr>
                       <w:bookmarkStart w:id="46" w:name="_Toc191721193"/>
-                      <w:bookmarkStart w:id="47" w:name="_Toc197298347"/>
+                      <w:bookmarkStart w:id="47" w:name="_Toc197380476"/>
                       <w:r>
                         <w:t xml:space="preserve">Imagem </w:t>
                       </w:r>
@@ -9258,7 +9395,7 @@
                     </pic:cNvPicPr>
                   </pic:nvPicPr>
                   <pic:blipFill>
-                    <a:blip r:embed="rId31" cstate="print">
+                    <a:blip r:embed="rId32" cstate="print">
                       <a:extLst>
                         <a:ext uri="{28A0092B-C50C-407E-A947-70E740481C1C}">
                           <a14:useLocalDpi xmlns:a14="http://schemas.microsoft.com/office/drawing/2010/main" val="0"/>
@@ -9439,7 +9576,7 @@
       <w:r>
         <w:tab/>
       </w:r>
-      <w:bookmarkStart w:id="48" w:name="_Toc197298319"/>
+      <w:bookmarkStart w:id="48" w:name="_Toc197380447"/>
       <w:r>
         <w:rPr>
           <w:i/>
@@ -9516,7 +9653,7 @@
                               </w:rPr>
                             </w:pPr>
                             <w:bookmarkStart w:id="49" w:name="_Toc191721194"/>
-                            <w:bookmarkStart w:id="50" w:name="_Toc197298348"/>
+                            <w:bookmarkStart w:id="50" w:name="_Toc197380477"/>
                             <w:r>
                               <w:t xml:space="preserve">Imagem </w:t>
                             </w:r>
@@ -9584,7 +9721,7 @@
                         </w:rPr>
                       </w:pPr>
                       <w:bookmarkStart w:id="51" w:name="_Toc191721194"/>
-                      <w:bookmarkStart w:id="52" w:name="_Toc197298348"/>
+                      <w:bookmarkStart w:id="52" w:name="_Toc197380477"/>
                       <w:r>
                         <w:t xml:space="preserve">Imagem </w:t>
                       </w:r>
@@ -9661,7 +9798,7 @@
                     </pic:cNvPicPr>
                   </pic:nvPicPr>
                   <pic:blipFill>
-                    <a:blip r:embed="rId32" cstate="print">
+                    <a:blip r:embed="rId33" cstate="print">
                       <a:extLst>
                         <a:ext uri="{28A0092B-C50C-407E-A947-70E740481C1C}">
                           <a14:useLocalDpi xmlns:a14="http://schemas.microsoft.com/office/drawing/2010/main" val="0"/>
@@ -10048,7 +10185,7 @@
       <w:r>
         <w:tab/>
       </w:r>
-      <w:bookmarkStart w:id="53" w:name="_Toc197298320"/>
+      <w:bookmarkStart w:id="53" w:name="_Toc197380448"/>
       <w:proofErr w:type="spellStart"/>
       <w:r>
         <w:rPr>
@@ -10122,7 +10259,7 @@
                               </w:rPr>
                             </w:pPr>
                             <w:bookmarkStart w:id="54" w:name="_Toc191721195"/>
-                            <w:bookmarkStart w:id="55" w:name="_Toc197298349"/>
+                            <w:bookmarkStart w:id="55" w:name="_Toc197380478"/>
                             <w:r>
                               <w:t xml:space="preserve">Imagem </w:t>
                             </w:r>
@@ -10190,7 +10327,7 @@
                         </w:rPr>
                       </w:pPr>
                       <w:bookmarkStart w:id="56" w:name="_Toc191721195"/>
-                      <w:bookmarkStart w:id="57" w:name="_Toc197298349"/>
+                      <w:bookmarkStart w:id="57" w:name="_Toc197380478"/>
                       <w:r>
                         <w:t xml:space="preserve">Imagem </w:t>
                       </w:r>
@@ -10267,7 +10404,7 @@
                     </pic:cNvPicPr>
                   </pic:nvPicPr>
                   <pic:blipFill>
-                    <a:blip r:embed="rId33" cstate="print">
+                    <a:blip r:embed="rId34" cstate="print">
                       <a:extLst>
                         <a:ext uri="{28A0092B-C50C-407E-A947-70E740481C1C}">
                           <a14:useLocalDpi xmlns:a14="http://schemas.microsoft.com/office/drawing/2010/main" val="0"/>
@@ -10565,7 +10702,7 @@
       <w:pPr>
         <w:pStyle w:val="Heading2"/>
       </w:pPr>
-      <w:bookmarkStart w:id="58" w:name="_Toc197298321"/>
+      <w:bookmarkStart w:id="58" w:name="_Toc197380449"/>
       <w:r>
         <w:t>Bibliotecas instaladas (</w:t>
       </w:r>
@@ -10605,7 +10742,7 @@
       <w:pPr>
         <w:pStyle w:val="Heading1"/>
       </w:pPr>
-      <w:bookmarkStart w:id="59" w:name="_Toc197298322"/>
+      <w:bookmarkStart w:id="59" w:name="_Toc197380450"/>
       <w:r>
         <w:lastRenderedPageBreak/>
         <w:t>Capítulo III – O Projeto</w:t>
@@ -10616,7 +10753,7 @@
       <w:pPr>
         <w:pStyle w:val="Heading2"/>
       </w:pPr>
-      <w:bookmarkStart w:id="60" w:name="_Toc197298323"/>
+      <w:bookmarkStart w:id="60" w:name="_Toc197380451"/>
       <w:r>
         <w:t>Projetos que nos inspiraram</w:t>
       </w:r>
@@ -10739,7 +10876,7 @@
       <w:pPr>
         <w:pStyle w:val="Heading3"/>
       </w:pPr>
-      <w:bookmarkStart w:id="61" w:name="_Toc197298324"/>
+      <w:bookmarkStart w:id="61" w:name="_Toc197380452"/>
       <w:r>
         <w:rPr>
           <w:noProof/>
@@ -10791,7 +10928,7 @@
                               </w:rPr>
                             </w:pPr>
                             <w:bookmarkStart w:id="62" w:name="_Toc191721196"/>
-                            <w:bookmarkStart w:id="63" w:name="_Toc197298350"/>
+                            <w:bookmarkStart w:id="63" w:name="_Toc197380479"/>
                             <w:r>
                               <w:t xml:space="preserve">Imagem </w:t>
                             </w:r>
@@ -10858,7 +10995,7 @@
                         </w:rPr>
                       </w:pPr>
                       <w:bookmarkStart w:id="64" w:name="_Toc191721196"/>
-                      <w:bookmarkStart w:id="65" w:name="_Toc197298350"/>
+                      <w:bookmarkStart w:id="65" w:name="_Toc197380479"/>
                       <w:r>
                         <w:t xml:space="preserve">Imagem </w:t>
                       </w:r>
@@ -10934,7 +11071,7 @@
                     </pic:cNvPicPr>
                   </pic:nvPicPr>
                   <pic:blipFill>
-                    <a:blip r:embed="rId34">
+                    <a:blip r:embed="rId35">
                       <a:extLst>
                         <a:ext uri="{28A0092B-C50C-407E-A947-70E740481C1C}">
                           <a14:useLocalDpi xmlns:a14="http://schemas.microsoft.com/office/drawing/2010/main" val="0"/>
@@ -11159,7 +11296,7 @@
       <w:pPr>
         <w:pStyle w:val="Heading3"/>
       </w:pPr>
-      <w:bookmarkStart w:id="66" w:name="_Toc197298325"/>
+      <w:bookmarkStart w:id="66" w:name="_Toc197380453"/>
       <w:r>
         <w:lastRenderedPageBreak/>
         <w:t>Ideia 2</w:t>
@@ -11193,7 +11330,7 @@
                     </pic:cNvPicPr>
                   </pic:nvPicPr>
                   <pic:blipFill>
-                    <a:blip r:embed="rId35">
+                    <a:blip r:embed="rId36">
                       <a:extLst>
                         <a:ext uri="{28A0092B-C50C-407E-A947-70E740481C1C}">
                           <a14:useLocalDpi xmlns:a14="http://schemas.microsoft.com/office/drawing/2010/main" val="0"/>
@@ -11230,7 +11367,7 @@
         <w:pStyle w:val="Caption"/>
         <w:jc w:val="center"/>
       </w:pPr>
-      <w:bookmarkStart w:id="67" w:name="_Toc197298351"/>
+      <w:bookmarkStart w:id="67" w:name="_Toc197380480"/>
       <w:r>
         <w:t xml:space="preserve">Imagem </w:t>
       </w:r>
@@ -11392,7 +11529,7 @@
                               </w:rPr>
                             </w:pPr>
                             <w:bookmarkStart w:id="68" w:name="_Toc191721198"/>
-                            <w:bookmarkStart w:id="69" w:name="_Toc197298352"/>
+                            <w:bookmarkStart w:id="69" w:name="_Toc197380481"/>
                             <w:r>
                               <w:t xml:space="preserve">Imagem </w:t>
                             </w:r>
@@ -11400,7 +11537,10 @@
                               <w:fldChar w:fldCharType="begin"/>
                             </w:r>
                             <w:r>
-                              <w:instrText xml:space="preserve"> SEQ Imagem \* ARABIC </w:instrText>
+                              <w:instrText xml:space="preserve"> SEQ Imagem \* ARABI</w:instrText>
+                            </w:r>
+                            <w:r>
+                              <w:instrText xml:space="preserve">C </w:instrText>
                             </w:r>
                             <w:r>
                               <w:fldChar w:fldCharType="separate"/>
@@ -11459,7 +11599,7 @@
                         </w:rPr>
                       </w:pPr>
                       <w:bookmarkStart w:id="70" w:name="_Toc191721198"/>
-                      <w:bookmarkStart w:id="71" w:name="_Toc197298352"/>
+                      <w:bookmarkStart w:id="71" w:name="_Toc197380481"/>
                       <w:r>
                         <w:t xml:space="preserve">Imagem </w:t>
                       </w:r>
@@ -11467,7 +11607,10 @@
                         <w:fldChar w:fldCharType="begin"/>
                       </w:r>
                       <w:r>
-                        <w:instrText xml:space="preserve"> SEQ Imagem \* ARABIC </w:instrText>
+                        <w:instrText xml:space="preserve"> SEQ Imagem \* ARABI</w:instrText>
+                      </w:r>
+                      <w:r>
+                        <w:instrText xml:space="preserve">C </w:instrText>
                       </w:r>
                       <w:r>
                         <w:fldChar w:fldCharType="separate"/>
@@ -11535,7 +11678,7 @@
                     </pic:cNvPicPr>
                   </pic:nvPicPr>
                   <pic:blipFill rotWithShape="1">
-                    <a:blip r:embed="rId36">
+                    <a:blip r:embed="rId37">
                       <a:extLst>
                         <a:ext uri="{28A0092B-C50C-407E-A947-70E740481C1C}">
                           <a14:useLocalDpi xmlns:a14="http://schemas.microsoft.com/office/drawing/2010/main" val="0"/>
@@ -11698,7 +11841,7 @@
       <w:pPr>
         <w:pStyle w:val="Heading2"/>
       </w:pPr>
-      <w:bookmarkStart w:id="72" w:name="_Toc197298326"/>
+      <w:bookmarkStart w:id="72" w:name="_Toc197380454"/>
       <w:r>
         <w:lastRenderedPageBreak/>
         <w:t>Ideia do nosso projeto</w:t>
@@ -11738,7 +11881,7 @@
                     <pic:cNvPicPr/>
                   </pic:nvPicPr>
                   <pic:blipFill>
-                    <a:blip r:embed="rId37"/>
+                    <a:blip r:embed="rId38"/>
                     <a:stretch>
                       <a:fillRect/>
                     </a:stretch>
@@ -11764,7 +11907,7 @@
         <w:pStyle w:val="Caption"/>
         <w:jc w:val="center"/>
       </w:pPr>
-      <w:bookmarkStart w:id="73" w:name="_Toc197298353"/>
+      <w:bookmarkStart w:id="73" w:name="_Toc197380482"/>
       <w:r>
         <w:t xml:space="preserve">Imagem </w:t>
       </w:r>
@@ -11830,7 +11973,7 @@
       <w:pPr>
         <w:pStyle w:val="Heading2"/>
       </w:pPr>
-      <w:bookmarkStart w:id="74" w:name="_Toc197298327"/>
+      <w:bookmarkStart w:id="74" w:name="_Toc197380455"/>
       <w:r>
         <w:lastRenderedPageBreak/>
         <w:t>Arquitetura do Programa</w:t>
@@ -11888,7 +12031,7 @@
                                 <w:color w:val="000000"/>
                               </w:rPr>
                             </w:pPr>
-                            <w:bookmarkStart w:id="75" w:name="_Toc197298354"/>
+                            <w:bookmarkStart w:id="75" w:name="_Toc197380483"/>
                             <w:r>
                               <w:t xml:space="preserve">Imagem </w:t>
                             </w:r>
@@ -11937,7 +12080,7 @@
                           <w:color w:val="000000"/>
                         </w:rPr>
                       </w:pPr>
-                      <w:bookmarkStart w:id="76" w:name="_Toc197298354"/>
+                      <w:bookmarkStart w:id="76" w:name="_Toc197380483"/>
                       <w:r>
                         <w:t xml:space="preserve">Imagem </w:t>
                       </w:r>
@@ -11996,7 +12139,7 @@
                     </pic:cNvPicPr>
                   </pic:nvPicPr>
                   <pic:blipFill>
-                    <a:blip r:embed="rId38">
+                    <a:blip r:embed="rId39">
                       <a:extLst>
                         <a:ext uri="{28A0092B-C50C-407E-A947-70E740481C1C}">
                           <a14:useLocalDpi xmlns:a14="http://schemas.microsoft.com/office/drawing/2010/main" val="0"/>
@@ -12393,7 +12536,7 @@
                     </pic:cNvPicPr>
                   </pic:nvPicPr>
                   <pic:blipFill>
-                    <a:blip r:embed="rId39" cstate="print">
+                    <a:blip r:embed="rId40" cstate="print">
                       <a:extLst>
                         <a:ext uri="{28A0092B-C50C-407E-A947-70E740481C1C}">
                           <a14:useLocalDpi xmlns:a14="http://schemas.microsoft.com/office/drawing/2010/main" val="0"/>
@@ -12430,7 +12573,7 @@
         <w:pStyle w:val="Caption"/>
         <w:jc w:val="center"/>
       </w:pPr>
-      <w:bookmarkStart w:id="77" w:name="_Toc197298355"/>
+      <w:bookmarkStart w:id="77" w:name="_Toc197380484"/>
       <w:r>
         <w:t xml:space="preserve">Imagem </w:t>
       </w:r>
@@ -12481,6 +12624,237 @@
         <w:t>JSON</w:t>
       </w:r>
       <w:bookmarkEnd w:id="77"/>
+    </w:p>
+    <w:p>
+      <w:pPr>
+        <w:pStyle w:val="Heading3"/>
+      </w:pPr>
+      <w:bookmarkStart w:id="78" w:name="_Toc197380456"/>
+      <w:r>
+        <w:rPr>
+          <w:noProof/>
+        </w:rPr>
+        <mc:AlternateContent>
+          <mc:Choice Requires="wps">
+            <w:drawing>
+              <wp:anchor distT="0" distB="0" distL="114300" distR="114300" simplePos="0" relativeHeight="251708416" behindDoc="0" locked="0" layoutInCell="1" allowOverlap="1" wp14:anchorId="5FCD0D8F" wp14:editId="27E81FC5">
+                <wp:simplePos x="0" y="0"/>
+                <wp:positionH relativeFrom="column">
+                  <wp:posOffset>866775</wp:posOffset>
+                </wp:positionH>
+                <wp:positionV relativeFrom="paragraph">
+                  <wp:posOffset>3810000</wp:posOffset>
+                </wp:positionV>
+                <wp:extent cx="3962400" cy="635"/>
+                <wp:effectExtent l="0" t="0" r="0" b="0"/>
+                <wp:wrapTopAndBottom/>
+                <wp:docPr id="14" name="Text Box 14"/>
+                <wp:cNvGraphicFramePr/>
+                <a:graphic xmlns:a="http://schemas.openxmlformats.org/drawingml/2006/main">
+                  <a:graphicData uri="http://schemas.microsoft.com/office/word/2010/wordprocessingShape">
+                    <wps:wsp>
+                      <wps:cNvSpPr txBox="1"/>
+                      <wps:spPr>
+                        <a:xfrm>
+                          <a:off x="0" y="0"/>
+                          <a:ext cx="3962400" cy="635"/>
+                        </a:xfrm>
+                        <a:prstGeom prst="rect">
+                          <a:avLst/>
+                        </a:prstGeom>
+                        <a:solidFill>
+                          <a:prstClr val="white"/>
+                        </a:solidFill>
+                        <a:ln>
+                          <a:noFill/>
+                        </a:ln>
+                      </wps:spPr>
+                      <wps:txbx>
+                        <w:txbxContent>
+                          <w:p>
+                            <w:pPr>
+                              <w:pStyle w:val="Caption"/>
+                              <w:jc w:val="center"/>
+                              <w:rPr>
+                                <w:noProof/>
+                                <w:color w:val="000000" w:themeColor="text1"/>
+                              </w:rPr>
+                            </w:pPr>
+                            <w:bookmarkStart w:id="79" w:name="_Toc197380485"/>
+                            <w:r>
+                              <w:t xml:space="preserve">Imagem </w:t>
+                            </w:r>
+                            <w:r>
+                              <w:fldChar w:fldCharType="begin"/>
+                            </w:r>
+                            <w:r>
+                              <w:instrText xml:space="preserve"> SEQ Imagem \* ARABIC </w:instrText>
+                            </w:r>
+                            <w:r>
+                              <w:fldChar w:fldCharType="separate"/>
+                            </w:r>
+                            <w:r>
+                              <w:rPr>
+                                <w:noProof/>
+                              </w:rPr>
+                              <w:t>17</w:t>
+                            </w:r>
+                            <w:r>
+                              <w:rPr>
+                                <w:noProof/>
+                              </w:rPr>
+                              <w:fldChar w:fldCharType="end"/>
+                            </w:r>
+                            <w:r>
+                              <w:rPr>
+                                <w:i w:val="0"/>
+                                <w:iCs w:val="0"/>
+                              </w:rPr>
+                              <w:t xml:space="preserve"> - Diagrama de Circuito do Veículo</w:t>
+                            </w:r>
+                            <w:bookmarkEnd w:id="79"/>
+                          </w:p>
+                        </w:txbxContent>
+                      </wps:txbx>
+                      <wps:bodyPr rot="0" spcFirstLastPara="0" vertOverflow="overflow" horzOverflow="overflow" vert="horz" wrap="square" lIns="0" tIns="0" rIns="0" bIns="0" numCol="1" spcCol="0" rtlCol="0" fromWordArt="0" anchor="t" anchorCtr="0" forceAA="0" compatLnSpc="1">
+                        <a:prstTxWarp prst="textNoShape">
+                          <a:avLst/>
+                        </a:prstTxWarp>
+                        <a:spAutoFit/>
+                      </wps:bodyPr>
+                    </wps:wsp>
+                  </a:graphicData>
+                </a:graphic>
+              </wp:anchor>
+            </w:drawing>
+          </mc:Choice>
+          <mc:Fallback>
+            <w:pict>
+              <v:shape w14:anchorId="5FCD0D8F" id="Text Box 14" o:spid="_x0000_s1038" type="#_x0000_t202" style="position:absolute;margin-left:68.25pt;margin-top:300pt;width:312pt;height:.05pt;z-index:251708416;visibility:visible;mso-wrap-style:square;mso-wrap-distance-left:9pt;mso-wrap-distance-top:0;mso-wrap-distance-right:9pt;mso-wrap-distance-bottom:0;mso-position-horizontal:absolute;mso-position-horizontal-relative:text;mso-position-vertical:absolute;mso-position-vertical-relative:text;v-text-anchor:top" o:gfxdata="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" stroked="f">
+                <v:textbox style="mso-fit-shape-to-text:t" inset="0,0,0,0">
+                  <w:txbxContent>
+                    <w:p>
+                      <w:pPr>
+                        <w:pStyle w:val="Caption"/>
+                        <w:jc w:val="center"/>
+                        <w:rPr>
+                          <w:noProof/>
+                          <w:color w:val="000000" w:themeColor="text1"/>
+                        </w:rPr>
+                      </w:pPr>
+                      <w:bookmarkStart w:id="80" w:name="_Toc197380485"/>
+                      <w:r>
+                        <w:t xml:space="preserve">Imagem </w:t>
+                      </w:r>
+                      <w:r>
+                        <w:fldChar w:fldCharType="begin"/>
+                      </w:r>
+                      <w:r>
+                        <w:instrText xml:space="preserve"> SEQ Imagem \* ARABIC </w:instrText>
+                      </w:r>
+                      <w:r>
+                        <w:fldChar w:fldCharType="separate"/>
+                      </w:r>
+                      <w:r>
+                        <w:rPr>
+                          <w:noProof/>
+                        </w:rPr>
+                        <w:t>17</w:t>
+                      </w:r>
+                      <w:r>
+                        <w:rPr>
+                          <w:noProof/>
+                        </w:rPr>
+                        <w:fldChar w:fldCharType="end"/>
+                      </w:r>
+                      <w:r>
+                        <w:rPr>
+                          <w:i w:val="0"/>
+                          <w:iCs w:val="0"/>
+                        </w:rPr>
+                        <w:t xml:space="preserve"> - Diagrama de Circuito do Veículo</w:t>
+                      </w:r>
+                      <w:bookmarkEnd w:id="80"/>
+                    </w:p>
+                  </w:txbxContent>
+                </v:textbox>
+                <w10:wrap type="topAndBottom"/>
+              </v:shape>
+            </w:pict>
+          </mc:Fallback>
+        </mc:AlternateContent>
+      </w:r>
+      <w:r>
+        <w:rPr>
+          <w:noProof/>
+        </w:rPr>
+        <w:drawing>
+          <wp:anchor distT="0" distB="0" distL="114300" distR="114300" simplePos="0" relativeHeight="251706368" behindDoc="0" locked="0" layoutInCell="1" allowOverlap="1" wp14:anchorId="7B6B27E0" wp14:editId="56F754A3">
+            <wp:simplePos x="0" y="0"/>
+            <wp:positionH relativeFrom="margin">
+              <wp:posOffset>866775</wp:posOffset>
+            </wp:positionH>
+            <wp:positionV relativeFrom="margin">
+              <wp:posOffset>3714750</wp:posOffset>
+            </wp:positionV>
+            <wp:extent cx="3962400" cy="3343275"/>
+            <wp:effectExtent l="0" t="0" r="0" b="9525"/>
+            <wp:wrapTopAndBottom/>
+            <wp:docPr id="7" name="Picture 7"/>
+            <wp:cNvGraphicFramePr>
+              <a:graphicFrameLocks xmlns:a="http://schemas.openxmlformats.org/drawingml/2006/main" noChangeAspect="1"/>
+            </wp:cNvGraphicFramePr>
+            <a:graphic xmlns:a="http://schemas.openxmlformats.org/drawingml/2006/main">
+              <a:graphicData uri="http://schemas.openxmlformats.org/drawingml/2006/picture">
+                <pic:pic xmlns:pic="http://schemas.openxmlformats.org/drawingml/2006/picture">
+                  <pic:nvPicPr>
+                    <pic:cNvPr id="0" name="Picture 1"/>
+                    <pic:cNvPicPr>
+                      <a:picLocks noChangeAspect="1" noChangeArrowheads="1"/>
+                    </pic:cNvPicPr>
+                  </pic:nvPicPr>
+                  <pic:blipFill>
+                    <a:blip r:embed="rId41" cstate="print">
+                      <a:extLst>
+                        <a:ext uri="{28A0092B-C50C-407E-A947-70E740481C1C}">
+                          <a14:useLocalDpi xmlns:a14="http://schemas.microsoft.com/office/drawing/2010/main" val="0"/>
+                        </a:ext>
+                      </a:extLst>
+                    </a:blip>
+                    <a:srcRect/>
+                    <a:stretch>
+                      <a:fillRect/>
+                    </a:stretch>
+                  </pic:blipFill>
+                  <pic:spPr bwMode="auto">
+                    <a:xfrm>
+                      <a:off x="0" y="0"/>
+                      <a:ext cx="3962400" cy="3343275"/>
+                    </a:xfrm>
+                    <a:prstGeom prst="rect">
+                      <a:avLst/>
+                    </a:prstGeom>
+                    <a:noFill/>
+                    <a:ln>
+                      <a:noFill/>
+                    </a:ln>
+                  </pic:spPr>
+                </pic:pic>
+              </a:graphicData>
+            </a:graphic>
+          </wp:anchor>
+        </w:drawing>
+      </w:r>
+      <w:r>
+        <w:rPr>
+          <w:rStyle w:val="Heading2Char"/>
+        </w:rPr>
+        <w:t>Diagrama</w:t>
+      </w:r>
+      <w:r>
+        <w:t xml:space="preserve"> de Circuitos Necessários</w:t>
+      </w:r>
+      <w:bookmarkEnd w:id="78"/>
     </w:p>
     <w:p>
       <w:pPr>
@@ -12507,16 +12881,507 @@
         </w:pBdr>
         <w:spacing w:after="160" w:line="259" w:lineRule="auto"/>
       </w:pPr>
-      <w:bookmarkStart w:id="78" w:name="_Toc197298328"/>
-      <w:r>
-        <w:rPr>
-          <w:rStyle w:val="Heading2Char"/>
-        </w:rPr>
-        <w:t>Diagrama</w:t>
-      </w:r>
-      <w:bookmarkEnd w:id="78"/>
-      <w:r>
-        <w:t xml:space="preserve"> de Circuitos Necessários</w:t>
+      <w:r>
+        <w:t>Como mostrado acima</w:t>
+      </w:r>
+      <w:r>
+        <w:t xml:space="preserve"> o circuito do veículo é complexo. O mesmo contém um </w:t>
+      </w:r>
+      <w:r>
+        <w:rPr>
+          <w:i/>
+          <w:iCs/>
+        </w:rPr>
+        <w:t>ESP32</w:t>
+      </w:r>
+      <w:r>
+        <w:t xml:space="preserve"> no centro, que está ligado ao </w:t>
+      </w:r>
+      <w:proofErr w:type="spellStart"/>
+      <w:r>
+        <w:rPr>
+          <w:i/>
+          <w:iCs/>
+        </w:rPr>
+        <w:t>Sound</w:t>
+      </w:r>
+      <w:proofErr w:type="spellEnd"/>
+      <w:r>
+        <w:t xml:space="preserve"> </w:t>
+      </w:r>
+      <w:r>
+        <w:rPr>
+          <w:i/>
+          <w:iCs/>
+        </w:rPr>
+        <w:t>Sensor</w:t>
+      </w:r>
+      <w:r>
+        <w:t xml:space="preserve"> na </w:t>
+      </w:r>
+      <w:proofErr w:type="spellStart"/>
+      <w:r>
+        <w:rPr>
+          <w:rFonts w:ascii="Arial" w:hAnsi="Arial" w:cs="Arial"/>
+          <w:i/>
+          <w:iCs/>
+          <w:color w:val="202122"/>
+          <w:shd w:val="clear" w:color="auto" w:fill="FFFFFF"/>
+        </w:rPr>
+        <w:t>GPIOs</w:t>
+      </w:r>
+      <w:proofErr w:type="spellEnd"/>
+      <w:r>
+        <w:rPr>
+          <w:rFonts w:ascii="Arial" w:hAnsi="Arial" w:cs="Arial"/>
+          <w:color w:val="202122"/>
+          <w:shd w:val="clear" w:color="auto" w:fill="FFFFFF"/>
+        </w:rPr>
+        <w:t xml:space="preserve"> 8 está ligado o </w:t>
+      </w:r>
+      <w:proofErr w:type="spellStart"/>
+      <w:r>
+        <w:rPr>
+          <w:rFonts w:ascii="Arial" w:hAnsi="Arial" w:cs="Arial"/>
+          <w:i/>
+          <w:iCs/>
+          <w:color w:val="202122"/>
+          <w:shd w:val="clear" w:color="auto" w:fill="FFFFFF"/>
+        </w:rPr>
+        <w:t>Sound</w:t>
+      </w:r>
+      <w:proofErr w:type="spellEnd"/>
+      <w:r>
+        <w:rPr>
+          <w:rFonts w:ascii="Arial" w:hAnsi="Arial" w:cs="Arial"/>
+          <w:color w:val="202122"/>
+          <w:shd w:val="clear" w:color="auto" w:fill="FFFFFF"/>
+        </w:rPr>
+        <w:t xml:space="preserve"> </w:t>
+      </w:r>
+      <w:r>
+        <w:rPr>
+          <w:rFonts w:ascii="Arial" w:hAnsi="Arial" w:cs="Arial"/>
+          <w:i/>
+          <w:iCs/>
+          <w:color w:val="202122"/>
+          <w:shd w:val="clear" w:color="auto" w:fill="FFFFFF"/>
+        </w:rPr>
+        <w:t>Sensor</w:t>
+      </w:r>
+      <w:r>
+        <w:rPr>
+          <w:rFonts w:ascii="Arial" w:hAnsi="Arial" w:cs="Arial"/>
+          <w:color w:val="202122"/>
+          <w:shd w:val="clear" w:color="auto" w:fill="FFFFFF"/>
+        </w:rPr>
+        <w:t xml:space="preserve">, no </w:t>
+      </w:r>
+      <w:proofErr w:type="spellStart"/>
+      <w:r>
+        <w:rPr>
+          <w:rFonts w:ascii="Arial" w:hAnsi="Arial" w:cs="Arial"/>
+          <w:i/>
+          <w:iCs/>
+          <w:color w:val="202122"/>
+          <w:shd w:val="clear" w:color="auto" w:fill="FFFFFF"/>
+        </w:rPr>
+        <w:t>GPIOs</w:t>
+      </w:r>
+      <w:proofErr w:type="spellEnd"/>
+      <w:r>
+        <w:rPr>
+          <w:rFonts w:ascii="Arial" w:hAnsi="Arial" w:cs="Arial"/>
+          <w:color w:val="202122"/>
+          <w:shd w:val="clear" w:color="auto" w:fill="FFFFFF"/>
+        </w:rPr>
+        <w:t xml:space="preserve"> 25 e 26 está ligado o </w:t>
+      </w:r>
+      <w:proofErr w:type="spellStart"/>
+      <w:r>
+        <w:rPr>
+          <w:rFonts w:ascii="Arial" w:hAnsi="Arial" w:cs="Arial"/>
+          <w:i/>
+          <w:iCs/>
+          <w:color w:val="202122"/>
+          <w:shd w:val="clear" w:color="auto" w:fill="FFFFFF"/>
+        </w:rPr>
+        <w:t>Humidity</w:t>
+      </w:r>
+      <w:proofErr w:type="spellEnd"/>
+      <w:r>
+        <w:rPr>
+          <w:rFonts w:ascii="Arial" w:hAnsi="Arial" w:cs="Arial"/>
+          <w:color w:val="202122"/>
+          <w:shd w:val="clear" w:color="auto" w:fill="FFFFFF"/>
+        </w:rPr>
+        <w:t xml:space="preserve"> </w:t>
+      </w:r>
+      <w:r>
+        <w:rPr>
+          <w:rFonts w:ascii="Arial" w:hAnsi="Arial" w:cs="Arial"/>
+          <w:i/>
+          <w:iCs/>
+          <w:color w:val="202122"/>
+          <w:shd w:val="clear" w:color="auto" w:fill="FFFFFF"/>
+        </w:rPr>
+        <w:t>Sensor</w:t>
+      </w:r>
+      <w:r>
+        <w:rPr>
+          <w:rFonts w:ascii="Arial" w:hAnsi="Arial" w:cs="Arial"/>
+          <w:color w:val="202122"/>
+          <w:shd w:val="clear" w:color="auto" w:fill="FFFFFF"/>
+        </w:rPr>
+        <w:t xml:space="preserve">. O </w:t>
+      </w:r>
+      <w:proofErr w:type="spellStart"/>
+      <w:r>
+        <w:rPr>
+          <w:rFonts w:ascii="Arial" w:hAnsi="Arial" w:cs="Arial"/>
+          <w:i/>
+          <w:iCs/>
+          <w:color w:val="202122"/>
+          <w:shd w:val="clear" w:color="auto" w:fill="FFFFFF"/>
+        </w:rPr>
+        <w:t>UltraSonic</w:t>
+      </w:r>
+      <w:proofErr w:type="spellEnd"/>
+      <w:r>
+        <w:rPr>
+          <w:rFonts w:ascii="Arial" w:hAnsi="Arial" w:cs="Arial"/>
+          <w:color w:val="202122"/>
+          <w:shd w:val="clear" w:color="auto" w:fill="FFFFFF"/>
+        </w:rPr>
+        <w:t xml:space="preserve"> está ligado ao </w:t>
+      </w:r>
+      <w:proofErr w:type="spellStart"/>
+      <w:r>
+        <w:rPr>
+          <w:rFonts w:ascii="Arial" w:hAnsi="Arial" w:cs="Arial"/>
+          <w:i/>
+          <w:iCs/>
+          <w:color w:val="202122"/>
+          <w:shd w:val="clear" w:color="auto" w:fill="FFFFFF"/>
+        </w:rPr>
+        <w:t>GPIOs</w:t>
+      </w:r>
+      <w:proofErr w:type="spellEnd"/>
+      <w:r>
+        <w:rPr>
+          <w:rFonts w:ascii="Arial" w:hAnsi="Arial" w:cs="Arial"/>
+          <w:color w:val="202122"/>
+          <w:shd w:val="clear" w:color="auto" w:fill="FFFFFF"/>
+        </w:rPr>
+        <w:t xml:space="preserve"> 27 e 28, </w:t>
+      </w:r>
+      <w:r>
+        <w:rPr>
+          <w:rFonts w:ascii="Arial" w:hAnsi="Arial" w:cs="Arial"/>
+          <w:i/>
+          <w:iCs/>
+          <w:color w:val="202122"/>
+          <w:shd w:val="clear" w:color="auto" w:fill="FFFFFF"/>
+        </w:rPr>
+        <w:t>Flame</w:t>
+      </w:r>
+      <w:r>
+        <w:rPr>
+          <w:rFonts w:ascii="Arial" w:hAnsi="Arial" w:cs="Arial"/>
+          <w:color w:val="202122"/>
+          <w:shd w:val="clear" w:color="auto" w:fill="FFFFFF"/>
+        </w:rPr>
+        <w:t xml:space="preserve"> </w:t>
+      </w:r>
+      <w:r>
+        <w:rPr>
+          <w:rFonts w:ascii="Arial" w:hAnsi="Arial" w:cs="Arial"/>
+          <w:i/>
+          <w:iCs/>
+          <w:color w:val="202122"/>
+          <w:shd w:val="clear" w:color="auto" w:fill="FFFFFF"/>
+        </w:rPr>
+        <w:t>Sensor</w:t>
+      </w:r>
+      <w:r>
+        <w:rPr>
+          <w:rFonts w:ascii="Arial" w:hAnsi="Arial" w:cs="Arial"/>
+          <w:color w:val="202122"/>
+          <w:shd w:val="clear" w:color="auto" w:fill="FFFFFF"/>
+        </w:rPr>
+        <w:t xml:space="preserve"> na </w:t>
+      </w:r>
+      <w:proofErr w:type="spellStart"/>
+      <w:r>
+        <w:rPr>
+          <w:rFonts w:ascii="Arial" w:hAnsi="Arial" w:cs="Arial"/>
+          <w:i/>
+          <w:iCs/>
+          <w:color w:val="202122"/>
+          <w:shd w:val="clear" w:color="auto" w:fill="FFFFFF"/>
+        </w:rPr>
+        <w:t>GPIOs</w:t>
+      </w:r>
+      <w:proofErr w:type="spellEnd"/>
+      <w:r>
+        <w:rPr>
+          <w:rFonts w:ascii="Arial" w:hAnsi="Arial" w:cs="Arial"/>
+          <w:color w:val="202122"/>
+          <w:shd w:val="clear" w:color="auto" w:fill="FFFFFF"/>
+        </w:rPr>
+        <w:t xml:space="preserve"> 30 e 31. Ambos os componentes </w:t>
+      </w:r>
+      <w:r>
+        <w:rPr>
+          <w:rFonts w:ascii="Arial" w:hAnsi="Arial" w:cs="Arial"/>
+          <w:i/>
+          <w:iCs/>
+          <w:color w:val="202122"/>
+          <w:shd w:val="clear" w:color="auto" w:fill="FFFFFF"/>
+        </w:rPr>
+        <w:t>IOT</w:t>
+      </w:r>
+      <w:r>
+        <w:rPr>
+          <w:rFonts w:ascii="Arial" w:hAnsi="Arial" w:cs="Arial"/>
+          <w:color w:val="202122"/>
+          <w:shd w:val="clear" w:color="auto" w:fill="FFFFFF"/>
+        </w:rPr>
+        <w:t xml:space="preserve"> têm de ter um </w:t>
+      </w:r>
+      <w:proofErr w:type="spellStart"/>
+      <w:r>
+        <w:rPr>
+          <w:rFonts w:ascii="Arial" w:hAnsi="Arial" w:cs="Arial"/>
+          <w:i/>
+          <w:iCs/>
+          <w:color w:val="202122"/>
+          <w:shd w:val="clear" w:color="auto" w:fill="FFFFFF"/>
+        </w:rPr>
+        <w:t>Power</w:t>
+      </w:r>
+      <w:proofErr w:type="spellEnd"/>
+      <w:r>
+        <w:rPr>
+          <w:rFonts w:ascii="Arial" w:hAnsi="Arial" w:cs="Arial"/>
+          <w:color w:val="202122"/>
+          <w:shd w:val="clear" w:color="auto" w:fill="FFFFFF"/>
+        </w:rPr>
+        <w:t xml:space="preserve"> </w:t>
+      </w:r>
+      <w:proofErr w:type="spellStart"/>
+      <w:r>
+        <w:rPr>
+          <w:rFonts w:ascii="Arial" w:hAnsi="Arial" w:cs="Arial"/>
+          <w:i/>
+          <w:iCs/>
+          <w:color w:val="202122"/>
+          <w:shd w:val="clear" w:color="auto" w:fill="FFFFFF"/>
+        </w:rPr>
+        <w:t>Ground</w:t>
+      </w:r>
+      <w:proofErr w:type="spellEnd"/>
+      <w:r>
+        <w:rPr>
+          <w:rFonts w:ascii="Arial" w:hAnsi="Arial" w:cs="Arial"/>
+          <w:color w:val="202122"/>
+          <w:shd w:val="clear" w:color="auto" w:fill="FFFFFF"/>
+        </w:rPr>
+        <w:t xml:space="preserve"> (</w:t>
+      </w:r>
+      <w:r>
+        <w:rPr>
+          <w:rFonts w:ascii="Arial" w:hAnsi="Arial" w:cs="Arial"/>
+          <w:i/>
+          <w:iCs/>
+          <w:color w:val="202122"/>
+          <w:shd w:val="clear" w:color="auto" w:fill="FFFFFF"/>
+        </w:rPr>
+        <w:t>GND</w:t>
+      </w:r>
+      <w:r>
+        <w:rPr>
+          <w:rFonts w:ascii="Arial" w:hAnsi="Arial" w:cs="Arial"/>
+          <w:color w:val="202122"/>
+          <w:shd w:val="clear" w:color="auto" w:fill="FFFFFF"/>
+        </w:rPr>
+        <w:t>)</w:t>
+      </w:r>
+      <w:r>
+        <w:rPr>
+          <w:rFonts w:ascii="Arial" w:hAnsi="Arial" w:cs="Arial"/>
+          <w:color w:val="202122"/>
+          <w:shd w:val="clear" w:color="auto" w:fill="FFFFFF"/>
+        </w:rPr>
+        <w:t xml:space="preserve"> e </w:t>
+      </w:r>
+      <w:proofErr w:type="spellStart"/>
+      <w:r>
+        <w:rPr>
+          <w:rFonts w:ascii="Arial" w:hAnsi="Arial" w:cs="Arial"/>
+          <w:i/>
+          <w:iCs/>
+          <w:color w:val="202122"/>
+          <w:shd w:val="clear" w:color="auto" w:fill="FFFFFF"/>
+        </w:rPr>
+        <w:t>Power</w:t>
+      </w:r>
+      <w:proofErr w:type="spellEnd"/>
+      <w:r>
+        <w:rPr>
+          <w:rFonts w:ascii="Arial" w:hAnsi="Arial" w:cs="Arial"/>
+          <w:color w:val="202122"/>
+          <w:shd w:val="clear" w:color="auto" w:fill="FFFFFF"/>
+        </w:rPr>
+        <w:t xml:space="preserve"> </w:t>
+      </w:r>
+      <w:r>
+        <w:rPr>
+          <w:rFonts w:ascii="Arial" w:hAnsi="Arial" w:cs="Arial"/>
+          <w:i/>
+          <w:iCs/>
+          <w:color w:val="202122"/>
+          <w:shd w:val="clear" w:color="auto" w:fill="FFFFFF"/>
+        </w:rPr>
+        <w:t>I</w:t>
+      </w:r>
+      <w:r>
+        <w:rPr>
+          <w:rFonts w:ascii="Arial" w:hAnsi="Arial" w:cs="Arial"/>
+          <w:i/>
+          <w:iCs/>
+          <w:color w:val="202122"/>
+          <w:shd w:val="clear" w:color="auto" w:fill="FFFFFF"/>
+        </w:rPr>
+        <w:t>nput</w:t>
+      </w:r>
+      <w:r>
+        <w:rPr>
+          <w:rFonts w:ascii="Arial" w:hAnsi="Arial" w:cs="Arial"/>
+          <w:color w:val="202122"/>
+          <w:shd w:val="clear" w:color="auto" w:fill="FFFFFF"/>
+        </w:rPr>
+        <w:t xml:space="preserve"> (</w:t>
+      </w:r>
+      <w:r>
+        <w:rPr>
+          <w:rFonts w:ascii="Arial" w:hAnsi="Arial" w:cs="Arial"/>
+          <w:i/>
+          <w:iCs/>
+          <w:color w:val="202122"/>
+          <w:shd w:val="clear" w:color="auto" w:fill="FFFFFF"/>
+        </w:rPr>
+        <w:t>VCC</w:t>
+      </w:r>
+      <w:r>
+        <w:rPr>
+          <w:rFonts w:ascii="Arial" w:hAnsi="Arial" w:cs="Arial"/>
+          <w:color w:val="202122"/>
+          <w:shd w:val="clear" w:color="auto" w:fill="FFFFFF"/>
+        </w:rPr>
+        <w:t>).</w:t>
+      </w:r>
+      <w:r>
+        <w:rPr>
+          <w:rFonts w:ascii="Arial" w:hAnsi="Arial" w:cs="Arial"/>
+          <w:color w:val="202122"/>
+          <w:shd w:val="clear" w:color="auto" w:fill="FFFFFF"/>
+        </w:rPr>
+        <w:t xml:space="preserve"> Para ser considerado um veículo é necessário ter rodas, então iremos ter duas drivers que estão ligados cada um a 2 rodas. </w:t>
+      </w:r>
+      <w:r>
+        <w:br w:type="page"/>
+      </w:r>
+    </w:p>
+    <w:p>
+      <w:pPr>
+        <w:pStyle w:val="Heading2"/>
+      </w:pPr>
+      <w:bookmarkStart w:id="81" w:name="_Toc197380457"/>
+      <w:r>
+        <w:lastRenderedPageBreak/>
+        <w:t>Planeamento do Projeto</w:t>
+      </w:r>
+      <w:bookmarkEnd w:id="81"/>
+    </w:p>
+    <w:p>
+      <w:pPr>
+        <w:pStyle w:val="ListParagraph"/>
+        <w:numPr>
+          <w:ilvl w:val="0"/>
+          <w:numId w:val="7"/>
+        </w:numPr>
+      </w:pPr>
+      <w:r>
+        <w:t xml:space="preserve">Estudo do </w:t>
+      </w:r>
+      <w:r>
+        <w:rPr>
+          <w:i/>
+          <w:iCs/>
+        </w:rPr>
+        <w:t>C#</w:t>
+      </w:r>
+    </w:p>
+    <w:p>
+      <w:pPr>
+        <w:pStyle w:val="ListParagraph"/>
+        <w:numPr>
+          <w:ilvl w:val="0"/>
+          <w:numId w:val="7"/>
+        </w:numPr>
+      </w:pPr>
+      <w:r>
+        <w:t xml:space="preserve">Estudo do </w:t>
+      </w:r>
+      <w:r>
+        <w:rPr>
+          <w:i/>
+          <w:iCs/>
+        </w:rPr>
+        <w:t>C</w:t>
+      </w:r>
+    </w:p>
+    <w:p>
+      <w:pPr>
+        <w:pStyle w:val="ListParagraph"/>
+        <w:numPr>
+          <w:ilvl w:val="0"/>
+          <w:numId w:val="7"/>
+        </w:numPr>
+      </w:pPr>
+      <w:r>
+        <w:t>Criação da Aplicação:</w:t>
+      </w:r>
+    </w:p>
+    <w:p>
+      <w:pPr>
+        <w:pStyle w:val="ListParagraph"/>
+        <w:numPr>
+          <w:ilvl w:val="1"/>
+          <w:numId w:val="7"/>
+        </w:numPr>
+      </w:pPr>
+      <w:r>
+        <w:t>Implementação do Design da Aplicação</w:t>
+      </w:r>
+    </w:p>
+    <w:p>
+      <w:pPr>
+        <w:pStyle w:val="ListParagraph"/>
+        <w:numPr>
+          <w:ilvl w:val="1"/>
+          <w:numId w:val="7"/>
+        </w:numPr>
+      </w:pPr>
+      <w:r>
+        <w:t xml:space="preserve">Ligação ao </w:t>
+      </w:r>
+      <w:r>
+        <w:t>Veículo</w:t>
+      </w:r>
+      <w:r>
+        <w:t xml:space="preserve"> via cabo ou wireless</w:t>
       </w:r>
     </w:p>
     <w:p>
@@ -12534,6 +13399,53 @@
     </w:p>
     <w:p>
       <w:pPr>
+        <w:pStyle w:val="Heading2"/>
+      </w:pPr>
+      <w:bookmarkStart w:id="82" w:name="_Toc197380458"/>
+      <w:r>
+        <w:t>Distribuição de Tarefas</w:t>
+      </w:r>
+      <w:bookmarkEnd w:id="82"/>
+    </w:p>
+    <w:p>
+      <w:r>
+        <w:t xml:space="preserve">A tarefa de trabalhar no </w:t>
+      </w:r>
+      <w:r>
+        <w:rPr>
+          <w:i/>
+          <w:iCs/>
+        </w:rPr>
+        <w:t>C</w:t>
+      </w:r>
+      <w:r>
+        <w:t xml:space="preserve"> é o Steve Vilas, o André Mendes fica responsável pela parte do </w:t>
+      </w:r>
+      <w:proofErr w:type="spellStart"/>
+      <w:r>
+        <w:rPr>
+          <w:i/>
+          <w:iCs/>
+        </w:rPr>
+        <w:t>arduíno</w:t>
+      </w:r>
+      <w:proofErr w:type="spellEnd"/>
+      <w:r>
+        <w:t xml:space="preserve"> perceber como os componentes e o circuito funciona e o André Custódio fica responsável pela execução do código em </w:t>
+      </w:r>
+      <w:r>
+        <w:rPr>
+          <w:i/>
+          <w:iCs/>
+        </w:rPr>
+        <w:t>C#</w:t>
+      </w:r>
+      <w:r>
+        <w:t>. Ambos os elementos ficam responsáveis pelo relatório, Planeamento semanal e ajuste no desenvolvimento da estrutura do veículo!</w:t>
+      </w:r>
+    </w:p>
+    <w:p>
+      <w:pPr>
         <w:widowControl/>
         <w:pBdr>
           <w:top w:val="none" w:sz="0" w:space="0" w:color="auto"/>
@@ -12543,15 +13455,28 @@
           <w:between w:val="none" w:sz="0" w:space="0" w:color="auto"/>
         </w:pBdr>
         <w:spacing w:after="160" w:line="259" w:lineRule="auto"/>
-        <w:rPr>
-          <w:color w:val="FF0000"/>
-        </w:rPr>
-      </w:pPr>
-      <w:r>
-        <w:rPr>
-          <w:color w:val="FF0000"/>
-        </w:rPr>
-        <w:t>…</w:t>
+      </w:pPr>
+      <w:proofErr w:type="spellStart"/>
+      <w:r>
+        <w:rPr>
+          <w:i/>
+          <w:iCs/>
+        </w:rPr>
+        <w:t>Protobuf</w:t>
+      </w:r>
+      <w:proofErr w:type="spellEnd"/>
+      <w:r>
+        <w:t xml:space="preserve"> e </w:t>
+      </w:r>
+      <w:r>
+        <w:rPr>
+          <w:i/>
+          <w:iCs/>
+        </w:rPr>
+        <w:t>MQTT</w:t>
+      </w:r>
+      <w:r>
+        <w:t xml:space="preserve"> foi executado pelo André Custódio</w:t>
       </w:r>
     </w:p>
     <w:p>
@@ -12567,129 +13492,7 @@
         <w:spacing w:after="160" w:line="259" w:lineRule="auto"/>
       </w:pPr>
       <w:r>
-        <w:br w:type="page"/>
-      </w:r>
-    </w:p>
-    <w:p>
-      <w:pPr>
-        <w:pStyle w:val="Heading2"/>
-      </w:pPr>
-      <w:bookmarkStart w:id="79" w:name="_Toc197298329"/>
-      <w:r>
-        <w:lastRenderedPageBreak/>
-        <w:t>Planeamento do Projeto</w:t>
-      </w:r>
-      <w:bookmarkEnd w:id="79"/>
-    </w:p>
-    <w:p>
-      <w:pPr>
-        <w:pStyle w:val="ListParagraph"/>
-        <w:numPr>
-          <w:ilvl w:val="0"/>
-          <w:numId w:val="7"/>
-        </w:numPr>
-      </w:pPr>
-      <w:r>
-        <w:t xml:space="preserve">Estudo do </w:t>
-      </w:r>
-      <w:r>
-        <w:rPr>
-          <w:i/>
-          <w:iCs/>
-        </w:rPr>
-        <w:t>C#</w:t>
-      </w:r>
-    </w:p>
-    <w:p>
-      <w:pPr>
-        <w:pStyle w:val="ListParagraph"/>
-        <w:numPr>
-          <w:ilvl w:val="0"/>
-          <w:numId w:val="7"/>
-        </w:numPr>
-      </w:pPr>
-      <w:r>
-        <w:t xml:space="preserve">Estudo do </w:t>
-      </w:r>
-      <w:r>
-        <w:rPr>
-          <w:i/>
-          <w:iCs/>
-        </w:rPr>
-        <w:t>C</w:t>
-      </w:r>
-    </w:p>
-    <w:p>
-      <w:pPr>
-        <w:pStyle w:val="ListParagraph"/>
-        <w:numPr>
-          <w:ilvl w:val="0"/>
-          <w:numId w:val="7"/>
-        </w:numPr>
-      </w:pPr>
-      <w:r>
-        <w:t>Criação da Aplicação:</w:t>
-      </w:r>
-    </w:p>
-    <w:p>
-      <w:pPr>
-        <w:pStyle w:val="ListParagraph"/>
-        <w:numPr>
-          <w:ilvl w:val="1"/>
-          <w:numId w:val="7"/>
-        </w:numPr>
-      </w:pPr>
-      <w:r>
-        <w:t>Implementação do Design da Aplicação</w:t>
-      </w:r>
-    </w:p>
-    <w:p>
-      <w:pPr>
-        <w:pStyle w:val="ListParagraph"/>
-        <w:numPr>
-          <w:ilvl w:val="1"/>
-          <w:numId w:val="7"/>
-        </w:numPr>
-      </w:pPr>
-      <w:r>
-        <w:t xml:space="preserve">Ligação ao </w:t>
-      </w:r>
-      <w:r>
-        <w:t>Veículo</w:t>
-      </w:r>
-      <w:r>
-        <w:t xml:space="preserve"> via cabo ou wireless</w:t>
-      </w:r>
-    </w:p>
-    <w:p>
-      <w:pPr>
-        <w:pStyle w:val="NoSpacing"/>
-      </w:pPr>
-    </w:p>
-    <w:p>
-      <w:pPr>
-        <w:pStyle w:val="Heading2"/>
-      </w:pPr>
-      <w:bookmarkStart w:id="80" w:name="_Toc197298330"/>
-      <w:r>
-        <w:t>S.T.A.R Internam</w:t>
-      </w:r>
-      <w:r>
-        <w:t>ente</w:t>
-      </w:r>
-      <w:bookmarkEnd w:id="80"/>
-    </w:p>
-    <w:p>
-      <w:pPr>
-        <w:rPr>
-          <w:color w:val="FF0000"/>
-        </w:rPr>
-      </w:pPr>
-      <w:r>
-        <w:rPr>
-          <w:color w:val="FF0000"/>
-        </w:rPr>
-        <w:t>Mostrar prints e alguns excertos de códigos!</w:t>
+        <w:t>Relatório de Ética, soldagem de componentes e apoio moral ficou responsável pelo Steve Vilas.</w:t>
       </w:r>
     </w:p>
     <w:p>
@@ -12705,6 +13508,161 @@
         <w:spacing w:after="160" w:line="259" w:lineRule="auto"/>
       </w:pPr>
       <w:r>
+        <w:t xml:space="preserve">Codificação </w:t>
+      </w:r>
+      <w:r>
+        <w:rPr>
+          <w:i/>
+          <w:iCs/>
+        </w:rPr>
+        <w:t>MQTT</w:t>
+      </w:r>
+      <w:r>
+        <w:t xml:space="preserve"> e construção do veículo foi </w:t>
+      </w:r>
+      <w:proofErr w:type="spellStart"/>
+      <w:r>
+        <w:t>efectuado</w:t>
+      </w:r>
+      <w:proofErr w:type="spellEnd"/>
+      <w:r>
+        <w:t xml:space="preserve"> pelo André Mendes.</w:t>
+      </w:r>
+    </w:p>
+    <w:p>
+      <w:pPr>
+        <w:widowControl/>
+        <w:pBdr>
+          <w:top w:val="none" w:sz="0" w:space="0" w:color="auto"/>
+          <w:left w:val="none" w:sz="0" w:space="0" w:color="auto"/>
+          <w:bottom w:val="none" w:sz="0" w:space="0" w:color="auto"/>
+          <w:right w:val="none" w:sz="0" w:space="0" w:color="auto"/>
+          <w:between w:val="none" w:sz="0" w:space="0" w:color="auto"/>
+        </w:pBdr>
+        <w:spacing w:after="160" w:line="259" w:lineRule="auto"/>
+      </w:pPr>
+    </w:p>
+    <w:p>
+      <w:pPr>
+        <w:pStyle w:val="Heading2"/>
+      </w:pPr>
+      <w:bookmarkStart w:id="83" w:name="_Toc197380459"/>
+      <w:r>
+        <w:t>Proposta de plataformas padrão, funcionalidades a implementar</w:t>
+      </w:r>
+      <w:bookmarkEnd w:id="83"/>
+    </w:p>
+    <w:p>
+      <w:r>
+        <w:t xml:space="preserve">Ainda tem de ser </w:t>
+      </w:r>
+      <w:proofErr w:type="spellStart"/>
+      <w:r>
+        <w:t>efectuado</w:t>
+      </w:r>
+      <w:proofErr w:type="spellEnd"/>
+      <w:r>
+        <w:t xml:space="preserve"> a comunicação </w:t>
+      </w:r>
+      <w:r>
+        <w:rPr>
+          <w:i/>
+          <w:iCs/>
+        </w:rPr>
+        <w:t>MQTT</w:t>
+      </w:r>
+      <w:r>
+        <w:t xml:space="preserve"> entre o </w:t>
+      </w:r>
+      <w:proofErr w:type="spellStart"/>
+      <w:r>
+        <w:rPr>
+          <w:i/>
+          <w:iCs/>
+        </w:rPr>
+        <w:t>arduíno</w:t>
+      </w:r>
+      <w:proofErr w:type="spellEnd"/>
+      <w:r>
+        <w:t xml:space="preserve"> e o </w:t>
+      </w:r>
+      <w:proofErr w:type="spellStart"/>
+      <w:r>
+        <w:t>codigo</w:t>
+      </w:r>
+      <w:proofErr w:type="spellEnd"/>
+      <w:r>
+        <w:t xml:space="preserve"> </w:t>
+      </w:r>
+      <w:r>
+        <w:rPr>
+          <w:i/>
+          <w:iCs/>
+        </w:rPr>
+        <w:t>c#</w:t>
+      </w:r>
+      <w:r>
+        <w:t xml:space="preserve">, fazer o carro mover-se, criar a </w:t>
+      </w:r>
+      <w:r>
+        <w:rPr>
+          <w:i/>
+          <w:iCs/>
+        </w:rPr>
+        <w:t>IA</w:t>
+      </w:r>
+      <w:r>
+        <w:t xml:space="preserve">, fazer uma </w:t>
+      </w:r>
+      <w:proofErr w:type="spellStart"/>
+      <w:r>
+        <w:rPr>
+          <w:i/>
+          <w:iCs/>
+        </w:rPr>
+        <w:t>dashboard</w:t>
+      </w:r>
+      <w:proofErr w:type="spellEnd"/>
+      <w:r>
+        <w:t xml:space="preserve"> atrativa, corrigir </w:t>
+      </w:r>
+      <w:r>
+        <w:rPr>
+          <w:i/>
+          <w:iCs/>
+        </w:rPr>
+        <w:t>bugs</w:t>
+      </w:r>
+      <w:r>
+        <w:t xml:space="preserve">, importar dados de um ficheiro para a </w:t>
+      </w:r>
+      <w:proofErr w:type="spellStart"/>
+      <w:r>
+        <w:rPr>
+          <w:i/>
+          <w:iCs/>
+        </w:rPr>
+        <w:t>dashboard</w:t>
+      </w:r>
+      <w:proofErr w:type="spellEnd"/>
+      <w:r>
+        <w:t>, veículo ligado e funcional!</w:t>
+      </w:r>
+    </w:p>
+    <w:p/>
+    <w:p>
+      <w:pPr>
+        <w:widowControl/>
+        <w:pBdr>
+          <w:top w:val="none" w:sz="0" w:space="0" w:color="auto"/>
+          <w:left w:val="none" w:sz="0" w:space="0" w:color="auto"/>
+          <w:bottom w:val="none" w:sz="0" w:space="0" w:color="auto"/>
+          <w:right w:val="none" w:sz="0" w:space="0" w:color="auto"/>
+          <w:between w:val="none" w:sz="0" w:space="0" w:color="auto"/>
+        </w:pBdr>
+        <w:spacing w:after="160" w:line="259" w:lineRule="auto"/>
+      </w:pPr>
+      <w:r>
         <w:br w:type="page"/>
       </w:r>
     </w:p>
@@ -12712,12 +13670,12 @@
       <w:pPr>
         <w:pStyle w:val="Heading1"/>
       </w:pPr>
-      <w:bookmarkStart w:id="81" w:name="_Toc197298331"/>
+      <w:bookmarkStart w:id="84" w:name="_Toc197380460"/>
       <w:r>
         <w:lastRenderedPageBreak/>
         <w:t>Recursos Utilizados</w:t>
       </w:r>
-      <w:bookmarkEnd w:id="81"/>
+      <w:bookmarkEnd w:id="84"/>
     </w:p>
     <w:tbl>
       <w:tblPr>
@@ -12772,7 +13730,7 @@
                           </pic:cNvPicPr>
                         </pic:nvPicPr>
                         <pic:blipFill>
-                          <a:blip r:embed="rId40" cstate="print">
+                          <a:blip r:embed="rId42" cstate="print">
                             <a:extLst>
                               <a:ext uri="{28A0092B-C50C-407E-A947-70E740481C1C}">
                                 <a14:useLocalDpi xmlns:a14="http://schemas.microsoft.com/office/drawing/2010/main" val="0"/>
@@ -12813,7 +13771,7 @@
                 <w:color w:val="auto"/>
               </w:rPr>
             </w:pPr>
-            <w:bookmarkStart w:id="82" w:name="_Toc197298356"/>
+            <w:bookmarkStart w:id="85" w:name="_Toc197380486"/>
             <w:r>
               <w:rPr>
                 <w:rFonts w:ascii="Arial" w:hAnsi="Arial" w:cs="Arial"/>
@@ -12858,7 +13816,7 @@
                 <w:sz w:val="20"/>
                 <w:szCs w:val="20"/>
               </w:rPr>
-              <w:t>17</w:t>
+              <w:t>18</w:t>
             </w:r>
             <w:r>
               <w:rPr>
@@ -12919,7 +13877,7 @@
               </w:rPr>
               <w:t>Code</w:t>
             </w:r>
-            <w:bookmarkEnd w:id="82"/>
+            <w:bookmarkEnd w:id="85"/>
             <w:proofErr w:type="spellEnd"/>
           </w:p>
         </w:tc>
@@ -13053,7 +14011,7 @@
                           </pic:cNvPicPr>
                         </pic:nvPicPr>
                         <pic:blipFill>
-                          <a:blip r:embed="rId41">
+                          <a:blip r:embed="rId43">
                             <a:extLst>
                               <a:ext uri="{28A0092B-C50C-407E-A947-70E740481C1C}">
                                 <a14:useLocalDpi xmlns:a14="http://schemas.microsoft.com/office/drawing/2010/main" val="0"/>
@@ -13093,7 +14051,7 @@
                 <w:color w:val="auto"/>
               </w:rPr>
             </w:pPr>
-            <w:bookmarkStart w:id="83" w:name="_Toc197298357"/>
+            <w:bookmarkStart w:id="86" w:name="_Toc197380487"/>
             <w:r>
               <w:rPr>
                 <w:color w:val="auto"/>
@@ -13123,7 +14081,7 @@
                 <w:noProof/>
                 <w:color w:val="auto"/>
               </w:rPr>
-              <w:t>18</w:t>
+              <w:t>19</w:t>
             </w:r>
             <w:r>
               <w:rPr>
@@ -13165,7 +14123,7 @@
               </w:rPr>
               <w:t xml:space="preserve"> 2022</w:t>
             </w:r>
-            <w:bookmarkEnd w:id="83"/>
+            <w:bookmarkEnd w:id="86"/>
           </w:p>
         </w:tc>
         <w:tc>
@@ -13281,7 +14239,7 @@
                           </pic:cNvPicPr>
                         </pic:nvPicPr>
                         <pic:blipFill>
-                          <a:blip r:embed="rId42" cstate="print">
+                          <a:blip r:embed="rId44" cstate="print">
                             <a:extLst>
                               <a:ext uri="{28A0092B-C50C-407E-A947-70E740481C1C}">
                                 <a14:useLocalDpi xmlns:a14="http://schemas.microsoft.com/office/drawing/2010/main" val="0"/>
@@ -13325,7 +14283,7 @@
                 <w:szCs w:val="22"/>
               </w:rPr>
             </w:pPr>
-            <w:bookmarkStart w:id="84" w:name="_Toc197298358"/>
+            <w:bookmarkStart w:id="87" w:name="_Toc197380488"/>
             <w:r>
               <w:rPr>
                 <w:color w:val="auto"/>
@@ -13365,7 +14323,7 @@
                 <w:sz w:val="22"/>
                 <w:szCs w:val="22"/>
               </w:rPr>
-              <w:t>19</w:t>
+              <w:t>20</w:t>
             </w:r>
             <w:r>
               <w:rPr>
@@ -13411,7 +14369,7 @@
               </w:rPr>
               <w:t>IDE</w:t>
             </w:r>
-            <w:bookmarkEnd w:id="84"/>
+            <w:bookmarkEnd w:id="87"/>
           </w:p>
         </w:tc>
         <w:tc>
@@ -13529,7 +14487,7 @@
                           </pic:cNvPicPr>
                         </pic:nvPicPr>
                         <pic:blipFill rotWithShape="1">
-                          <a:blip r:embed="rId43" cstate="print">
+                          <a:blip r:embed="rId45" cstate="print">
                             <a:extLst>
                               <a:ext uri="{28A0092B-C50C-407E-A947-70E740481C1C}">
                                 <a14:useLocalDpi xmlns:a14="http://schemas.microsoft.com/office/drawing/2010/main" val="0"/>
@@ -13574,7 +14532,7 @@
                 <w:szCs w:val="22"/>
               </w:rPr>
             </w:pPr>
-            <w:bookmarkStart w:id="85" w:name="_Toc197298359"/>
+            <w:bookmarkStart w:id="88" w:name="_Toc197380489"/>
             <w:r>
               <w:rPr>
                 <w:color w:val="auto"/>
@@ -13614,7 +14572,7 @@
                 <w:sz w:val="22"/>
                 <w:szCs w:val="22"/>
               </w:rPr>
-              <w:t>20</w:t>
+              <w:t>21</w:t>
             </w:r>
             <w:r>
               <w:rPr>
@@ -13660,7 +14618,7 @@
               </w:rPr>
               <w:t>Word</w:t>
             </w:r>
-            <w:bookmarkEnd w:id="85"/>
+            <w:bookmarkEnd w:id="88"/>
           </w:p>
         </w:tc>
         <w:tc>
@@ -13795,7 +14753,7 @@
                           </pic:cNvPicPr>
                         </pic:nvPicPr>
                         <pic:blipFill>
-                          <a:blip r:embed="rId44" cstate="print">
+                          <a:blip r:embed="rId46" cstate="print">
                             <a:extLst>
                               <a:ext uri="{28A0092B-C50C-407E-A947-70E740481C1C}">
                                 <a14:useLocalDpi xmlns:a14="http://schemas.microsoft.com/office/drawing/2010/main" val="0"/>
@@ -13837,7 +14795,7 @@
                 <w:szCs w:val="22"/>
               </w:rPr>
             </w:pPr>
-            <w:bookmarkStart w:id="86" w:name="_Toc197298360"/>
+            <w:bookmarkStart w:id="89" w:name="_Toc197380490"/>
             <w:r>
               <w:rPr>
                 <w:color w:val="auto"/>
@@ -13877,7 +14835,7 @@
                 <w:sz w:val="22"/>
                 <w:szCs w:val="22"/>
               </w:rPr>
-              <w:t>21</w:t>
+              <w:t>22</w:t>
             </w:r>
             <w:r>
               <w:rPr>
@@ -13923,7 +14881,7 @@
               </w:rPr>
               <w:t>Excel</w:t>
             </w:r>
-            <w:bookmarkEnd w:id="86"/>
+            <w:bookmarkEnd w:id="89"/>
           </w:p>
         </w:tc>
         <w:tc>
@@ -14036,7 +14994,7 @@
                           </pic:cNvPicPr>
                         </pic:nvPicPr>
                         <pic:blipFill>
-                          <a:blip r:embed="rId45" cstate="print">
+                          <a:blip r:embed="rId47" cstate="print">
                             <a:extLst>
                               <a:ext uri="{28A0092B-C50C-407E-A947-70E740481C1C}">
                                 <a14:useLocalDpi xmlns:a14="http://schemas.microsoft.com/office/drawing/2010/main" val="0"/>
@@ -14078,7 +15036,7 @@
                 <w:szCs w:val="22"/>
               </w:rPr>
             </w:pPr>
-            <w:bookmarkStart w:id="87" w:name="_Toc197298361"/>
+            <w:bookmarkStart w:id="90" w:name="_Toc197380491"/>
             <w:r>
               <w:rPr>
                 <w:color w:val="auto"/>
@@ -14118,7 +15076,7 @@
                 <w:sz w:val="22"/>
                 <w:szCs w:val="22"/>
               </w:rPr>
-              <w:t>22</w:t>
+              <w:t>23</w:t>
             </w:r>
             <w:r>
               <w:rPr>
@@ -14185,7 +15143,7 @@
               </w:rPr>
               <w:t>Point</w:t>
             </w:r>
-            <w:bookmarkEnd w:id="87"/>
+            <w:bookmarkEnd w:id="90"/>
             <w:proofErr w:type="spellEnd"/>
           </w:p>
         </w:tc>
@@ -14321,7 +15279,7 @@
                           </pic:cNvPicPr>
                         </pic:nvPicPr>
                         <pic:blipFill>
-                          <a:blip r:embed="rId46" cstate="print">
+                          <a:blip r:embed="rId48" cstate="print">
                             <a:extLst>
                               <a:ext uri="{28A0092B-C50C-407E-A947-70E740481C1C}">
                                 <a14:useLocalDpi xmlns:a14="http://schemas.microsoft.com/office/drawing/2010/main" val="0"/>
@@ -14363,7 +15321,7 @@
                 <w:szCs w:val="22"/>
               </w:rPr>
             </w:pPr>
-            <w:bookmarkStart w:id="88" w:name="_Toc197298362"/>
+            <w:bookmarkStart w:id="91" w:name="_Toc197380492"/>
             <w:r>
               <w:rPr>
                 <w:color w:val="auto"/>
@@ -14403,7 +15361,7 @@
                 <w:sz w:val="22"/>
                 <w:szCs w:val="22"/>
               </w:rPr>
-              <w:t>23</w:t>
+              <w:t>24</w:t>
             </w:r>
             <w:r>
               <w:rPr>
@@ -14431,7 +15389,7 @@
               </w:rPr>
               <w:t>Brave</w:t>
             </w:r>
-            <w:bookmarkEnd w:id="88"/>
+            <w:bookmarkEnd w:id="91"/>
           </w:p>
         </w:tc>
         <w:tc>
@@ -14538,7 +15496,7 @@
                           </pic:cNvPicPr>
                         </pic:nvPicPr>
                         <pic:blipFill>
-                          <a:blip r:embed="rId47" cstate="print">
+                          <a:blip r:embed="rId49" cstate="print">
                             <a:extLst>
                               <a:ext uri="{28A0092B-C50C-407E-A947-70E740481C1C}">
                                 <a14:useLocalDpi xmlns:a14="http://schemas.microsoft.com/office/drawing/2010/main" val="0"/>
@@ -14580,7 +15538,7 @@
                 <w:szCs w:val="22"/>
               </w:rPr>
             </w:pPr>
-            <w:bookmarkStart w:id="89" w:name="_Toc197298363"/>
+            <w:bookmarkStart w:id="92" w:name="_Toc197380493"/>
             <w:r>
               <w:rPr>
                 <w:color w:val="auto"/>
@@ -14620,7 +15578,7 @@
                 <w:sz w:val="22"/>
                 <w:szCs w:val="22"/>
               </w:rPr>
-              <w:t>24</w:t>
+              <w:t>25</w:t>
             </w:r>
             <w:r>
               <w:rPr>
@@ -14649,7 +15607,7 @@
               </w:rPr>
               <w:t>Discord</w:t>
             </w:r>
-            <w:bookmarkEnd w:id="89"/>
+            <w:bookmarkEnd w:id="92"/>
             <w:proofErr w:type="spellEnd"/>
           </w:p>
         </w:tc>
@@ -14759,7 +15717,7 @@
                           </pic:cNvPicPr>
                         </pic:nvPicPr>
                         <pic:blipFill>
-                          <a:blip r:embed="rId48" cstate="print">
+                          <a:blip r:embed="rId50" cstate="print">
                             <a:extLst>
                               <a:ext uri="{28A0092B-C50C-407E-A947-70E740481C1C}">
                                 <a14:useLocalDpi xmlns:a14="http://schemas.microsoft.com/office/drawing/2010/main" val="0"/>
@@ -14801,7 +15759,7 @@
                 <w:szCs w:val="22"/>
               </w:rPr>
             </w:pPr>
-            <w:bookmarkStart w:id="90" w:name="_Toc197298364"/>
+            <w:bookmarkStart w:id="93" w:name="_Toc197380494"/>
             <w:r>
               <w:rPr>
                 <w:color w:val="auto"/>
@@ -14841,7 +15799,7 @@
                 <w:sz w:val="22"/>
                 <w:szCs w:val="22"/>
               </w:rPr>
-              <w:t>25</w:t>
+              <w:t>26</w:t>
             </w:r>
             <w:r>
               <w:rPr>
@@ -14869,7 +15827,7 @@
               </w:rPr>
               <w:t>GitHub</w:t>
             </w:r>
-            <w:bookmarkEnd w:id="90"/>
+            <w:bookmarkEnd w:id="93"/>
           </w:p>
         </w:tc>
         <w:tc>
@@ -14944,12 +15902,12 @@
       <w:pPr>
         <w:pStyle w:val="Heading2"/>
       </w:pPr>
-      <w:bookmarkStart w:id="91" w:name="_Toc197298332"/>
+      <w:bookmarkStart w:id="94" w:name="_Toc197380461"/>
       <w:r>
         <w:lastRenderedPageBreak/>
         <w:t>Ferramentas de Desenvolvimento:</w:t>
       </w:r>
-      <w:bookmarkEnd w:id="91"/>
+      <w:bookmarkEnd w:id="94"/>
     </w:p>
     <w:p>
       <w:pPr>
@@ -15156,11 +16114,11 @@
       <w:pPr>
         <w:pStyle w:val="Heading2"/>
       </w:pPr>
-      <w:bookmarkStart w:id="92" w:name="_Toc197298333"/>
+      <w:bookmarkStart w:id="95" w:name="_Toc197380462"/>
       <w:r>
         <w:t>Ferramentas para desenvolvimento de apresentação e relatório:</w:t>
       </w:r>
-      <w:bookmarkEnd w:id="92"/>
+      <w:bookmarkEnd w:id="95"/>
     </w:p>
     <w:p>
       <w:pPr>
@@ -15319,11 +16277,11 @@
       <w:pPr>
         <w:pStyle w:val="Heading2"/>
       </w:pPr>
-      <w:bookmarkStart w:id="93" w:name="_Toc197298334"/>
+      <w:bookmarkStart w:id="96" w:name="_Toc197380463"/>
       <w:r>
         <w:t>Aplicação/Site de Comunicação:</w:t>
       </w:r>
-      <w:bookmarkEnd w:id="93"/>
+      <w:bookmarkEnd w:id="96"/>
     </w:p>
     <w:p>
       <w:pPr>
@@ -15454,12 +16412,12 @@
       <w:pPr>
         <w:pStyle w:val="Heading1"/>
       </w:pPr>
-      <w:bookmarkStart w:id="94" w:name="_Toc197298335"/>
+      <w:bookmarkStart w:id="97" w:name="_Toc197380464"/>
       <w:r>
         <w:lastRenderedPageBreak/>
         <w:t>Capítulo IV – Cronograma Final e Justificação de desvios</w:t>
       </w:r>
-      <w:bookmarkEnd w:id="94"/>
+      <w:bookmarkEnd w:id="97"/>
     </w:p>
     <w:p>
       <w:pPr>
@@ -15491,12 +16449,12 @@
       <w:pPr>
         <w:pStyle w:val="Heading1"/>
       </w:pPr>
-      <w:bookmarkStart w:id="95" w:name="_Toc197298336"/>
+      <w:bookmarkStart w:id="98" w:name="_Toc197380465"/>
       <w:r>
         <w:lastRenderedPageBreak/>
         <w:t>Justificação</w:t>
       </w:r>
-      <w:bookmarkEnd w:id="95"/>
+      <w:bookmarkEnd w:id="98"/>
     </w:p>
     <w:p>
       <w:pPr>
@@ -15524,12 +16482,12 @@
       <w:pPr>
         <w:pStyle w:val="Heading1"/>
       </w:pPr>
-      <w:bookmarkStart w:id="96" w:name="_Toc197298337"/>
+      <w:bookmarkStart w:id="99" w:name="_Toc197380466"/>
       <w:r>
         <w:lastRenderedPageBreak/>
         <w:t>Capítulo V – Análise do percurso pessoal</w:t>
       </w:r>
-      <w:bookmarkEnd w:id="96"/>
+      <w:bookmarkEnd w:id="99"/>
     </w:p>
     <w:p>
       <w:pPr>
@@ -15551,12 +16509,12 @@
       <w:pPr>
         <w:pStyle w:val="Heading1"/>
       </w:pPr>
-      <w:bookmarkStart w:id="97" w:name="_Toc197298338"/>
+      <w:bookmarkStart w:id="100" w:name="_Toc197380467"/>
       <w:r>
         <w:lastRenderedPageBreak/>
         <w:t>Conclusão</w:t>
       </w:r>
-      <w:bookmarkEnd w:id="97"/>
+      <w:bookmarkEnd w:id="100"/>
     </w:p>
     <w:p>
       <w:pPr>
@@ -15584,12 +16542,12 @@
       <w:pPr>
         <w:pStyle w:val="Heading1"/>
       </w:pPr>
-      <w:bookmarkStart w:id="98" w:name="_Toc197298339"/>
+      <w:bookmarkStart w:id="101" w:name="_Toc197380468"/>
       <w:r>
         <w:lastRenderedPageBreak/>
         <w:t>Bibliografia e Web Grafia</w:t>
       </w:r>
-      <w:bookmarkEnd w:id="98"/>
+      <w:bookmarkEnd w:id="101"/>
     </w:p>
     <w:p>
       <w:r>
@@ -15600,7 +16558,7 @@
       <w:r>
         <w:t xml:space="preserve"> - </w:t>
       </w:r>
-      <w:hyperlink r:id="rId49" w:history="1">
+      <w:hyperlink r:id="rId51" w:history="1">
         <w:r>
           <w:rPr>
             <w:rStyle w:val="Hyperlink"/>
@@ -15618,7 +16576,7 @@
       <w:r>
         <w:t xml:space="preserve"> - </w:t>
       </w:r>
-      <w:hyperlink r:id="rId50" w:history="1">
+      <w:hyperlink r:id="rId52" w:history="1">
         <w:r>
           <w:rPr>
             <w:rStyle w:val="Hyperlink"/>
@@ -15636,7 +16594,7 @@
       <w:r>
         <w:t xml:space="preserve"> - </w:t>
       </w:r>
-      <w:hyperlink r:id="rId51" w:history="1">
+      <w:hyperlink r:id="rId53" w:history="1">
         <w:r>
           <w:rPr>
             <w:rStyle w:val="Hyperlink"/>
@@ -15649,7 +16607,7 @@
       <w:r>
         <w:t xml:space="preserve"> - </w:t>
       </w:r>
-      <w:hyperlink r:id="rId52" w:history="1">
+      <w:hyperlink r:id="rId54" w:history="1">
         <w:r>
           <w:rPr>
             <w:rStyle w:val="Hyperlink"/>

</xml_diff>

<commit_message>
pequena atualizacao dado a recomendação do nathan
</commit_message>
<xml_diff>
--- a/Resource/Relatorio - STAR - 2.docx
+++ b/Resource/Relatorio - STAR - 2.docx
@@ -589,15 +589,7 @@
     <w:p/>
     <w:p>
       <w:r>
-        <w:t xml:space="preserve">Agradecemos ao nosso Coordenador de Curso, Professor André Sabino, por nos ter providenciado e proporcionado um ensino de qualidade, puxando sempre por nós para dar o nosso melhor e tentar-nos sempre ajudar. Agradecer também ao professor </w:t>
-      </w:r>
-      <w:proofErr w:type="spellStart"/>
-      <w:r>
-        <w:t>Nathan</w:t>
-      </w:r>
-      <w:proofErr w:type="spellEnd"/>
-      <w:r>
-        <w:t xml:space="preserve"> Campos, por ser um excelente professor, ensinar-nos a ser boas pessoas, bons programadores e estar sempre disponível para dar uma mãozinha.</w:t>
+        <w:t>Agradecemos ao nosso Coordenador de Curso, Professor André Sabino, por nos ter providenciado e proporcionado um ensino de qualidade, puxando sempre por nós para dar o nosso melhor e tentar-nos sempre ajudar. Agradecer também ao professor Nathan Campos, por ser um excelente professor, ensinar-nos a ser boas pessoas, bons programadores e estar sempre disponível para dar uma mãozinha.</w:t>
       </w:r>
     </w:p>
     <w:p>
@@ -5838,17 +5830,8 @@
           <w:i/>
           <w:iCs/>
         </w:rPr>
-        <w:t xml:space="preserve">Project Base </w:t>
-      </w:r>
-      <w:proofErr w:type="spellStart"/>
-      <w:r>
-        <w:rPr>
-          <w:i/>
-          <w:iCs/>
-        </w:rPr>
-        <w:t>Learning</w:t>
-      </w:r>
-      <w:proofErr w:type="spellEnd"/>
+        <w:t>Project Base Learning</w:t>
+      </w:r>
       <w:r>
         <w:t xml:space="preserve">) onde os alunos têm de desenvolver softwares ou soluções durante um semestre com certas restrições ou regras. Este semestre temos 250 horas para desenvolver um veículo que transporta material. </w:t>
       </w:r>
@@ -5859,15 +5842,7 @@
         <w:t>deste semestre</w:t>
       </w:r>
       <w:r>
-        <w:t xml:space="preserve">, finalizando com uma conclusão e uma </w:t>
-      </w:r>
-      <w:proofErr w:type="spellStart"/>
-      <w:r>
-        <w:t>Webgrafia</w:t>
-      </w:r>
-      <w:proofErr w:type="spellEnd"/>
-      <w:r>
-        <w:t>.</w:t>
+        <w:t>, finalizando com uma conclusão e uma Webgrafia.</w:t>
       </w:r>
     </w:p>
     <w:p/>
@@ -5963,14 +5938,27 @@
                             <w:r>
                               <w:t xml:space="preserve">Imagem </w:t>
                             </w:r>
-                            <w:fldSimple w:instr=" SEQ Imagem \* ARABIC ">
-                              <w:r>
-                                <w:rPr>
-                                  <w:noProof/>
-                                </w:rPr>
-                                <w:t>1</w:t>
-                              </w:r>
-                            </w:fldSimple>
+                            <w:r>
+                              <w:fldChar w:fldCharType="begin"/>
+                            </w:r>
+                            <w:r>
+                              <w:instrText xml:space="preserve"> SEQ Imagem \* ARABIC </w:instrText>
+                            </w:r>
+                            <w:r>
+                              <w:fldChar w:fldCharType="separate"/>
+                            </w:r>
+                            <w:r>
+                              <w:rPr>
+                                <w:noProof/>
+                              </w:rPr>
+                              <w:t>1</w:t>
+                            </w:r>
+                            <w:r>
+                              <w:rPr>
+                                <w:noProof/>
+                              </w:rPr>
+                              <w:fldChar w:fldCharType="end"/>
+                            </w:r>
                             <w:r>
                               <w:rPr>
                                 <w:i w:val="0"/>
@@ -6018,14 +6006,27 @@
                       <w:r>
                         <w:t xml:space="preserve">Imagem </w:t>
                       </w:r>
-                      <w:fldSimple w:instr=" SEQ Imagem \* ARABIC ">
-                        <w:r>
-                          <w:rPr>
-                            <w:noProof/>
-                          </w:rPr>
-                          <w:t>1</w:t>
-                        </w:r>
-                      </w:fldSimple>
+                      <w:r>
+                        <w:fldChar w:fldCharType="begin"/>
+                      </w:r>
+                      <w:r>
+                        <w:instrText xml:space="preserve"> SEQ Imagem \* ARABIC </w:instrText>
+                      </w:r>
+                      <w:r>
+                        <w:fldChar w:fldCharType="separate"/>
+                      </w:r>
+                      <w:r>
+                        <w:rPr>
+                          <w:noProof/>
+                        </w:rPr>
+                        <w:t>1</w:t>
+                      </w:r>
+                      <w:r>
+                        <w:rPr>
+                          <w:noProof/>
+                        </w:rPr>
+                        <w:fldChar w:fldCharType="end"/>
+                      </w:r>
                       <w:r>
                         <w:rPr>
                           <w:i w:val="0"/>
@@ -6178,7 +6179,6 @@
       <w:r>
         <w:t xml:space="preserve">Começo da codificação em </w:t>
       </w:r>
-      <w:proofErr w:type="spellStart"/>
       <w:r>
         <w:rPr>
           <w:i/>
@@ -6186,7 +6186,6 @@
         </w:rPr>
         <w:t>Javascript</w:t>
       </w:r>
-      <w:proofErr w:type="spellEnd"/>
       <w:r>
         <w:t xml:space="preserve"> foi 17 de fevereiro a 20 de maio. A codificação </w:t>
       </w:r>
@@ -6244,7 +6243,6 @@
       <w:bookmarkEnd w:id="10"/>
     </w:p>
     <w:p>
-      <w:proofErr w:type="spellStart"/>
       <w:r>
         <w:rPr>
           <w:b/>
@@ -6252,7 +6250,6 @@
         </w:rPr>
         <w:t>Projecto</w:t>
       </w:r>
-      <w:proofErr w:type="spellEnd"/>
       <w:r>
         <w:t xml:space="preserve">: </w:t>
       </w:r>
@@ -6320,27 +6317,14 @@
                             <w:r>
                               <w:t xml:space="preserve">Imagem </w:t>
                             </w:r>
-                            <w:r>
-                              <w:fldChar w:fldCharType="begin"/>
-                            </w:r>
-                            <w:r>
-                              <w:instrText xml:space="preserve"> SEQ Imagem \* ARABIC </w:instrText>
-                            </w:r>
-                            <w:r>
-                              <w:fldChar w:fldCharType="separate"/>
-                            </w:r>
-                            <w:r>
-                              <w:rPr>
-                                <w:noProof/>
-                              </w:rPr>
-                              <w:t>2</w:t>
-                            </w:r>
-                            <w:r>
-                              <w:rPr>
-                                <w:noProof/>
-                              </w:rPr>
-                              <w:fldChar w:fldCharType="end"/>
-                            </w:r>
+                            <w:fldSimple w:instr=" SEQ Imagem \* ARABIC ">
+                              <w:r>
+                                <w:rPr>
+                                  <w:noProof/>
+                                </w:rPr>
+                                <w:t>2</w:t>
+                              </w:r>
+                            </w:fldSimple>
                             <w:r>
                               <w:rPr>
                                 <w:i w:val="0"/>
@@ -6384,27 +6368,14 @@
                       <w:r>
                         <w:t xml:space="preserve">Imagem </w:t>
                       </w:r>
-                      <w:r>
-                        <w:fldChar w:fldCharType="begin"/>
-                      </w:r>
-                      <w:r>
-                        <w:instrText xml:space="preserve"> SEQ Imagem \* ARABIC </w:instrText>
-                      </w:r>
-                      <w:r>
-                        <w:fldChar w:fldCharType="separate"/>
-                      </w:r>
-                      <w:r>
-                        <w:rPr>
-                          <w:noProof/>
-                        </w:rPr>
-                        <w:t>2</w:t>
-                      </w:r>
-                      <w:r>
-                        <w:rPr>
-                          <w:noProof/>
-                        </w:rPr>
-                        <w:fldChar w:fldCharType="end"/>
-                      </w:r>
+                      <w:fldSimple w:instr=" SEQ Imagem \* ARABIC ">
+                        <w:r>
+                          <w:rPr>
+                            <w:noProof/>
+                          </w:rPr>
+                          <w:t>2</w:t>
+                        </w:r>
+                      </w:fldSimple>
                       <w:r>
                         <w:rPr>
                           <w:i w:val="0"/>
@@ -6509,53 +6480,12 @@
       <w:r>
         <w:t xml:space="preserve">: </w:t>
       </w:r>
-      <w:proofErr w:type="spellStart"/>
-      <w:r>
-        <w:rPr>
-          <w:i/>
-          <w:iCs/>
-        </w:rPr>
-        <w:t>Surveillance</w:t>
-      </w:r>
-      <w:proofErr w:type="spellEnd"/>
-      <w:r>
-        <w:rPr>
-          <w:i/>
-          <w:iCs/>
-        </w:rPr>
-        <w:t xml:space="preserve"> &amp; </w:t>
-      </w:r>
-      <w:proofErr w:type="spellStart"/>
-      <w:r>
-        <w:rPr>
-          <w:i/>
-          <w:iCs/>
-        </w:rPr>
-        <w:t>Tactical</w:t>
-      </w:r>
-      <w:proofErr w:type="spellEnd"/>
-      <w:r>
-        <w:rPr>
-          <w:i/>
-          <w:iCs/>
-        </w:rPr>
-        <w:t xml:space="preserve"> </w:t>
-      </w:r>
-      <w:proofErr w:type="spellStart"/>
-      <w:r>
-        <w:rPr>
-          <w:i/>
-          <w:iCs/>
-        </w:rPr>
-        <w:t>Autonomous</w:t>
-      </w:r>
-      <w:proofErr w:type="spellEnd"/>
-      <w:r>
-        <w:rPr>
-          <w:i/>
-          <w:iCs/>
-        </w:rPr>
-        <w:t xml:space="preserve"> Rover</w:t>
+      <w:r>
+        <w:rPr>
+          <w:i/>
+          <w:iCs/>
+        </w:rPr>
+        <w:t>Surveillance &amp; Tactical Autonomous Rover</w:t>
       </w:r>
       <w:r>
         <w:t xml:space="preserve"> (Sistema Terrestre de Análise e Reconhecimento)</w:t>
@@ -6612,7 +6542,6 @@
       <w:r>
         <w:t xml:space="preserve"> e visualizados numa </w:t>
       </w:r>
-      <w:proofErr w:type="spellStart"/>
       <w:r>
         <w:rPr>
           <w:i/>
@@ -6620,7 +6549,6 @@
         </w:rPr>
         <w:t>dashboard</w:t>
       </w:r>
-      <w:proofErr w:type="spellEnd"/>
       <w:r>
         <w:t>.</w:t>
       </w:r>
@@ -6844,27 +6772,14 @@
                             <w:r>
                               <w:t xml:space="preserve">Imagem </w:t>
                             </w:r>
-                            <w:r>
-                              <w:fldChar w:fldCharType="begin"/>
-                            </w:r>
-                            <w:r>
-                              <w:instrText xml:space="preserve"> SEQ Imagem \* ARABIC </w:instrText>
-                            </w:r>
-                            <w:r>
-                              <w:fldChar w:fldCharType="separate"/>
-                            </w:r>
-                            <w:r>
-                              <w:rPr>
-                                <w:noProof/>
-                              </w:rPr>
-                              <w:t>3</w:t>
-                            </w:r>
-                            <w:r>
-                              <w:rPr>
-                                <w:noProof/>
-                              </w:rPr>
-                              <w:fldChar w:fldCharType="end"/>
-                            </w:r>
+                            <w:fldSimple w:instr=" SEQ Imagem \* ARABIC ">
+                              <w:r>
+                                <w:rPr>
+                                  <w:noProof/>
+                                </w:rPr>
+                                <w:t>3</w:t>
+                              </w:r>
+                            </w:fldSimple>
                             <w:r>
                               <w:rPr>
                                 <w:i w:val="0"/>
@@ -6908,27 +6823,14 @@
                       <w:r>
                         <w:t xml:space="preserve">Imagem </w:t>
                       </w:r>
-                      <w:r>
-                        <w:fldChar w:fldCharType="begin"/>
-                      </w:r>
-                      <w:r>
-                        <w:instrText xml:space="preserve"> SEQ Imagem \* ARABIC </w:instrText>
-                      </w:r>
-                      <w:r>
-                        <w:fldChar w:fldCharType="separate"/>
-                      </w:r>
-                      <w:r>
-                        <w:rPr>
-                          <w:noProof/>
-                        </w:rPr>
-                        <w:t>3</w:t>
-                      </w:r>
-                      <w:r>
-                        <w:rPr>
-                          <w:noProof/>
-                        </w:rPr>
-                        <w:fldChar w:fldCharType="end"/>
-                      </w:r>
+                      <w:fldSimple w:instr=" SEQ Imagem \* ARABIC ">
+                        <w:r>
+                          <w:rPr>
+                            <w:noProof/>
+                          </w:rPr>
+                          <w:t>3</w:t>
+                        </w:r>
+                      </w:fldSimple>
                       <w:r>
                         <w:rPr>
                           <w:i w:val="0"/>
@@ -7132,7 +7034,6 @@
       <w:r>
         <w:t xml:space="preserve">O que é um </w:t>
       </w:r>
-      <w:proofErr w:type="spellStart"/>
       <w:r>
         <w:rPr>
           <w:i/>
@@ -7140,7 +7041,6 @@
         </w:rPr>
         <w:t>framework</w:t>
       </w:r>
-      <w:proofErr w:type="spellEnd"/>
       <w:r>
         <w:t>?</w:t>
       </w:r>
@@ -7154,7 +7054,6 @@
       <w:r>
         <w:t xml:space="preserve">Um </w:t>
       </w:r>
-      <w:proofErr w:type="spellStart"/>
       <w:r>
         <w:rPr>
           <w:i/>
@@ -7162,7 +7061,6 @@
         </w:rPr>
         <w:t>framework</w:t>
       </w:r>
-      <w:proofErr w:type="spellEnd"/>
       <w:r>
         <w:t xml:space="preserve"> consiste numa abstração que une códigos entre vários projetos de </w:t>
       </w:r>
@@ -7203,7 +7101,6 @@
       <w:r>
         <w:t xml:space="preserve">Em vez de ser as bibliotecas a controlar é o </w:t>
       </w:r>
-      <w:proofErr w:type="spellStart"/>
       <w:r>
         <w:rPr>
           <w:i/>
@@ -7211,7 +7108,6 @@
         </w:rPr>
         <w:t>framework</w:t>
       </w:r>
-      <w:proofErr w:type="spellEnd"/>
       <w:r>
         <w:t xml:space="preserve"> quem dita o controlo da aplicação.</w:t>
       </w:r>
@@ -7245,7 +7141,6 @@
       <w:r>
         <w:t xml:space="preserve">A </w:t>
       </w:r>
-      <w:proofErr w:type="spellStart"/>
       <w:r>
         <w:rPr>
           <w:i/>
@@ -7253,11 +7148,9 @@
         </w:rPr>
         <w:t>framework</w:t>
       </w:r>
-      <w:proofErr w:type="spellEnd"/>
       <w:r>
         <w:t xml:space="preserve"> é rápida no seu </w:t>
       </w:r>
-      <w:proofErr w:type="spellStart"/>
       <w:r>
         <w:rPr>
           <w:i/>
@@ -7265,7 +7158,6 @@
         </w:rPr>
         <w:t>debug</w:t>
       </w:r>
-      <w:proofErr w:type="spellEnd"/>
       <w:r>
         <w:t>, na solução do projeto. A linguagem de programação ou o</w:t>
       </w:r>
@@ -7285,7 +7177,6 @@
       <w:r>
         <w:t xml:space="preserve"> </w:t>
       </w:r>
-      <w:proofErr w:type="spellStart"/>
       <w:r>
         <w:rPr>
           <w:i/>
@@ -7293,7 +7184,6 @@
         </w:rPr>
         <w:t>Development</w:t>
       </w:r>
-      <w:proofErr w:type="spellEnd"/>
       <w:r>
         <w:t xml:space="preserve"> </w:t>
       </w:r>
@@ -7435,14 +7325,27 @@
                             <w:r>
                               <w:t xml:space="preserve">Imagem </w:t>
                             </w:r>
-                            <w:fldSimple w:instr=" SEQ Imagem \* ARABIC ">
-                              <w:r>
-                                <w:rPr>
-                                  <w:noProof/>
-                                </w:rPr>
-                                <w:t>4</w:t>
-                              </w:r>
-                            </w:fldSimple>
+                            <w:r>
+                              <w:fldChar w:fldCharType="begin"/>
+                            </w:r>
+                            <w:r>
+                              <w:instrText xml:space="preserve"> SEQ Imagem \* ARABIC </w:instrText>
+                            </w:r>
+                            <w:r>
+                              <w:fldChar w:fldCharType="separate"/>
+                            </w:r>
+                            <w:r>
+                              <w:rPr>
+                                <w:noProof/>
+                              </w:rPr>
+                              <w:t>4</w:t>
+                            </w:r>
+                            <w:r>
+                              <w:rPr>
+                                <w:noProof/>
+                              </w:rPr>
+                              <w:fldChar w:fldCharType="end"/>
+                            </w:r>
                             <w:r>
                               <w:t xml:space="preserve"> </w:t>
                             </w:r>
@@ -7493,14 +7396,27 @@
                       <w:r>
                         <w:t xml:space="preserve">Imagem </w:t>
                       </w:r>
-                      <w:fldSimple w:instr=" SEQ Imagem \* ARABIC ">
-                        <w:r>
-                          <w:rPr>
-                            <w:noProof/>
-                          </w:rPr>
-                          <w:t>4</w:t>
-                        </w:r>
-                      </w:fldSimple>
+                      <w:r>
+                        <w:fldChar w:fldCharType="begin"/>
+                      </w:r>
+                      <w:r>
+                        <w:instrText xml:space="preserve"> SEQ Imagem \* ARABIC </w:instrText>
+                      </w:r>
+                      <w:r>
+                        <w:fldChar w:fldCharType="separate"/>
+                      </w:r>
+                      <w:r>
+                        <w:rPr>
+                          <w:noProof/>
+                        </w:rPr>
+                        <w:t>4</w:t>
+                      </w:r>
+                      <w:r>
+                        <w:rPr>
+                          <w:noProof/>
+                        </w:rPr>
+                        <w:fldChar w:fldCharType="end"/>
+                      </w:r>
                       <w:r>
                         <w:t xml:space="preserve"> </w:t>
                       </w:r>
@@ -7600,7 +7516,6 @@
       <w:r>
         <w:t xml:space="preserve"> leve, eficiente e ideal para comunicações em redes instáveis ou com pouca largura de banda. Baseado no modelo </w:t>
       </w:r>
-      <w:proofErr w:type="spellStart"/>
       <w:r>
         <w:rPr>
           <w:i/>
@@ -7608,11 +7523,9 @@
         </w:rPr>
         <w:t>publish</w:t>
       </w:r>
-      <w:proofErr w:type="spellEnd"/>
       <w:r>
         <w:t>/</w:t>
       </w:r>
-      <w:proofErr w:type="spellStart"/>
       <w:r>
         <w:rPr>
           <w:i/>
@@ -7620,7 +7533,6 @@
         </w:rPr>
         <w:t>subscribe</w:t>
       </w:r>
-      <w:proofErr w:type="spellEnd"/>
       <w:r>
         <w:t xml:space="preserve">, permite que dispositivos troquem mensagens através de um </w:t>
       </w:r>
@@ -7647,7 +7559,6 @@
       <w:r>
         <w:t xml:space="preserve">É muito utilizado em sistemas de </w:t>
       </w:r>
-      <w:proofErr w:type="spellStart"/>
       <w:r>
         <w:rPr>
           <w:i/>
@@ -7655,7 +7566,6 @@
         </w:rPr>
         <w:t>IoT</w:t>
       </w:r>
-      <w:proofErr w:type="spellEnd"/>
       <w:r>
         <w:t xml:space="preserve"> (Internet das Coisas), automação residencial, sensores remotos e aplicações que exigem comunicação em tempo real. O protocolo é simples, rápido e consome poucos recursos, o que o torna ideal para dispositivos com capacidade limitada.</w:t>
       </w:r>
@@ -7742,14 +7652,27 @@
       <w:r>
         <w:t xml:space="preserve">Imagem </w:t>
       </w:r>
-      <w:fldSimple w:instr=" SEQ Imagem \* ARABIC ">
-        <w:r>
-          <w:rPr>
-            <w:noProof/>
-          </w:rPr>
-          <w:t>5</w:t>
-        </w:r>
-      </w:fldSimple>
+      <w:r>
+        <w:fldChar w:fldCharType="begin"/>
+      </w:r>
+      <w:r>
+        <w:instrText xml:space="preserve"> SEQ Imagem \* ARABIC </w:instrText>
+      </w:r>
+      <w:r>
+        <w:fldChar w:fldCharType="separate"/>
+      </w:r>
+      <w:r>
+        <w:rPr>
+          <w:noProof/>
+        </w:rPr>
+        <w:t>5</w:t>
+      </w:r>
+      <w:r>
+        <w:rPr>
+          <w:noProof/>
+        </w:rPr>
+        <w:fldChar w:fldCharType="end"/>
+      </w:r>
       <w:r>
         <w:rPr>
           <w:i w:val="0"/>
@@ -7828,21 +7751,12 @@
           <w:iCs/>
         </w:rPr>
       </w:pPr>
-      <w:proofErr w:type="spellStart"/>
-      <w:r>
-        <w:rPr>
-          <w:i/>
-          <w:iCs/>
-        </w:rPr>
-        <w:t>Microphone</w:t>
-      </w:r>
-      <w:proofErr w:type="spellEnd"/>
-      <w:r>
-        <w:rPr>
-          <w:i/>
-          <w:iCs/>
-        </w:rPr>
-        <w:t xml:space="preserve"> Sensor;</w:t>
+      <w:r>
+        <w:rPr>
+          <w:i/>
+          <w:iCs/>
+        </w:rPr>
+        <w:t>Microphone Sensor;</w:t>
       </w:r>
     </w:p>
     <w:p>
@@ -7857,21 +7771,12 @@
           <w:iCs/>
         </w:rPr>
       </w:pPr>
-      <w:proofErr w:type="spellStart"/>
-      <w:r>
-        <w:rPr>
-          <w:i/>
-          <w:iCs/>
-        </w:rPr>
-        <w:t>Temperature</w:t>
-      </w:r>
-      <w:proofErr w:type="spellEnd"/>
-      <w:r>
-        <w:rPr>
-          <w:i/>
-          <w:iCs/>
-        </w:rPr>
-        <w:t xml:space="preserve"> Sensor;</w:t>
+      <w:r>
+        <w:rPr>
+          <w:i/>
+          <w:iCs/>
+        </w:rPr>
+        <w:t>Temperature Sensor;</w:t>
       </w:r>
     </w:p>
     <w:p>
@@ -7886,21 +7791,12 @@
           <w:iCs/>
         </w:rPr>
       </w:pPr>
-      <w:proofErr w:type="spellStart"/>
-      <w:r>
-        <w:rPr>
-          <w:i/>
-          <w:iCs/>
-        </w:rPr>
-        <w:t>Clock</w:t>
-      </w:r>
-      <w:proofErr w:type="spellEnd"/>
-      <w:r>
-        <w:rPr>
-          <w:i/>
-          <w:iCs/>
-        </w:rPr>
-        <w:t xml:space="preserve"> sensor;</w:t>
+      <w:r>
+        <w:rPr>
+          <w:i/>
+          <w:iCs/>
+        </w:rPr>
+        <w:t>Clock sensor;</w:t>
       </w:r>
     </w:p>
     <w:p>
@@ -7915,21 +7811,12 @@
           <w:iCs/>
         </w:rPr>
       </w:pPr>
-      <w:proofErr w:type="spellStart"/>
-      <w:r>
-        <w:rPr>
-          <w:i/>
-          <w:iCs/>
-        </w:rPr>
-        <w:t>Sound</w:t>
-      </w:r>
-      <w:proofErr w:type="spellEnd"/>
-      <w:r>
-        <w:rPr>
-          <w:i/>
-          <w:iCs/>
-        </w:rPr>
-        <w:t xml:space="preserve"> Sensor;</w:t>
+      <w:r>
+        <w:rPr>
+          <w:i/>
+          <w:iCs/>
+        </w:rPr>
+        <w:t>Sound Sensor;</w:t>
       </w:r>
     </w:p>
     <w:p>
@@ -7984,37 +7871,12 @@
           <w:iCs/>
         </w:rPr>
       </w:pPr>
-      <w:proofErr w:type="spellStart"/>
-      <w:r>
-        <w:rPr>
-          <w:i/>
-          <w:iCs/>
-        </w:rPr>
-        <w:t>Common</w:t>
-      </w:r>
-      <w:proofErr w:type="spellEnd"/>
-      <w:r>
-        <w:rPr>
-          <w:i/>
-          <w:iCs/>
-        </w:rPr>
-        <w:t xml:space="preserve"> </w:t>
-      </w:r>
-      <w:proofErr w:type="spellStart"/>
-      <w:r>
-        <w:rPr>
-          <w:i/>
-          <w:iCs/>
-        </w:rPr>
-        <w:t>Calthode</w:t>
-      </w:r>
-      <w:proofErr w:type="spellEnd"/>
-      <w:r>
-        <w:rPr>
-          <w:i/>
-          <w:iCs/>
-        </w:rPr>
-        <w:t xml:space="preserve"> Led;</w:t>
+      <w:r>
+        <w:rPr>
+          <w:i/>
+          <w:iCs/>
+        </w:rPr>
+        <w:t>Common Calthode Led;</w:t>
       </w:r>
     </w:p>
     <w:p>
@@ -8191,7 +8053,6 @@
       <w:r>
         <w:t xml:space="preserve">4 peças de </w:t>
       </w:r>
-      <w:proofErr w:type="spellStart"/>
       <w:r>
         <w:rPr>
           <w:i/>
@@ -8199,7 +8060,6 @@
         </w:rPr>
         <w:t>Geared</w:t>
       </w:r>
-      <w:proofErr w:type="spellEnd"/>
       <w:r>
         <w:t xml:space="preserve"> </w:t>
       </w:r>
@@ -8462,27 +8322,14 @@
                             <w:r>
                               <w:t xml:space="preserve">Imagem </w:t>
                             </w:r>
-                            <w:r>
-                              <w:fldChar w:fldCharType="begin"/>
-                            </w:r>
-                            <w:r>
-                              <w:instrText xml:space="preserve"> SEQ Imagem \* ARABIC </w:instrText>
-                            </w:r>
-                            <w:r>
-                              <w:fldChar w:fldCharType="separate"/>
-                            </w:r>
-                            <w:r>
-                              <w:rPr>
-                                <w:noProof/>
-                              </w:rPr>
-                              <w:t>6</w:t>
-                            </w:r>
-                            <w:r>
-                              <w:rPr>
-                                <w:noProof/>
-                              </w:rPr>
-                              <w:fldChar w:fldCharType="end"/>
-                            </w:r>
+                            <w:fldSimple w:instr=" SEQ Imagem \* ARABIC ">
+                              <w:r>
+                                <w:rPr>
+                                  <w:noProof/>
+                                </w:rPr>
+                                <w:t>6</w:t>
+                              </w:r>
+                            </w:fldSimple>
                             <w:r>
                               <w:rPr>
                                 <w:i w:val="0"/>
@@ -8529,27 +8376,14 @@
                       <w:r>
                         <w:t xml:space="preserve">Imagem </w:t>
                       </w:r>
-                      <w:r>
-                        <w:fldChar w:fldCharType="begin"/>
-                      </w:r>
-                      <w:r>
-                        <w:instrText xml:space="preserve"> SEQ Imagem \* ARABIC </w:instrText>
-                      </w:r>
-                      <w:r>
-                        <w:fldChar w:fldCharType="separate"/>
-                      </w:r>
-                      <w:r>
-                        <w:rPr>
-                          <w:noProof/>
-                        </w:rPr>
-                        <w:t>6</w:t>
-                      </w:r>
-                      <w:r>
-                        <w:rPr>
-                          <w:noProof/>
-                        </w:rPr>
-                        <w:fldChar w:fldCharType="end"/>
-                      </w:r>
+                      <w:fldSimple w:instr=" SEQ Imagem \* ARABIC ">
+                        <w:r>
+                          <w:rPr>
+                            <w:noProof/>
+                          </w:rPr>
+                          <w:t>6</w:t>
+                        </w:r>
+                      </w:fldSimple>
                       <w:r>
                         <w:rPr>
                           <w:i w:val="0"/>
@@ -8709,7 +8543,6 @@
       <w:r>
         <w:t xml:space="preserve"> que utiliza o </w:t>
       </w:r>
-      <w:proofErr w:type="spellStart"/>
       <w:r>
         <w:rPr>
           <w:i/>
@@ -8717,7 +8550,6 @@
         </w:rPr>
         <w:t>form</w:t>
       </w:r>
-      <w:proofErr w:type="spellEnd"/>
       <w:r>
         <w:t xml:space="preserve"> (</w:t>
       </w:r>
@@ -8887,27 +8719,14 @@
                             <w:r>
                               <w:t xml:space="preserve">Imagem </w:t>
                             </w:r>
-                            <w:r>
-                              <w:fldChar w:fldCharType="begin"/>
-                            </w:r>
-                            <w:r>
-                              <w:instrText xml:space="preserve"> SEQ Imagem \* ARABIC </w:instrText>
-                            </w:r>
-                            <w:r>
-                              <w:fldChar w:fldCharType="separate"/>
-                            </w:r>
-                            <w:r>
-                              <w:rPr>
-                                <w:noProof/>
-                              </w:rPr>
-                              <w:t>7</w:t>
-                            </w:r>
-                            <w:r>
-                              <w:rPr>
-                                <w:noProof/>
-                              </w:rPr>
-                              <w:fldChar w:fldCharType="end"/>
-                            </w:r>
+                            <w:fldSimple w:instr=" SEQ Imagem \* ARABIC ">
+                              <w:r>
+                                <w:rPr>
+                                  <w:noProof/>
+                                </w:rPr>
+                                <w:t>7</w:t>
+                              </w:r>
+                            </w:fldSimple>
                             <w:r>
                               <w:rPr>
                                 <w:i w:val="0"/>
@@ -8954,27 +8773,14 @@
                       <w:r>
                         <w:t xml:space="preserve">Imagem </w:t>
                       </w:r>
-                      <w:r>
-                        <w:fldChar w:fldCharType="begin"/>
-                      </w:r>
-                      <w:r>
-                        <w:instrText xml:space="preserve"> SEQ Imagem \* ARABIC </w:instrText>
-                      </w:r>
-                      <w:r>
-                        <w:fldChar w:fldCharType="separate"/>
-                      </w:r>
-                      <w:r>
-                        <w:rPr>
-                          <w:noProof/>
-                        </w:rPr>
-                        <w:t>7</w:t>
-                      </w:r>
-                      <w:r>
-                        <w:rPr>
-                          <w:noProof/>
-                        </w:rPr>
-                        <w:fldChar w:fldCharType="end"/>
-                      </w:r>
+                      <w:fldSimple w:instr=" SEQ Imagem \* ARABIC ">
+                        <w:r>
+                          <w:rPr>
+                            <w:noProof/>
+                          </w:rPr>
+                          <w:t>7</w:t>
+                        </w:r>
+                      </w:fldSimple>
                       <w:r>
                         <w:rPr>
                           <w:i w:val="0"/>
@@ -9010,15 +8816,7 @@
     </w:p>
     <w:p>
       <w:r>
-        <w:t xml:space="preserve">O Sr. Dennis </w:t>
-      </w:r>
-      <w:proofErr w:type="spellStart"/>
-      <w:r>
-        <w:t>MacAlistair</w:t>
-      </w:r>
-      <w:proofErr w:type="spellEnd"/>
-      <w:r>
-        <w:t xml:space="preserve"> Ritchie foi o criador da linguagem</w:t>
+        <w:t>O Sr. Dennis MacAlistair Ritchie foi o criador da linguagem</w:t>
       </w:r>
       <w:r>
         <w:t xml:space="preserve"> </w:t>
@@ -9033,7 +8831,6 @@
       <w:r>
         <w:t xml:space="preserve">, uma linguagem que tem suporte a </w:t>
       </w:r>
-      <w:proofErr w:type="spellStart"/>
       <w:r>
         <w:rPr>
           <w:i/>
@@ -9041,11 +8838,9 @@
         </w:rPr>
         <w:t>structured</w:t>
       </w:r>
-      <w:proofErr w:type="spellEnd"/>
       <w:r>
         <w:t xml:space="preserve"> </w:t>
       </w:r>
-      <w:proofErr w:type="spellStart"/>
       <w:r>
         <w:rPr>
           <w:i/>
@@ -9053,7 +8848,6 @@
         </w:rPr>
         <w:t>Programing</w:t>
       </w:r>
-      <w:proofErr w:type="spellEnd"/>
       <w:r>
         <w:t xml:space="preserve">, </w:t>
       </w:r>
@@ -9067,7 +8861,6 @@
       <w:r>
         <w:t xml:space="preserve"> </w:t>
       </w:r>
-      <w:proofErr w:type="spellStart"/>
       <w:r>
         <w:rPr>
           <w:i/>
@@ -9075,7 +8868,6 @@
         </w:rPr>
         <w:t>variables</w:t>
       </w:r>
-      <w:proofErr w:type="spellEnd"/>
       <w:r>
         <w:t xml:space="preserve"> e recursão. </w:t>
       </w:r>
@@ -9143,7 +8935,6 @@
       <w:r>
         <w:t xml:space="preserve"> </w:t>
       </w:r>
-      <w:proofErr w:type="spellStart"/>
       <w:r>
         <w:rPr>
           <w:i/>
@@ -9151,11 +8942,9 @@
         </w:rPr>
         <w:t>Studio</w:t>
       </w:r>
-      <w:proofErr w:type="spellEnd"/>
       <w:r>
         <w:t xml:space="preserve"> </w:t>
       </w:r>
-      <w:proofErr w:type="spellStart"/>
       <w:r>
         <w:rPr>
           <w:i/>
@@ -9164,7 +8953,6 @@
         <w:t>Code</w:t>
       </w:r>
       <w:bookmarkEnd w:id="43"/>
-      <w:proofErr w:type="spellEnd"/>
     </w:p>
     <w:p>
       <w:r>
@@ -9222,27 +9010,14 @@
                             <w:r>
                               <w:t xml:space="preserve">Imagem </w:t>
                             </w:r>
-                            <w:r>
-                              <w:fldChar w:fldCharType="begin"/>
-                            </w:r>
-                            <w:r>
-                              <w:instrText xml:space="preserve"> SEQ Imagem \* ARABIC </w:instrText>
-                            </w:r>
-                            <w:r>
-                              <w:fldChar w:fldCharType="separate"/>
-                            </w:r>
-                            <w:r>
-                              <w:rPr>
-                                <w:noProof/>
-                              </w:rPr>
-                              <w:t>8</w:t>
-                            </w:r>
-                            <w:r>
-                              <w:rPr>
-                                <w:noProof/>
-                              </w:rPr>
-                              <w:fldChar w:fldCharType="end"/>
-                            </w:r>
+                            <w:fldSimple w:instr=" SEQ Imagem \* ARABIC ">
+                              <w:r>
+                                <w:rPr>
+                                  <w:noProof/>
+                                </w:rPr>
+                                <w:t>8</w:t>
+                              </w:r>
+                            </w:fldSimple>
                             <w:r>
                               <w:softHyphen/>
                             </w:r>
@@ -9251,26 +9026,20 @@
                                 <w:i w:val="0"/>
                                 <w:iCs w:val="0"/>
                               </w:rPr>
-                              <w:t xml:space="preserve"> - </w:t>
+                              <w:t xml:space="preserve"> </w:t>
                             </w:r>
                             <w:r>
-                              <w:t xml:space="preserve">IDE Visual </w:t>
+                              <w:rPr>
+                                <w:i w:val="0"/>
+                                <w:iCs w:val="0"/>
+                              </w:rPr>
+                              <w:t xml:space="preserve">- </w:t>
                             </w:r>
-                            <w:proofErr w:type="spellStart"/>
                             <w:r>
-                              <w:t>Studio</w:t>
-                            </w:r>
-                            <w:proofErr w:type="spellEnd"/>
-                            <w:r>
-                              <w:t xml:space="preserve"> </w:t>
-                            </w:r>
-                            <w:proofErr w:type="spellStart"/>
-                            <w:r>
-                              <w:t>Code</w:t>
+                              <w:t>IDE Visual Studio Code</w:t>
                             </w:r>
                             <w:bookmarkEnd w:id="44"/>
                             <w:bookmarkEnd w:id="45"/>
-                            <w:proofErr w:type="spellEnd"/>
                           </w:p>
                         </w:txbxContent>
                       </wps:txbx>
@@ -9305,27 +9074,14 @@
                       <w:r>
                         <w:t xml:space="preserve">Imagem </w:t>
                       </w:r>
-                      <w:r>
-                        <w:fldChar w:fldCharType="begin"/>
-                      </w:r>
-                      <w:r>
-                        <w:instrText xml:space="preserve"> SEQ Imagem \* ARABIC </w:instrText>
-                      </w:r>
-                      <w:r>
-                        <w:fldChar w:fldCharType="separate"/>
-                      </w:r>
-                      <w:r>
-                        <w:rPr>
-                          <w:noProof/>
-                        </w:rPr>
-                        <w:t>8</w:t>
-                      </w:r>
-                      <w:r>
-                        <w:rPr>
-                          <w:noProof/>
-                        </w:rPr>
-                        <w:fldChar w:fldCharType="end"/>
-                      </w:r>
+                      <w:fldSimple w:instr=" SEQ Imagem \* ARABIC ">
+                        <w:r>
+                          <w:rPr>
+                            <w:noProof/>
+                          </w:rPr>
+                          <w:t>8</w:t>
+                        </w:r>
+                      </w:fldSimple>
                       <w:r>
                         <w:softHyphen/>
                       </w:r>
@@ -9334,26 +9090,20 @@
                           <w:i w:val="0"/>
                           <w:iCs w:val="0"/>
                         </w:rPr>
-                        <w:t xml:space="preserve"> - </w:t>
+                        <w:t xml:space="preserve"> </w:t>
                       </w:r>
                       <w:r>
-                        <w:t xml:space="preserve">IDE Visual </w:t>
+                        <w:rPr>
+                          <w:i w:val="0"/>
+                          <w:iCs w:val="0"/>
+                        </w:rPr>
+                        <w:t xml:space="preserve">- </w:t>
                       </w:r>
-                      <w:proofErr w:type="spellStart"/>
                       <w:r>
-                        <w:t>Studio</w:t>
-                      </w:r>
-                      <w:proofErr w:type="spellEnd"/>
-                      <w:r>
-                        <w:t xml:space="preserve"> </w:t>
-                      </w:r>
-                      <w:proofErr w:type="spellStart"/>
-                      <w:r>
-                        <w:t>Code</w:t>
+                        <w:t>IDE Visual Studio Code</w:t>
                       </w:r>
                       <w:bookmarkEnd w:id="46"/>
                       <w:bookmarkEnd w:id="47"/>
-                      <w:proofErr w:type="spellEnd"/>
                     </w:p>
                   </w:txbxContent>
                 </v:textbox>
@@ -9442,7 +9192,6 @@
       <w:r>
         <w:t xml:space="preserve"> </w:t>
       </w:r>
-      <w:proofErr w:type="spellStart"/>
       <w:r>
         <w:rPr>
           <w:i/>
@@ -9450,11 +9199,9 @@
         </w:rPr>
         <w:t>Studio</w:t>
       </w:r>
-      <w:proofErr w:type="spellEnd"/>
       <w:r>
         <w:t xml:space="preserve"> </w:t>
       </w:r>
-      <w:proofErr w:type="spellStart"/>
       <w:r>
         <w:rPr>
           <w:i/>
@@ -9462,7 +9209,6 @@
         </w:rPr>
         <w:t>Code</w:t>
       </w:r>
-      <w:proofErr w:type="spellEnd"/>
       <w:r>
         <w:t xml:space="preserve"> é um editor de código fonte, possível usar em todos os sistemas operativos. O </w:t>
       </w:r>
@@ -9476,7 +9222,6 @@
       <w:r>
         <w:t xml:space="preserve"> </w:t>
       </w:r>
-      <w:proofErr w:type="spellStart"/>
       <w:r>
         <w:rPr>
           <w:i/>
@@ -9484,11 +9229,9 @@
         </w:rPr>
         <w:t>Studio</w:t>
       </w:r>
-      <w:proofErr w:type="spellEnd"/>
       <w:r>
         <w:t xml:space="preserve">, contem extensões para ajudar o utilizador a programar ou a publicar o seu código, o exemplo é o </w:t>
       </w:r>
-      <w:proofErr w:type="spellStart"/>
       <w:r>
         <w:rPr>
           <w:i/>
@@ -9496,7 +9239,6 @@
         </w:rPr>
         <w:t>GitLens</w:t>
       </w:r>
-      <w:proofErr w:type="spellEnd"/>
       <w:r>
         <w:t xml:space="preserve"> que envia os projetos para o </w:t>
       </w:r>
@@ -9528,7 +9270,6 @@
       <w:r>
         <w:t xml:space="preserve"> e foi programado com o </w:t>
       </w:r>
-      <w:proofErr w:type="spellStart"/>
       <w:r>
         <w:rPr>
           <w:i/>
@@ -9536,7 +9277,6 @@
         </w:rPr>
         <w:t>TypeScript</w:t>
       </w:r>
-      <w:proofErr w:type="spellEnd"/>
       <w:r>
         <w:t xml:space="preserve">, </w:t>
       </w:r>
@@ -9550,7 +9290,6 @@
       <w:r>
         <w:t xml:space="preserve"> e </w:t>
       </w:r>
-      <w:proofErr w:type="spellStart"/>
       <w:r>
         <w:rPr>
           <w:i/>
@@ -9558,7 +9297,6 @@
         </w:rPr>
         <w:t>Css</w:t>
       </w:r>
-      <w:proofErr w:type="spellEnd"/>
       <w:r>
         <w:t>.</w:t>
       </w:r>
@@ -9587,7 +9325,6 @@
       <w:r>
         <w:t xml:space="preserve"> </w:t>
       </w:r>
-      <w:proofErr w:type="spellStart"/>
       <w:r>
         <w:rPr>
           <w:i/>
@@ -9595,7 +9332,6 @@
         </w:rPr>
         <w:t>Studio</w:t>
       </w:r>
-      <w:proofErr w:type="spellEnd"/>
       <w:r>
         <w:t xml:space="preserve"> 2022</w:t>
       </w:r>
@@ -9657,37 +9393,19 @@
                             <w:r>
                               <w:t xml:space="preserve">Imagem </w:t>
                             </w:r>
+                            <w:fldSimple w:instr=" SEQ Imagem \* ARABIC ">
+                              <w:r>
+                                <w:rPr>
+                                  <w:noProof/>
+                                </w:rPr>
+                                <w:t>9</w:t>
+                              </w:r>
+                            </w:fldSimple>
                             <w:r>
-                              <w:fldChar w:fldCharType="begin"/>
+                              <w:t xml:space="preserve"> </w:t>
                             </w:r>
                             <w:r>
-                              <w:instrText xml:space="preserve"> SEQ Imagem \* ARABIC </w:instrText>
-                            </w:r>
-                            <w:r>
-                              <w:fldChar w:fldCharType="separate"/>
-                            </w:r>
-                            <w:r>
-                              <w:rPr>
-                                <w:noProof/>
-                              </w:rPr>
-                              <w:t>9</w:t>
-                            </w:r>
-                            <w:r>
-                              <w:rPr>
-                                <w:noProof/>
-                              </w:rPr>
-                              <w:fldChar w:fldCharType="end"/>
-                            </w:r>
-                            <w:r>
-                              <w:t xml:space="preserve"> - IDE Visual </w:t>
-                            </w:r>
-                            <w:proofErr w:type="spellStart"/>
-                            <w:r>
-                              <w:t>Studio</w:t>
-                            </w:r>
-                            <w:proofErr w:type="spellEnd"/>
-                            <w:r>
-                              <w:t xml:space="preserve"> 2022</w:t>
+                              <w:t>- IDE Visual Studio 2022</w:t>
                             </w:r>
                             <w:bookmarkEnd w:id="49"/>
                             <w:bookmarkEnd w:id="50"/>
@@ -9725,37 +9443,19 @@
                       <w:r>
                         <w:t xml:space="preserve">Imagem </w:t>
                       </w:r>
+                      <w:fldSimple w:instr=" SEQ Imagem \* ARABIC ">
+                        <w:r>
+                          <w:rPr>
+                            <w:noProof/>
+                          </w:rPr>
+                          <w:t>9</w:t>
+                        </w:r>
+                      </w:fldSimple>
                       <w:r>
-                        <w:fldChar w:fldCharType="begin"/>
+                        <w:t xml:space="preserve"> </w:t>
                       </w:r>
                       <w:r>
-                        <w:instrText xml:space="preserve"> SEQ Imagem \* ARABIC </w:instrText>
-                      </w:r>
-                      <w:r>
-                        <w:fldChar w:fldCharType="separate"/>
-                      </w:r>
-                      <w:r>
-                        <w:rPr>
-                          <w:noProof/>
-                        </w:rPr>
-                        <w:t>9</w:t>
-                      </w:r>
-                      <w:r>
-                        <w:rPr>
-                          <w:noProof/>
-                        </w:rPr>
-                        <w:fldChar w:fldCharType="end"/>
-                      </w:r>
-                      <w:r>
-                        <w:t xml:space="preserve"> - IDE Visual </w:t>
-                      </w:r>
-                      <w:proofErr w:type="spellStart"/>
-                      <w:r>
-                        <w:t>Studio</w:t>
-                      </w:r>
-                      <w:proofErr w:type="spellEnd"/>
-                      <w:r>
-                        <w:t xml:space="preserve"> 2022</w:t>
+                        <w:t>- IDE Visual Studio 2022</w:t>
                       </w:r>
                       <w:bookmarkEnd w:id="51"/>
                       <w:bookmarkEnd w:id="52"/>
@@ -9842,7 +9542,6 @@
       <w:r>
         <w:t xml:space="preserve"> </w:t>
       </w:r>
-      <w:proofErr w:type="spellStart"/>
       <w:r>
         <w:rPr>
           <w:i/>
@@ -9850,7 +9549,6 @@
         </w:rPr>
         <w:t>Studio</w:t>
       </w:r>
-      <w:proofErr w:type="spellEnd"/>
       <w:r>
         <w:t xml:space="preserve"> 20</w:t>
       </w:r>
@@ -9880,7 +9578,6 @@
       <w:r>
         <w:t xml:space="preserve"> </w:t>
       </w:r>
-      <w:proofErr w:type="spellStart"/>
       <w:r>
         <w:rPr>
           <w:i/>
@@ -9888,7 +9585,6 @@
         </w:rPr>
         <w:t>Studio</w:t>
       </w:r>
-      <w:proofErr w:type="spellEnd"/>
       <w:r>
         <w:t xml:space="preserve"> 97. É uma </w:t>
       </w:r>
@@ -9989,7 +9685,6 @@
       <w:r>
         <w:t xml:space="preserve">, </w:t>
       </w:r>
-      <w:proofErr w:type="spellStart"/>
       <w:r>
         <w:rPr>
           <w:i/>
@@ -9997,11 +9692,9 @@
         </w:rPr>
         <w:t>Python</w:t>
       </w:r>
-      <w:proofErr w:type="spellEnd"/>
       <w:r>
         <w:t xml:space="preserve">, </w:t>
       </w:r>
-      <w:proofErr w:type="spellStart"/>
       <w:r>
         <w:rPr>
           <w:i/>
@@ -10009,7 +9702,6 @@
         </w:rPr>
         <w:t>Type</w:t>
       </w:r>
-      <w:proofErr w:type="spellEnd"/>
       <w:r>
         <w:t xml:space="preserve"> </w:t>
       </w:r>
@@ -10029,7 +9721,6 @@
       <w:r>
         <w:t xml:space="preserve"> </w:t>
       </w:r>
-      <w:proofErr w:type="spellStart"/>
       <w:r>
         <w:rPr>
           <w:i/>
@@ -10037,7 +9728,6 @@
         </w:rPr>
         <w:t>templates</w:t>
       </w:r>
-      <w:proofErr w:type="spellEnd"/>
       <w:r>
         <w:t xml:space="preserve"> .</w:t>
       </w:r>
@@ -10081,7 +9771,6 @@
       <w:r>
         <w:t xml:space="preserve">, </w:t>
       </w:r>
-      <w:proofErr w:type="spellStart"/>
       <w:r>
         <w:rPr>
           <w:i/>
@@ -10089,7 +9778,6 @@
         </w:rPr>
         <w:t>Asp</w:t>
       </w:r>
-      <w:proofErr w:type="spellEnd"/>
       <w:r>
         <w:t xml:space="preserve"> .</w:t>
       </w:r>
@@ -10124,7 +9812,6 @@
       <w:r>
         <w:t xml:space="preserve"> </w:t>
       </w:r>
-      <w:proofErr w:type="spellStart"/>
       <w:r>
         <w:rPr>
           <w:i/>
@@ -10132,7 +9819,6 @@
         </w:rPr>
         <w:t>Studio</w:t>
       </w:r>
-      <w:proofErr w:type="spellEnd"/>
       <w:r>
         <w:t xml:space="preserve"> tem muitas boas vantagens, desde </w:t>
       </w:r>
@@ -10142,7 +9828,6 @@
       <w:r>
         <w:t xml:space="preserve">na codificação, rápido </w:t>
       </w:r>
-      <w:proofErr w:type="spellStart"/>
       <w:r>
         <w:rPr>
           <w:i/>
@@ -10150,7 +9835,6 @@
         </w:rPr>
         <w:t>debug</w:t>
       </w:r>
-      <w:proofErr w:type="spellEnd"/>
       <w:r>
         <w:t xml:space="preserve"> e possível colaboração de</w:t>
       </w:r>
@@ -10186,7 +9870,6 @@
         <w:tab/>
       </w:r>
       <w:bookmarkStart w:id="53" w:name="_Toc197380448"/>
-      <w:proofErr w:type="spellStart"/>
       <w:r>
         <w:rPr>
           <w:i/>
@@ -10194,7 +9877,6 @@
         </w:rPr>
         <w:t>Arduino</w:t>
       </w:r>
-      <w:proofErr w:type="spellEnd"/>
       <w:r>
         <w:t xml:space="preserve"> </w:t>
       </w:r>
@@ -10263,37 +9945,19 @@
                             <w:r>
                               <w:t xml:space="preserve">Imagem </w:t>
                             </w:r>
+                            <w:fldSimple w:instr=" SEQ Imagem \* ARABIC ">
+                              <w:r>
+                                <w:rPr>
+                                  <w:noProof/>
+                                </w:rPr>
+                                <w:t>10</w:t>
+                              </w:r>
+                            </w:fldSimple>
                             <w:r>
-                              <w:fldChar w:fldCharType="begin"/>
+                              <w:t xml:space="preserve"> </w:t>
                             </w:r>
                             <w:r>
-                              <w:instrText xml:space="preserve"> SEQ Imagem \* ARABIC </w:instrText>
-                            </w:r>
-                            <w:r>
-                              <w:fldChar w:fldCharType="separate"/>
-                            </w:r>
-                            <w:r>
-                              <w:rPr>
-                                <w:noProof/>
-                              </w:rPr>
-                              <w:t>10</w:t>
-                            </w:r>
-                            <w:r>
-                              <w:rPr>
-                                <w:noProof/>
-                              </w:rPr>
-                              <w:fldChar w:fldCharType="end"/>
-                            </w:r>
-                            <w:r>
-                              <w:t xml:space="preserve"> - IDE </w:t>
-                            </w:r>
-                            <w:proofErr w:type="spellStart"/>
-                            <w:r>
-                              <w:t>Arduino</w:t>
-                            </w:r>
-                            <w:proofErr w:type="spellEnd"/>
-                            <w:r>
-                              <w:t xml:space="preserve"> IDE</w:t>
+                              <w:t>- IDE Arduino IDE</w:t>
                             </w:r>
                             <w:bookmarkEnd w:id="54"/>
                             <w:bookmarkEnd w:id="55"/>
@@ -10331,37 +9995,19 @@
                       <w:r>
                         <w:t xml:space="preserve">Imagem </w:t>
                       </w:r>
+                      <w:fldSimple w:instr=" SEQ Imagem \* ARABIC ">
+                        <w:r>
+                          <w:rPr>
+                            <w:noProof/>
+                          </w:rPr>
+                          <w:t>10</w:t>
+                        </w:r>
+                      </w:fldSimple>
                       <w:r>
-                        <w:fldChar w:fldCharType="begin"/>
+                        <w:t xml:space="preserve"> </w:t>
                       </w:r>
                       <w:r>
-                        <w:instrText xml:space="preserve"> SEQ Imagem \* ARABIC </w:instrText>
-                      </w:r>
-                      <w:r>
-                        <w:fldChar w:fldCharType="separate"/>
-                      </w:r>
-                      <w:r>
-                        <w:rPr>
-                          <w:noProof/>
-                        </w:rPr>
-                        <w:t>10</w:t>
-                      </w:r>
-                      <w:r>
-                        <w:rPr>
-                          <w:noProof/>
-                        </w:rPr>
-                        <w:fldChar w:fldCharType="end"/>
-                      </w:r>
-                      <w:r>
-                        <w:t xml:space="preserve"> - IDE </w:t>
-                      </w:r>
-                      <w:proofErr w:type="spellStart"/>
-                      <w:r>
-                        <w:t>Arduino</w:t>
-                      </w:r>
-                      <w:proofErr w:type="spellEnd"/>
-                      <w:r>
-                        <w:t xml:space="preserve"> IDE</w:t>
+                        <w:t>- IDE Arduino IDE</w:t>
                       </w:r>
                       <w:bookmarkEnd w:id="56"/>
                       <w:bookmarkEnd w:id="57"/>
@@ -10444,7 +10090,6 @@
       <w:r>
         <w:t xml:space="preserve">O </w:t>
       </w:r>
-      <w:proofErr w:type="spellStart"/>
       <w:r>
         <w:rPr>
           <w:i/>
@@ -10452,7 +10097,6 @@
         </w:rPr>
         <w:t>Arduino</w:t>
       </w:r>
-      <w:proofErr w:type="spellEnd"/>
       <w:r>
         <w:t xml:space="preserve"> </w:t>
       </w:r>
@@ -10466,178 +10110,111 @@
       <w:r>
         <w:t xml:space="preserve"> (</w:t>
       </w:r>
-      <w:proofErr w:type="spellStart"/>
-      <w:r>
-        <w:rPr>
-          <w:i/>
-          <w:iCs/>
-        </w:rPr>
-        <w:t>Integrated</w:t>
-      </w:r>
-      <w:proofErr w:type="spellEnd"/>
-      <w:r>
-        <w:rPr>
-          <w:i/>
-          <w:iCs/>
-        </w:rPr>
+      <w:r>
+        <w:rPr>
+          <w:i/>
+          <w:iCs/>
+        </w:rPr>
+        <w:t>Integrated development environment</w:t>
+      </w:r>
+      <w:r>
+        <w:t xml:space="preserve">) é um editor de codigo fonte, dedicada ao desenvolvimento. Este editor ajuda a enviar o codigo em </w:t>
+      </w:r>
+      <w:r>
+        <w:rPr>
+          <w:i/>
+          <w:iCs/>
+        </w:rPr>
+        <w:t>flash</w:t>
+      </w:r>
+      <w:r>
+        <w:t xml:space="preserve"> para os arduíno que tiverem ligados ao computador do programador. Este editor foi feito pela Arduíno Software, disponibilizado aos clientes no ano 2021.</w:t>
+      </w:r>
+    </w:p>
+    <w:p>
+      <w:r>
+        <w:t xml:space="preserve">A mesma originalmente foi escrita em </w:t>
+      </w:r>
+      <w:r>
+        <w:rPr>
+          <w:i/>
+          <w:iCs/>
+        </w:rPr>
+        <w:t>Java</w:t>
+      </w:r>
+      <w:r>
+        <w:t xml:space="preserve">, </w:t>
+      </w:r>
+      <w:r>
+        <w:rPr>
+          <w:i/>
+          <w:iCs/>
+        </w:rPr>
+        <w:t>C</w:t>
+      </w:r>
+      <w:r>
+        <w:t xml:space="preserve"> e </w:t>
+      </w:r>
+      <w:r>
+        <w:rPr>
+          <w:i/>
+          <w:iCs/>
+        </w:rPr>
+        <w:t>C++,</w:t>
+      </w:r>
+      <w:r>
+        <w:t xml:space="preserve"> mas a versão mais atualizada (20 de fevereiro de 2024) está escrita em </w:t>
+      </w:r>
+      <w:r>
+        <w:rPr>
+          <w:i/>
+          <w:iCs/>
+        </w:rPr>
+        <w:t>TypeScript</w:t>
+      </w:r>
+      <w:r>
+        <w:t xml:space="preserve">, </w:t>
+      </w:r>
+      <w:r>
+        <w:rPr>
+          <w:i/>
+          <w:iCs/>
+        </w:rPr>
+        <w:t>JavaScript</w:t>
+      </w:r>
+      <w:r>
+        <w:t xml:space="preserve"> e </w:t>
+      </w:r>
+      <w:r>
+        <w:rPr>
+          <w:i/>
+          <w:iCs/>
+        </w:rPr>
+        <w:t>Go</w:t>
+      </w:r>
+      <w:r>
+        <w:t xml:space="preserve">. A versão mais atual contem nova gestão de </w:t>
+      </w:r>
+      <w:r>
+        <w:rPr>
+          <w:i/>
+          <w:iCs/>
+        </w:rPr>
+        <w:t>boards</w:t>
+      </w:r>
+      <w:r>
+        <w:t xml:space="preserve">, nova gestão de bibliotecas, novo explorador de projetos, </w:t>
+      </w:r>
+      <w:r>
+        <w:rPr>
+          <w:i/>
+          <w:iCs/>
+        </w:rPr>
+        <w:t>dark</w:t>
+      </w:r>
+      <w:r>
         <w:t xml:space="preserve"> </w:t>
       </w:r>
-      <w:proofErr w:type="spellStart"/>
-      <w:r>
-        <w:rPr>
-          <w:i/>
-          <w:iCs/>
-        </w:rPr>
-        <w:t>development</w:t>
-      </w:r>
-      <w:proofErr w:type="spellEnd"/>
-      <w:r>
-        <w:rPr>
-          <w:i/>
-          <w:iCs/>
-        </w:rPr>
-        <w:t xml:space="preserve"> </w:t>
-      </w:r>
-      <w:proofErr w:type="spellStart"/>
-      <w:r>
-        <w:rPr>
-          <w:i/>
-          <w:iCs/>
-        </w:rPr>
-        <w:t>environment</w:t>
-      </w:r>
-      <w:proofErr w:type="spellEnd"/>
-      <w:r>
-        <w:t xml:space="preserve">) é um editor de </w:t>
-      </w:r>
-      <w:proofErr w:type="spellStart"/>
-      <w:r>
-        <w:t>codigo</w:t>
-      </w:r>
-      <w:proofErr w:type="spellEnd"/>
-      <w:r>
-        <w:t xml:space="preserve"> fonte, dedicada ao desenvolvimento. Este editor ajuda a enviar o </w:t>
-      </w:r>
-      <w:proofErr w:type="spellStart"/>
-      <w:r>
-        <w:t>codigo</w:t>
-      </w:r>
-      <w:proofErr w:type="spellEnd"/>
-      <w:r>
-        <w:t xml:space="preserve"> em </w:t>
-      </w:r>
-      <w:r>
-        <w:rPr>
-          <w:i/>
-          <w:iCs/>
-        </w:rPr>
-        <w:t>flash</w:t>
-      </w:r>
-      <w:r>
-        <w:t xml:space="preserve"> para os </w:t>
-      </w:r>
-      <w:proofErr w:type="spellStart"/>
-      <w:r>
-        <w:t>arduíno</w:t>
-      </w:r>
-      <w:proofErr w:type="spellEnd"/>
-      <w:r>
-        <w:t xml:space="preserve"> que tiverem ligados ao computador do programador. Este editor foi feito pela Arduíno Software, disponibilizado aos clientes no ano 2021.</w:t>
-      </w:r>
-    </w:p>
-    <w:p>
-      <w:r>
-        <w:t xml:space="preserve">A mesma originalmente foi escrita em </w:t>
-      </w:r>
-      <w:r>
-        <w:rPr>
-          <w:i/>
-          <w:iCs/>
-        </w:rPr>
-        <w:t>Java</w:t>
-      </w:r>
-      <w:r>
-        <w:t xml:space="preserve">, </w:t>
-      </w:r>
-      <w:r>
-        <w:rPr>
-          <w:i/>
-          <w:iCs/>
-        </w:rPr>
-        <w:t>C</w:t>
-      </w:r>
-      <w:r>
-        <w:t xml:space="preserve"> e </w:t>
-      </w:r>
-      <w:r>
-        <w:rPr>
-          <w:i/>
-          <w:iCs/>
-        </w:rPr>
-        <w:t>C++,</w:t>
-      </w:r>
-      <w:r>
-        <w:t xml:space="preserve"> mas a versão mais atualizada (20 de fevereiro de 2024) está escrita em </w:t>
-      </w:r>
-      <w:proofErr w:type="spellStart"/>
-      <w:r>
-        <w:rPr>
-          <w:i/>
-          <w:iCs/>
-        </w:rPr>
-        <w:t>TypeScript</w:t>
-      </w:r>
-      <w:proofErr w:type="spellEnd"/>
-      <w:r>
-        <w:t xml:space="preserve">, </w:t>
-      </w:r>
-      <w:r>
-        <w:rPr>
-          <w:i/>
-          <w:iCs/>
-        </w:rPr>
-        <w:t>JavaScript</w:t>
-      </w:r>
-      <w:r>
-        <w:t xml:space="preserve"> e </w:t>
-      </w:r>
-      <w:proofErr w:type="spellStart"/>
-      <w:r>
-        <w:rPr>
-          <w:i/>
-          <w:iCs/>
-        </w:rPr>
-        <w:t>Go</w:t>
-      </w:r>
-      <w:proofErr w:type="spellEnd"/>
-      <w:r>
-        <w:t xml:space="preserve">. A versão mais atual contem nova gestão de </w:t>
-      </w:r>
-      <w:proofErr w:type="spellStart"/>
-      <w:r>
-        <w:rPr>
-          <w:i/>
-          <w:iCs/>
-        </w:rPr>
-        <w:t>boards</w:t>
-      </w:r>
-      <w:proofErr w:type="spellEnd"/>
-      <w:r>
-        <w:t xml:space="preserve">, nova gestão de bibliotecas, novo explorador de projetos, </w:t>
-      </w:r>
-      <w:proofErr w:type="spellStart"/>
-      <w:r>
-        <w:rPr>
-          <w:i/>
-          <w:iCs/>
-        </w:rPr>
-        <w:t>dark</w:t>
-      </w:r>
-      <w:proofErr w:type="spellEnd"/>
-      <w:r>
-        <w:t xml:space="preserve"> </w:t>
-      </w:r>
-      <w:proofErr w:type="spellStart"/>
       <w:r>
         <w:rPr>
           <w:i/>
@@ -10645,7 +10222,6 @@
         </w:rPr>
         <w:t>mode</w:t>
       </w:r>
-      <w:proofErr w:type="spellEnd"/>
       <w:r>
         <w:t xml:space="preserve"> e suporte a 64 bits.</w:t>
       </w:r>
@@ -10704,15 +10280,7 @@
       </w:pPr>
       <w:bookmarkStart w:id="58" w:name="_Toc197380449"/>
       <w:r>
-        <w:t>Bibliotecas instaladas (</w:t>
-      </w:r>
-      <w:proofErr w:type="spellStart"/>
-      <w:r>
-        <w:t>Dlls</w:t>
-      </w:r>
-      <w:proofErr w:type="spellEnd"/>
-      <w:r>
-        <w:t>)</w:t>
+        <w:t>Bibliotecas instaladas (Dlls)</w:t>
       </w:r>
       <w:bookmarkEnd w:id="58"/>
     </w:p>
@@ -10805,7 +10373,6 @@
       <w:r>
         <w:t xml:space="preserve">Componentes de </w:t>
       </w:r>
-      <w:proofErr w:type="spellStart"/>
       <w:r>
         <w:rPr>
           <w:i/>
@@ -10813,7 +10380,6 @@
         </w:rPr>
         <w:t>arduíno</w:t>
       </w:r>
-      <w:proofErr w:type="spellEnd"/>
       <w:r>
         <w:t xml:space="preserve"> que detetam valores e enviam para o </w:t>
       </w:r>
@@ -10932,27 +10498,14 @@
                             <w:r>
                               <w:t xml:space="preserve">Imagem </w:t>
                             </w:r>
-                            <w:r>
-                              <w:fldChar w:fldCharType="begin"/>
-                            </w:r>
-                            <w:r>
-                              <w:instrText xml:space="preserve"> SEQ Imagem \* ARABIC </w:instrText>
-                            </w:r>
-                            <w:r>
-                              <w:fldChar w:fldCharType="separate"/>
-                            </w:r>
-                            <w:r>
-                              <w:rPr>
-                                <w:noProof/>
-                              </w:rPr>
-                              <w:t>11</w:t>
-                            </w:r>
-                            <w:r>
-                              <w:rPr>
-                                <w:noProof/>
-                              </w:rPr>
-                              <w:fldChar w:fldCharType="end"/>
-                            </w:r>
+                            <w:fldSimple w:instr=" SEQ Imagem \* ARABIC ">
+                              <w:r>
+                                <w:rPr>
+                                  <w:noProof/>
+                                </w:rPr>
+                                <w:t>11</w:t>
+                              </w:r>
+                            </w:fldSimple>
                             <w:r>
                               <w:t xml:space="preserve"> </w:t>
                             </w:r>
@@ -10999,27 +10552,14 @@
                       <w:r>
                         <w:t xml:space="preserve">Imagem </w:t>
                       </w:r>
-                      <w:r>
-                        <w:fldChar w:fldCharType="begin"/>
-                      </w:r>
-                      <w:r>
-                        <w:instrText xml:space="preserve"> SEQ Imagem \* ARABIC </w:instrText>
-                      </w:r>
-                      <w:r>
-                        <w:fldChar w:fldCharType="separate"/>
-                      </w:r>
-                      <w:r>
-                        <w:rPr>
-                          <w:noProof/>
-                        </w:rPr>
-                        <w:t>11</w:t>
-                      </w:r>
-                      <w:r>
-                        <w:rPr>
-                          <w:noProof/>
-                        </w:rPr>
-                        <w:fldChar w:fldCharType="end"/>
-                      </w:r>
+                      <w:fldSimple w:instr=" SEQ Imagem \* ARABIC ">
+                        <w:r>
+                          <w:rPr>
+                            <w:noProof/>
+                          </w:rPr>
+                          <w:t>11</w:t>
+                        </w:r>
+                      </w:fldSimple>
                       <w:r>
                         <w:t xml:space="preserve"> </w:t>
                       </w:r>
@@ -11198,7 +10738,6 @@
       <w:r>
         <w:t xml:space="preserve">, </w:t>
       </w:r>
-      <w:proofErr w:type="spellStart"/>
       <w:r>
         <w:rPr>
           <w:i/>
@@ -11206,7 +10745,6 @@
         </w:rPr>
         <w:t>breadboard</w:t>
       </w:r>
-      <w:proofErr w:type="spellEnd"/>
       <w:r>
         <w:t xml:space="preserve">, </w:t>
       </w:r>
@@ -11240,7 +10778,6 @@
       <w:r>
         <w:t xml:space="preserve">, Suporte de pilhas 9V, cabos </w:t>
       </w:r>
-      <w:proofErr w:type="spellStart"/>
       <w:r>
         <w:rPr>
           <w:i/>
@@ -11248,7 +10785,6 @@
         </w:rPr>
         <w:t>jumper</w:t>
       </w:r>
-      <w:proofErr w:type="spellEnd"/>
       <w:r>
         <w:t xml:space="preserve"> e muito mais.</w:t>
       </w:r>
@@ -11371,27 +10907,14 @@
       <w:r>
         <w:t xml:space="preserve">Imagem </w:t>
       </w:r>
-      <w:r>
-        <w:fldChar w:fldCharType="begin"/>
-      </w:r>
-      <w:r>
-        <w:instrText xml:space="preserve"> SEQ Imagem \* ARABIC </w:instrText>
-      </w:r>
-      <w:r>
-        <w:fldChar w:fldCharType="separate"/>
-      </w:r>
-      <w:r>
-        <w:rPr>
-          <w:noProof/>
-        </w:rPr>
-        <w:t>12</w:t>
-      </w:r>
-      <w:r>
-        <w:rPr>
-          <w:noProof/>
-        </w:rPr>
-        <w:fldChar w:fldCharType="end"/>
-      </w:r>
+      <w:fldSimple w:instr=" SEQ Imagem \* ARABIC ">
+        <w:r>
+          <w:rPr>
+            <w:noProof/>
+          </w:rPr>
+          <w:t>12</w:t>
+        </w:r>
+      </w:fldSimple>
       <w:r>
         <w:rPr>
           <w:i w:val="0"/>
@@ -11405,7 +10928,6 @@
       <w:r>
         <w:t xml:space="preserve">O outro projeto que nos inspirou foi este do site </w:t>
       </w:r>
-      <w:proofErr w:type="spellStart"/>
       <w:r>
         <w:rPr>
           <w:i/>
@@ -11413,7 +10935,6 @@
         </w:rPr>
         <w:t>pplware</w:t>
       </w:r>
-      <w:proofErr w:type="spellEnd"/>
       <w:r>
         <w:t>, que faz analise da temperatura e essa leitura é enviada para uma aplicação do telemóvel. Essa aplicação também tem uma funcionalidade adicional de controlar o carro.</w:t>
       </w:r>
@@ -11422,7 +10943,6 @@
       <w:r>
         <w:t xml:space="preserve">As características deste veículo são </w:t>
       </w:r>
-      <w:proofErr w:type="spellStart"/>
       <w:r>
         <w:rPr>
           <w:i/>
@@ -11430,7 +10950,6 @@
         </w:rPr>
         <w:t>Arduino</w:t>
       </w:r>
-      <w:proofErr w:type="spellEnd"/>
       <w:r>
         <w:t xml:space="preserve">, Base de 4 </w:t>
       </w:r>
@@ -11444,7 +10963,6 @@
       <w:r>
         <w:t xml:space="preserve">, </w:t>
       </w:r>
-      <w:proofErr w:type="spellStart"/>
       <w:r>
         <w:rPr>
           <w:i/>
@@ -11452,7 +10970,6 @@
         </w:rPr>
         <w:t>Breadboard</w:t>
       </w:r>
-      <w:proofErr w:type="spellEnd"/>
       <w:r>
         <w:t xml:space="preserve">, Bateria 7.2V-2100mA, Roda livre, </w:t>
       </w:r>
@@ -11533,30 +11050,14 @@
                             <w:r>
                               <w:t xml:space="preserve">Imagem </w:t>
                             </w:r>
-                            <w:r>
-                              <w:fldChar w:fldCharType="begin"/>
-                            </w:r>
-                            <w:r>
-                              <w:instrText xml:space="preserve"> SEQ Imagem \* ARABI</w:instrText>
-                            </w:r>
-                            <w:r>
-                              <w:instrText xml:space="preserve">C </w:instrText>
-                            </w:r>
-                            <w:r>
-                              <w:fldChar w:fldCharType="separate"/>
-                            </w:r>
-                            <w:r>
-                              <w:rPr>
-                                <w:noProof/>
-                              </w:rPr>
-                              <w:t>13</w:t>
-                            </w:r>
-                            <w:r>
-                              <w:rPr>
-                                <w:noProof/>
-                              </w:rPr>
-                              <w:fldChar w:fldCharType="end"/>
-                            </w:r>
+                            <w:fldSimple w:instr=" SEQ Imagem \* ARABIC ">
+                              <w:r>
+                                <w:rPr>
+                                  <w:noProof/>
+                                </w:rPr>
+                                <w:t>13</w:t>
+                              </w:r>
+                            </w:fldSimple>
                             <w:r>
                               <w:t xml:space="preserve"> </w:t>
                             </w:r>
@@ -11603,30 +11104,14 @@
                       <w:r>
                         <w:t xml:space="preserve">Imagem </w:t>
                       </w:r>
-                      <w:r>
-                        <w:fldChar w:fldCharType="begin"/>
-                      </w:r>
-                      <w:r>
-                        <w:instrText xml:space="preserve"> SEQ Imagem \* ARABI</w:instrText>
-                      </w:r>
-                      <w:r>
-                        <w:instrText xml:space="preserve">C </w:instrText>
-                      </w:r>
-                      <w:r>
-                        <w:fldChar w:fldCharType="separate"/>
-                      </w:r>
-                      <w:r>
-                        <w:rPr>
-                          <w:noProof/>
-                        </w:rPr>
-                        <w:t>13</w:t>
-                      </w:r>
-                      <w:r>
-                        <w:rPr>
-                          <w:noProof/>
-                        </w:rPr>
-                        <w:fldChar w:fldCharType="end"/>
-                      </w:r>
+                      <w:fldSimple w:instr=" SEQ Imagem \* ARABIC ">
+                        <w:r>
+                          <w:rPr>
+                            <w:noProof/>
+                          </w:rPr>
+                          <w:t>13</w:t>
+                        </w:r>
+                      </w:fldSimple>
                       <w:r>
                         <w:t xml:space="preserve"> </w:t>
                       </w:r>
@@ -11789,7 +11274,6 @@
       <w:r>
         <w:t xml:space="preserve"> usa no seu robô </w:t>
       </w:r>
-      <w:proofErr w:type="spellStart"/>
       <w:r>
         <w:rPr>
           <w:i/>
@@ -11797,14 +11281,12 @@
         </w:rPr>
         <w:t>Python</w:t>
       </w:r>
-      <w:proofErr w:type="spellEnd"/>
       <w:r>
         <w:t xml:space="preserve"> para cálculo e simulação e</w:t>
       </w:r>
       <w:r>
         <w:t xml:space="preserve"> juntamento tem </w:t>
       </w:r>
-      <w:proofErr w:type="spellStart"/>
       <w:r>
         <w:rPr>
           <w:i/>
@@ -11812,11 +11294,9 @@
         </w:rPr>
         <w:t>Assembly</w:t>
       </w:r>
-      <w:proofErr w:type="spellEnd"/>
       <w:r>
         <w:t xml:space="preserve"> incorporado para fácil controlo no robô evitando </w:t>
       </w:r>
-      <w:proofErr w:type="spellStart"/>
       <w:r>
         <w:rPr>
           <w:i/>
@@ -11824,7 +11304,6 @@
         </w:rPr>
         <w:t>glitches</w:t>
       </w:r>
-      <w:proofErr w:type="spellEnd"/>
       <w:r>
         <w:t xml:space="preserve"> e/ou erros.</w:t>
       </w:r>
@@ -11911,14 +11390,27 @@
       <w:r>
         <w:t xml:space="preserve">Imagem </w:t>
       </w:r>
-      <w:fldSimple w:instr=" SEQ Imagem \* ARABIC ">
-        <w:r>
-          <w:rPr>
-            <w:noProof/>
-          </w:rPr>
-          <w:t>14</w:t>
-        </w:r>
-      </w:fldSimple>
+      <w:r>
+        <w:fldChar w:fldCharType="begin"/>
+      </w:r>
+      <w:r>
+        <w:instrText xml:space="preserve"> SEQ Imagem \* ARABIC </w:instrText>
+      </w:r>
+      <w:r>
+        <w:fldChar w:fldCharType="separate"/>
+      </w:r>
+      <w:r>
+        <w:rPr>
+          <w:noProof/>
+        </w:rPr>
+        <w:t>14</w:t>
+      </w:r>
+      <w:r>
+        <w:rPr>
+          <w:noProof/>
+        </w:rPr>
+        <w:fldChar w:fldCharType="end"/>
+      </w:r>
       <w:r>
         <w:rPr>
           <w:i w:val="0"/>
@@ -11932,7 +11424,6 @@
       <w:r>
         <w:t xml:space="preserve">O veículo iria ter 2 sensores de distância para calcular a distância (número 1), uma zona onde ligar o </w:t>
       </w:r>
-      <w:proofErr w:type="spellStart"/>
       <w:r>
         <w:rPr>
           <w:i/>
@@ -11940,7 +11431,6 @@
         </w:rPr>
         <w:t>arduíno</w:t>
       </w:r>
-      <w:proofErr w:type="spellEnd"/>
       <w:r>
         <w:t xml:space="preserve"> ao computador (número 3), sensor de calcular a temperatura do espaço (número 4) e entre o número 1 e 2 iria haver uma caixa para transportar os objetos.</w:t>
       </w:r>
@@ -11981,151 +11471,18 @@
       <w:bookmarkEnd w:id="74"/>
     </w:p>
     <w:p>
+      <w:pPr>
+        <w:keepNext/>
+      </w:pPr>
       <w:r>
         <w:rPr>
           <w:noProof/>
         </w:rPr>
-        <mc:AlternateContent>
-          <mc:Choice Requires="wps">
-            <w:drawing>
-              <wp:anchor distT="0" distB="0" distL="114300" distR="114300" simplePos="0" relativeHeight="251704320" behindDoc="0" locked="0" layoutInCell="1" allowOverlap="1" wp14:anchorId="36BE4859" wp14:editId="118F890E">
-                <wp:simplePos x="0" y="0"/>
-                <wp:positionH relativeFrom="column">
-                  <wp:posOffset>0</wp:posOffset>
-                </wp:positionH>
-                <wp:positionV relativeFrom="paragraph">
-                  <wp:posOffset>3092450</wp:posOffset>
-                </wp:positionV>
-                <wp:extent cx="5724525" cy="635"/>
-                <wp:effectExtent l="0" t="0" r="0" b="0"/>
-                <wp:wrapTopAndBottom/>
-                <wp:docPr id="1183559554" name="Text Box 1183559554"/>
-                <wp:cNvGraphicFramePr/>
-                <a:graphic xmlns:a="http://schemas.openxmlformats.org/drawingml/2006/main">
-                  <a:graphicData uri="http://schemas.microsoft.com/office/word/2010/wordprocessingShape">
-                    <wps:wsp>
-                      <wps:cNvSpPr txBox="1"/>
-                      <wps:spPr>
-                        <a:xfrm>
-                          <a:off x="0" y="0"/>
-                          <a:ext cx="5724525" cy="635"/>
-                        </a:xfrm>
-                        <a:prstGeom prst="rect">
-                          <a:avLst/>
-                        </a:prstGeom>
-                        <a:solidFill>
-                          <a:prstClr val="white"/>
-                        </a:solidFill>
-                        <a:ln>
-                          <a:noFill/>
-                        </a:ln>
-                      </wps:spPr>
-                      <wps:txbx>
-                        <w:txbxContent>
-                          <w:p>
-                            <w:pPr>
-                              <w:pStyle w:val="Caption"/>
-                              <w:jc w:val="center"/>
-                              <w:rPr>
-                                <w:noProof/>
-                                <w:color w:val="000000"/>
-                              </w:rPr>
-                            </w:pPr>
-                            <w:bookmarkStart w:id="75" w:name="_Toc197380483"/>
-                            <w:r>
-                              <w:t xml:space="preserve">Imagem </w:t>
-                            </w:r>
-                            <w:fldSimple w:instr=" SEQ Imagem \* ARABIC ">
-                              <w:r>
-                                <w:rPr>
-                                  <w:noProof/>
-                                </w:rPr>
-                                <w:t>15</w:t>
-                              </w:r>
-                            </w:fldSimple>
-                            <w:r>
-                              <w:rPr>
-                                <w:i w:val="0"/>
-                                <w:iCs w:val="0"/>
-                              </w:rPr>
-                              <w:t xml:space="preserve"> - Arquitetura do projeto S.T.A.R</w:t>
-                            </w:r>
-                            <w:bookmarkEnd w:id="75"/>
-                          </w:p>
-                        </w:txbxContent>
-                      </wps:txbx>
-                      <wps:bodyPr rot="0" spcFirstLastPara="0" vertOverflow="overflow" horzOverflow="overflow" vert="horz" wrap="square" lIns="0" tIns="0" rIns="0" bIns="0" numCol="1" spcCol="0" rtlCol="0" fromWordArt="0" anchor="t" anchorCtr="0" forceAA="0" compatLnSpc="1">
-                        <a:prstTxWarp prst="textNoShape">
-                          <a:avLst/>
-                        </a:prstTxWarp>
-                        <a:spAutoFit/>
-                      </wps:bodyPr>
-                    </wps:wsp>
-                  </a:graphicData>
-                </a:graphic>
-              </wp:anchor>
-            </w:drawing>
-          </mc:Choice>
-          <mc:Fallback>
-            <w:pict>
-              <v:shape w14:anchorId="36BE4859" id="Text Box 1183559554" o:spid="_x0000_s1037" type="#_x0000_t202" style="position:absolute;margin-left:0;margin-top:243.5pt;width:450.75pt;height:.05pt;z-index:251704320;visibility:visible;mso-wrap-style:square;mso-wrap-distance-left:9pt;mso-wrap-distance-top:0;mso-wrap-distance-right:9pt;mso-wrap-distance-bottom:0;mso-position-horizontal:absolute;mso-position-horizontal-relative:text;mso-position-vertical:absolute;mso-position-vertical-relative:text;v-text-anchor:top" o:gfxdata="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" stroked="f">
-                <v:textbox style="mso-fit-shape-to-text:t" inset="0,0,0,0">
-                  <w:txbxContent>
-                    <w:p>
-                      <w:pPr>
-                        <w:pStyle w:val="Caption"/>
-                        <w:jc w:val="center"/>
-                        <w:rPr>
-                          <w:noProof/>
-                          <w:color w:val="000000"/>
-                        </w:rPr>
-                      </w:pPr>
-                      <w:bookmarkStart w:id="76" w:name="_Toc197380483"/>
-                      <w:r>
-                        <w:t xml:space="preserve">Imagem </w:t>
-                      </w:r>
-                      <w:fldSimple w:instr=" SEQ Imagem \* ARABIC ">
-                        <w:r>
-                          <w:rPr>
-                            <w:noProof/>
-                          </w:rPr>
-                          <w:t>15</w:t>
-                        </w:r>
-                      </w:fldSimple>
-                      <w:r>
-                        <w:rPr>
-                          <w:i w:val="0"/>
-                          <w:iCs w:val="0"/>
-                        </w:rPr>
-                        <w:t xml:space="preserve"> - Arquitetura do projeto S.T.A.R</w:t>
-                      </w:r>
-                      <w:bookmarkEnd w:id="76"/>
-                    </w:p>
-                  </w:txbxContent>
-                </v:textbox>
-                <w10:wrap type="topAndBottom"/>
-              </v:shape>
-            </w:pict>
-          </mc:Fallback>
-        </mc:AlternateContent>
-      </w:r>
-      <w:r>
-        <w:rPr>
-          <w:noProof/>
-        </w:rPr>
         <w:drawing>
-          <wp:anchor distT="0" distB="0" distL="114300" distR="114300" simplePos="0" relativeHeight="251702272" behindDoc="0" locked="0" layoutInCell="1" allowOverlap="1" wp14:anchorId="178E5903" wp14:editId="227BF8CF">
-            <wp:simplePos x="0" y="0"/>
-            <wp:positionH relativeFrom="column">
-              <wp:posOffset>0</wp:posOffset>
-            </wp:positionH>
-            <wp:positionV relativeFrom="paragraph">
-              <wp:posOffset>-3175</wp:posOffset>
-            </wp:positionV>
-            <wp:extent cx="5724525" cy="3038475"/>
-            <wp:effectExtent l="0" t="0" r="9525" b="9525"/>
-            <wp:wrapTopAndBottom/>
-            <wp:docPr id="1183559553" name="Picture 1183559553"/>
+          <wp:inline distT="0" distB="0" distL="0" distR="0" wp14:anchorId="7CD6087B" wp14:editId="32EDA855">
+            <wp:extent cx="5727700" cy="2130425"/>
+            <wp:effectExtent l="0" t="0" r="6350" b="3175"/>
+            <wp:docPr id="25" name="Picture 25"/>
             <wp:cNvGraphicFramePr>
               <a:graphicFrameLocks xmlns:a="http://schemas.openxmlformats.org/drawingml/2006/main" noChangeAspect="1"/>
             </wp:cNvGraphicFramePr>
@@ -12133,13 +11490,13 @@
               <a:graphicData uri="http://schemas.openxmlformats.org/drawingml/2006/picture">
                 <pic:pic xmlns:pic="http://schemas.openxmlformats.org/drawingml/2006/picture">
                   <pic:nvPicPr>
-                    <pic:cNvPr id="0" name="Picture 4"/>
+                    <pic:cNvPr id="0" name="Picture 1"/>
                     <pic:cNvPicPr>
                       <a:picLocks noChangeAspect="1" noChangeArrowheads="1"/>
                     </pic:cNvPicPr>
                   </pic:nvPicPr>
                   <pic:blipFill>
-                    <a:blip r:embed="rId39">
+                    <a:blip r:embed="rId39" cstate="print">
                       <a:extLst>
                         <a:ext uri="{28A0092B-C50C-407E-A947-70E740481C1C}">
                           <a14:useLocalDpi xmlns:a14="http://schemas.microsoft.com/office/drawing/2010/main" val="0"/>
@@ -12154,7 +11511,7 @@
                   <pic:spPr bwMode="auto">
                     <a:xfrm>
                       <a:off x="0" y="0"/>
-                      <a:ext cx="5724525" cy="3038475"/>
+                      <a:ext cx="5727700" cy="2130425"/>
                     </a:xfrm>
                     <a:prstGeom prst="rect">
                       <a:avLst/>
@@ -12167,15 +11524,35 @@
                 </pic:pic>
               </a:graphicData>
             </a:graphic>
-            <wp14:sizeRelH relativeFrom="page">
-              <wp14:pctWidth>0</wp14:pctWidth>
-            </wp14:sizeRelH>
-            <wp14:sizeRelV relativeFrom="page">
-              <wp14:pctHeight>0</wp14:pctHeight>
-            </wp14:sizeRelV>
-          </wp:anchor>
+          </wp:inline>
         </w:drawing>
       </w:r>
+    </w:p>
+    <w:p>
+      <w:pPr>
+        <w:pStyle w:val="Caption"/>
+        <w:jc w:val="center"/>
+      </w:pPr>
+      <w:r>
+        <w:t xml:space="preserve">Imagem </w:t>
+      </w:r>
+      <w:fldSimple w:instr=" SEQ Imagem \* ARABIC ">
+        <w:r>
+          <w:rPr>
+            <w:noProof/>
+          </w:rPr>
+          <w:t>15</w:t>
+        </w:r>
+      </w:fldSimple>
+      <w:r>
+        <w:rPr>
+          <w:i w:val="0"/>
+          <w:iCs w:val="0"/>
+        </w:rPr>
+        <w:t xml:space="preserve"> - Arquitetura do projeto S.T.A.R</w:t>
+      </w:r>
+    </w:p>
+    <w:p>
       <w:r>
         <w:t>A arquitetura utilizada no nosso projeto, esta dividida em dois componentes:</w:t>
       </w:r>
@@ -12189,7 +11566,11 @@
         </w:numPr>
       </w:pPr>
       <w:r>
-        <w:t>Servidor</w:t>
+        <w:rPr>
+          <w:i/>
+          <w:iCs/>
+        </w:rPr>
+        <w:t>Broker</w:t>
       </w:r>
     </w:p>
     <w:p>
@@ -12207,7 +11588,46 @@
     <w:p/>
     <w:p>
       <w:r>
-        <w:t>Na componente de servidor é usado uma imagem do “</w:t>
+        <w:t xml:space="preserve">Na componente de </w:t>
+      </w:r>
+      <w:r>
+        <w:rPr>
+          <w:i/>
+          <w:iCs/>
+        </w:rPr>
+        <w:t>broker</w:t>
+      </w:r>
+      <w:r>
+        <w:t xml:space="preserve"> é usado </w:t>
+      </w:r>
+      <w:r>
+        <w:t>para comunicar com o</w:t>
+      </w:r>
+      <w:r>
+        <w:t xml:space="preserve"> cliente do </w:t>
+      </w:r>
+      <w:r>
+        <w:rPr>
+          <w:i/>
+          <w:iCs/>
+        </w:rPr>
+        <w:t>C#</w:t>
+      </w:r>
+      <w:r>
+        <w:t xml:space="preserve"> e do cliente do </w:t>
+      </w:r>
+      <w:r>
+        <w:rPr>
+          <w:i/>
+          <w:iCs/>
+        </w:rPr>
+        <w:t>ESP32</w:t>
+      </w:r>
+      <w:r>
+        <w:t xml:space="preserve">. O broker está a usar </w:t>
+      </w:r>
+      <w:r>
+        <w:t>uma imagem do “</w:t>
       </w:r>
       <w:r>
         <w:rPr>
@@ -12219,7 +11639,6 @@
       <w:r>
         <w:t>-</w:t>
       </w:r>
-      <w:proofErr w:type="spellStart"/>
       <w:r>
         <w:rPr>
           <w:i/>
@@ -12227,244 +11646,327 @@
         </w:rPr>
         <w:t>mosquitto</w:t>
       </w:r>
-      <w:proofErr w:type="spellEnd"/>
-      <w:r>
-        <w:t xml:space="preserve">”, que permite criar um pequeno servidor para que haja uma comunicação entre o cliente do </w:t>
-      </w:r>
-      <w:r>
-        <w:rPr>
-          <w:i/>
-          <w:iCs/>
-        </w:rPr>
-        <w:t>C#</w:t>
-      </w:r>
-      <w:r>
-        <w:t xml:space="preserve"> e do cliente do </w:t>
-      </w:r>
-      <w:r>
-        <w:rPr>
-          <w:i/>
-          <w:iCs/>
+      <w:r>
+        <w:t>”</w:t>
+      </w:r>
+      <w:r>
+        <w:t xml:space="preserve">, em </w:t>
+      </w:r>
+      <w:r>
+        <w:rPr>
+          <w:i/>
+          <w:iCs/>
+        </w:rPr>
+        <w:t>Docker</w:t>
+      </w:r>
+      <w:r>
+        <w:t>-</w:t>
+      </w:r>
+      <w:r>
+        <w:rPr>
+          <w:i/>
+          <w:iCs/>
+        </w:rPr>
+        <w:t>Container</w:t>
+      </w:r>
+      <w:r>
+        <w:t xml:space="preserve">. </w:t>
+      </w:r>
+    </w:p>
+    <w:p>
+      <w:pPr>
+        <w:rPr>
+          <w:color w:val="FF0000"/>
+        </w:rPr>
+      </w:pPr>
+      <w:r>
+        <w:rPr>
+          <w:color w:val="FF0000"/>
+        </w:rPr>
+        <w:t xml:space="preserve">Ambos os clientes enviam dados em </w:t>
+      </w:r>
+      <w:r>
+        <w:rPr>
+          <w:i/>
+          <w:iCs/>
+          <w:color w:val="FF0000"/>
+        </w:rPr>
+        <w:t>Binario</w:t>
+      </w:r>
+      <w:r>
+        <w:rPr>
+          <w:color w:val="FF0000"/>
+        </w:rPr>
+        <w:t xml:space="preserve">, </w:t>
+      </w:r>
+      <w:r>
+        <w:rPr>
+          <w:color w:val="FF0000"/>
+        </w:rPr>
+        <w:t xml:space="preserve">novo data-format muito mais eficiente e melhor que o </w:t>
+      </w:r>
+      <w:r>
+        <w:rPr>
+          <w:i/>
+          <w:iCs/>
+          <w:color w:val="FF0000"/>
+        </w:rPr>
+        <w:t>json</w:t>
+      </w:r>
+      <w:r>
+        <w:rPr>
+          <w:color w:val="FF0000"/>
+        </w:rPr>
+        <w:t>. Devido a estarmos a falar de um hardware mais fraco, relativamente ao veículo, teríamos de então optar com esse formato.</w:t>
+      </w:r>
+    </w:p>
+    <w:p>
+      <w:pPr>
+        <w:rPr>
+          <w:color w:val="FF0000"/>
+        </w:rPr>
+      </w:pPr>
+      <w:r>
+        <w:rPr>
+          <w:color w:val="FF0000"/>
+        </w:rPr>
+        <w:t xml:space="preserve">O lado do cliente do </w:t>
+      </w:r>
+      <w:r>
+        <w:rPr>
+          <w:i/>
+          <w:iCs/>
+          <w:color w:val="FF0000"/>
         </w:rPr>
         <w:t>ESP32</w:t>
       </w:r>
       <w:r>
-        <w:t xml:space="preserve">. </w:t>
-      </w:r>
-    </w:p>
-    <w:p>
-      <w:r>
-        <w:t xml:space="preserve">Ambos os clientes enviam dados em </w:t>
-      </w:r>
-      <w:proofErr w:type="spellStart"/>
-      <w:r>
-        <w:rPr>
-          <w:i/>
-          <w:iCs/>
-        </w:rPr>
-        <w:t>Protobuf</w:t>
-      </w:r>
-      <w:proofErr w:type="spellEnd"/>
-      <w:r>
-        <w:t xml:space="preserve">, </w:t>
-      </w:r>
-      <w:r>
-        <w:t>novo data-</w:t>
-      </w:r>
-      <w:proofErr w:type="spellStart"/>
-      <w:r>
-        <w:t>format</w:t>
-      </w:r>
-      <w:proofErr w:type="spellEnd"/>
-      <w:r>
-        <w:t xml:space="preserve"> muito mais eficiente e melhor que o </w:t>
-      </w:r>
-      <w:proofErr w:type="spellStart"/>
-      <w:r>
-        <w:rPr>
-          <w:i/>
-          <w:iCs/>
-        </w:rPr>
-        <w:t>json</w:t>
-      </w:r>
-      <w:proofErr w:type="spellEnd"/>
-      <w:r>
-        <w:t>. Devido a estarmos a falar de um hardware mais fraco, relativamente ao veículo, teríamos de então optar com esse formato.</w:t>
-      </w:r>
-    </w:p>
-    <w:p>
-      <w:r>
-        <w:t xml:space="preserve">O lado do cliente do </w:t>
-      </w:r>
-      <w:r>
-        <w:rPr>
-          <w:i/>
-          <w:iCs/>
+        <w:rPr>
+          <w:color w:val="FF0000"/>
+        </w:rPr>
+        <w:t xml:space="preserve">, como indicado acima irá ser um veículo que envia os dados dos componentes para a </w:t>
+      </w:r>
+      <w:r>
+        <w:rPr>
+          <w:i/>
+          <w:iCs/>
+          <w:color w:val="FF0000"/>
+        </w:rPr>
+        <w:t>dashboard</w:t>
+      </w:r>
+      <w:r>
+        <w:rPr>
+          <w:color w:val="FF0000"/>
+        </w:rPr>
+        <w:t xml:space="preserve">. Para enviar os dados de um sítio para outro usa-se o </w:t>
+      </w:r>
+      <w:r>
+        <w:rPr>
+          <w:i/>
+          <w:iCs/>
+          <w:color w:val="FF0000"/>
+        </w:rPr>
+        <w:t>MQTT</w:t>
+      </w:r>
+      <w:r>
+        <w:rPr>
+          <w:color w:val="FF0000"/>
+        </w:rPr>
+        <w:t xml:space="preserve"> via </w:t>
+      </w:r>
+      <w:r>
+        <w:rPr>
+          <w:i/>
+          <w:iCs/>
+          <w:color w:val="FF0000"/>
+        </w:rPr>
+        <w:t>wireless</w:t>
+      </w:r>
+      <w:r>
+        <w:rPr>
+          <w:color w:val="FF0000"/>
+        </w:rPr>
+        <w:t xml:space="preserve"> na </w:t>
+      </w:r>
+      <w:r>
+        <w:rPr>
+          <w:i/>
+          <w:iCs/>
+          <w:color w:val="FF0000"/>
+        </w:rPr>
+        <w:t>internet</w:t>
+      </w:r>
+      <w:r>
+        <w:rPr>
+          <w:color w:val="FF0000"/>
+        </w:rPr>
+        <w:t xml:space="preserve"> local.</w:t>
+      </w:r>
+    </w:p>
+    <w:p>
+      <w:pPr>
+        <w:rPr>
+          <w:color w:val="FF0000"/>
+        </w:rPr>
+      </w:pPr>
+      <w:r>
+        <w:rPr>
+          <w:color w:val="FF0000"/>
+        </w:rPr>
+        <w:t xml:space="preserve">O código do </w:t>
+      </w:r>
+      <w:r>
+        <w:rPr>
+          <w:i/>
+          <w:iCs/>
+          <w:color w:val="FF0000"/>
         </w:rPr>
         <w:t>ESP32</w:t>
       </w:r>
       <w:r>
-        <w:t xml:space="preserve">, como indicado acima irá ser um veículo que envia os dados dos componentes para a </w:t>
-      </w:r>
-      <w:proofErr w:type="spellStart"/>
-      <w:r>
-        <w:rPr>
-          <w:i/>
-          <w:iCs/>
-        </w:rPr>
-        <w:t>dashboard</w:t>
-      </w:r>
-      <w:proofErr w:type="spellEnd"/>
-      <w:r>
-        <w:t xml:space="preserve">. Para enviar os dados de um sítio para outro usa-se o </w:t>
-      </w:r>
-      <w:r>
-        <w:rPr>
-          <w:i/>
-          <w:iCs/>
-        </w:rPr>
-        <w:t>MQTT</w:t>
-      </w:r>
-      <w:r>
-        <w:t xml:space="preserve"> via </w:t>
-      </w:r>
-      <w:r>
-        <w:rPr>
-          <w:i/>
-          <w:iCs/>
-        </w:rPr>
-        <w:t>wireless</w:t>
-      </w:r>
-      <w:r>
-        <w:t xml:space="preserve"> na </w:t>
-      </w:r>
-      <w:r>
-        <w:rPr>
-          <w:i/>
-          <w:iCs/>
-        </w:rPr>
-        <w:t>internet</w:t>
-      </w:r>
-      <w:r>
-        <w:t xml:space="preserve"> local.</w:t>
-      </w:r>
-    </w:p>
-    <w:p>
-      <w:r>
-        <w:t xml:space="preserve">O código do </w:t>
-      </w:r>
-      <w:r>
-        <w:rPr>
-          <w:i/>
-          <w:iCs/>
-        </w:rPr>
-        <w:t>ESP32</w:t>
-      </w:r>
-      <w:r>
+        <w:rPr>
+          <w:color w:val="FF0000"/>
+        </w:rPr>
         <w:t xml:space="preserve"> é enviado via flash programado em </w:t>
       </w:r>
       <w:r>
         <w:rPr>
           <w:i/>
           <w:iCs/>
+          <w:color w:val="FF0000"/>
         </w:rPr>
         <w:t>C</w:t>
       </w:r>
       <w:r>
+        <w:rPr>
+          <w:color w:val="FF0000"/>
+        </w:rPr>
         <w:t xml:space="preserve"> no </w:t>
       </w:r>
-      <w:proofErr w:type="spellStart"/>
-      <w:r>
-        <w:rPr>
-          <w:i/>
-          <w:iCs/>
+      <w:r>
+        <w:rPr>
+          <w:i/>
+          <w:iCs/>
+          <w:color w:val="FF0000"/>
         </w:rPr>
         <w:t>Arduino</w:t>
       </w:r>
       <w:r>
+        <w:rPr>
+          <w:color w:val="FF0000"/>
+        </w:rPr>
         <w:t>.</w:t>
       </w:r>
       <w:r>
         <w:rPr>
           <w:i/>
           <w:iCs/>
+          <w:color w:val="FF0000"/>
         </w:rPr>
         <w:t>ide</w:t>
       </w:r>
-      <w:proofErr w:type="spellEnd"/>
-      <w:r>
+      <w:r>
+        <w:rPr>
+          <w:color w:val="FF0000"/>
+        </w:rPr>
         <w:t xml:space="preserve">, enquanto o cliente </w:t>
       </w:r>
       <w:r>
         <w:rPr>
           <w:i/>
           <w:iCs/>
+          <w:color w:val="FF0000"/>
         </w:rPr>
         <w:t>c#</w:t>
       </w:r>
       <w:r>
+        <w:rPr>
+          <w:color w:val="FF0000"/>
+        </w:rPr>
         <w:t xml:space="preserve"> é feito no </w:t>
       </w:r>
       <w:r>
         <w:rPr>
           <w:i/>
           <w:iCs/>
+          <w:color w:val="FF0000"/>
         </w:rPr>
         <w:t>IDE</w:t>
       </w:r>
       <w:r>
+        <w:rPr>
+          <w:color w:val="FF0000"/>
+        </w:rPr>
         <w:t xml:space="preserve"> </w:t>
       </w:r>
       <w:r>
         <w:rPr>
           <w:i/>
           <w:iCs/>
+          <w:color w:val="FF0000"/>
         </w:rPr>
         <w:t>Visual</w:t>
       </w:r>
       <w:r>
+        <w:rPr>
+          <w:color w:val="FF0000"/>
+        </w:rPr>
         <w:t xml:space="preserve"> </w:t>
       </w:r>
-      <w:proofErr w:type="spellStart"/>
-      <w:r>
-        <w:rPr>
-          <w:i/>
-          <w:iCs/>
+      <w:r>
+        <w:rPr>
+          <w:i/>
+          <w:iCs/>
+          <w:color w:val="FF0000"/>
         </w:rPr>
         <w:t>Studio</w:t>
       </w:r>
-      <w:proofErr w:type="spellEnd"/>
-      <w:r>
+      <w:r>
+        <w:rPr>
+          <w:color w:val="FF0000"/>
+        </w:rPr>
         <w:t xml:space="preserve"> </w:t>
       </w:r>
       <w:r>
         <w:rPr>
           <w:i/>
           <w:iCs/>
+          <w:color w:val="FF0000"/>
         </w:rPr>
         <w:t>2022</w:t>
       </w:r>
       <w:r>
+        <w:rPr>
+          <w:color w:val="FF0000"/>
+        </w:rPr>
         <w:t xml:space="preserve"> com a Framework .</w:t>
       </w:r>
       <w:r>
         <w:rPr>
           <w:i/>
           <w:iCs/>
+          <w:color w:val="FF0000"/>
         </w:rPr>
         <w:t>Net</w:t>
       </w:r>
       <w:r>
+        <w:rPr>
+          <w:color w:val="FF0000"/>
+        </w:rPr>
         <w:t xml:space="preserve"> </w:t>
       </w:r>
       <w:r>
         <w:rPr>
           <w:i/>
           <w:iCs/>
+          <w:color w:val="FF0000"/>
         </w:rPr>
         <w:t>Framework</w:t>
       </w:r>
       <w:r>
+        <w:rPr>
+          <w:color w:val="FF0000"/>
+        </w:rPr>
         <w:t>!</w:t>
       </w:r>
     </w:p>
@@ -12489,7 +11991,6 @@
         <w:lastRenderedPageBreak/>
         <w:t xml:space="preserve">Poderão ver abaixo a latência de um JSON em comparação com um </w:t>
       </w:r>
-      <w:proofErr w:type="spellStart"/>
       <w:r>
         <w:rPr>
           <w:i/>
@@ -12497,7 +11998,6 @@
         </w:rPr>
         <w:t>ProtoBuf</w:t>
       </w:r>
-      <w:proofErr w:type="spellEnd"/>
       <w:r>
         <w:t xml:space="preserve">: </w:t>
       </w:r>
@@ -12573,31 +12073,18 @@
         <w:pStyle w:val="Caption"/>
         <w:jc w:val="center"/>
       </w:pPr>
-      <w:bookmarkStart w:id="77" w:name="_Toc197380484"/>
+      <w:bookmarkStart w:id="75" w:name="_Toc197380484"/>
       <w:r>
         <w:t xml:space="preserve">Imagem </w:t>
       </w:r>
-      <w:r>
-        <w:fldChar w:fldCharType="begin"/>
-      </w:r>
-      <w:r>
-        <w:instrText xml:space="preserve"> SEQ Imagem \* ARABIC </w:instrText>
-      </w:r>
-      <w:r>
-        <w:fldChar w:fldCharType="separate"/>
-      </w:r>
-      <w:r>
-        <w:rPr>
-          <w:noProof/>
-        </w:rPr>
-        <w:t>16</w:t>
-      </w:r>
-      <w:r>
-        <w:rPr>
-          <w:noProof/>
-        </w:rPr>
-        <w:fldChar w:fldCharType="end"/>
-      </w:r>
+      <w:fldSimple w:instr=" SEQ Imagem \* ARABIC ">
+        <w:r>
+          <w:rPr>
+            <w:noProof/>
+          </w:rPr>
+          <w:t>16</w:t>
+        </w:r>
+      </w:fldSimple>
       <w:r>
         <w:rPr>
           <w:i w:val="0"/>
@@ -12605,13 +12092,8 @@
         </w:rPr>
         <w:t xml:space="preserve"> - Comparação de </w:t>
       </w:r>
-      <w:proofErr w:type="spellStart"/>
-      <w:r>
-        <w:t>ProtoBuf</w:t>
-      </w:r>
-      <w:proofErr w:type="spellEnd"/>
-      <w:r>
-        <w:t xml:space="preserve"> </w:t>
+      <w:r>
+        <w:t xml:space="preserve">ProtoBuf </w:t>
       </w:r>
       <w:r>
         <w:rPr>
@@ -12623,13 +12105,13 @@
       <w:r>
         <w:t>JSON</w:t>
       </w:r>
-      <w:bookmarkEnd w:id="77"/>
+      <w:bookmarkEnd w:id="75"/>
     </w:p>
     <w:p>
       <w:pPr>
         <w:pStyle w:val="Heading3"/>
       </w:pPr>
-      <w:bookmarkStart w:id="78" w:name="_Toc197380456"/>
+      <w:bookmarkStart w:id="76" w:name="_Toc197380456"/>
       <w:r>
         <w:rPr>
           <w:noProof/>
@@ -12680,31 +12162,18 @@
                                 <w:color w:val="000000" w:themeColor="text1"/>
                               </w:rPr>
                             </w:pPr>
-                            <w:bookmarkStart w:id="79" w:name="_Toc197380485"/>
+                            <w:bookmarkStart w:id="77" w:name="_Toc197380485"/>
                             <w:r>
                               <w:t xml:space="preserve">Imagem </w:t>
                             </w:r>
-                            <w:r>
-                              <w:fldChar w:fldCharType="begin"/>
-                            </w:r>
-                            <w:r>
-                              <w:instrText xml:space="preserve"> SEQ Imagem \* ARABIC </w:instrText>
-                            </w:r>
-                            <w:r>
-                              <w:fldChar w:fldCharType="separate"/>
-                            </w:r>
-                            <w:r>
-                              <w:rPr>
-                                <w:noProof/>
-                              </w:rPr>
-                              <w:t>17</w:t>
-                            </w:r>
-                            <w:r>
-                              <w:rPr>
-                                <w:noProof/>
-                              </w:rPr>
-                              <w:fldChar w:fldCharType="end"/>
-                            </w:r>
+                            <w:fldSimple w:instr=" SEQ Imagem \* ARABIC ">
+                              <w:r>
+                                <w:rPr>
+                                  <w:noProof/>
+                                </w:rPr>
+                                <w:t>17</w:t>
+                              </w:r>
+                            </w:fldSimple>
                             <w:r>
                               <w:rPr>
                                 <w:i w:val="0"/>
@@ -12712,7 +12181,7 @@
                               </w:rPr>
                               <w:t xml:space="preserve"> - Diagrama de Circuito do Veículo</w:t>
                             </w:r>
-                            <w:bookmarkEnd w:id="79"/>
+                            <w:bookmarkEnd w:id="77"/>
                           </w:p>
                         </w:txbxContent>
                       </wps:txbx>
@@ -12730,7 +12199,7 @@
           </mc:Choice>
           <mc:Fallback>
             <w:pict>
-              <v:shape w14:anchorId="5FCD0D8F" id="Text Box 14" o:spid="_x0000_s1038" type="#_x0000_t202" style="position:absolute;margin-left:68.25pt;margin-top:300pt;width:312pt;height:.05pt;z-index:251708416;visibility:visible;mso-wrap-style:square;mso-wrap-distance-left:9pt;mso-wrap-distance-top:0;mso-wrap-distance-right:9pt;mso-wrap-distance-bottom:0;mso-position-horizontal:absolute;mso-position-horizontal-relative:text;mso-position-vertical:absolute;mso-position-vertical-relative:text;v-text-anchor:top" o:gfxdata="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" stroked="f">
+              <v:shape w14:anchorId="5FCD0D8F" id="Text Box 14" o:spid="_x0000_s1037" type="#_x0000_t202" style="position:absolute;margin-left:68.25pt;margin-top:300pt;width:312pt;height:.05pt;z-index:251708416;visibility:visible;mso-wrap-style:square;mso-wrap-distance-left:9pt;mso-wrap-distance-top:0;mso-wrap-distance-right:9pt;mso-wrap-distance-bottom:0;mso-position-horizontal:absolute;mso-position-horizontal-relative:text;mso-position-vertical:absolute;mso-position-vertical-relative:text;v-text-anchor:top" o:gfxdata="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" stroked="f">
                 <v:textbox style="mso-fit-shape-to-text:t" inset="0,0,0,0">
                   <w:txbxContent>
                     <w:p>
@@ -12742,31 +12211,18 @@
                           <w:color w:val="000000" w:themeColor="text1"/>
                         </w:rPr>
                       </w:pPr>
-                      <w:bookmarkStart w:id="80" w:name="_Toc197380485"/>
+                      <w:bookmarkStart w:id="78" w:name="_Toc197380485"/>
                       <w:r>
                         <w:t xml:space="preserve">Imagem </w:t>
                       </w:r>
-                      <w:r>
-                        <w:fldChar w:fldCharType="begin"/>
-                      </w:r>
-                      <w:r>
-                        <w:instrText xml:space="preserve"> SEQ Imagem \* ARABIC </w:instrText>
-                      </w:r>
-                      <w:r>
-                        <w:fldChar w:fldCharType="separate"/>
-                      </w:r>
-                      <w:r>
-                        <w:rPr>
-                          <w:noProof/>
-                        </w:rPr>
-                        <w:t>17</w:t>
-                      </w:r>
-                      <w:r>
-                        <w:rPr>
-                          <w:noProof/>
-                        </w:rPr>
-                        <w:fldChar w:fldCharType="end"/>
-                      </w:r>
+                      <w:fldSimple w:instr=" SEQ Imagem \* ARABIC ">
+                        <w:r>
+                          <w:rPr>
+                            <w:noProof/>
+                          </w:rPr>
+                          <w:t>17</w:t>
+                        </w:r>
+                      </w:fldSimple>
                       <w:r>
                         <w:rPr>
                           <w:i w:val="0"/>
@@ -12774,7 +12230,7 @@
                         </w:rPr>
                         <w:t xml:space="preserve"> - Diagrama de Circuito do Veículo</w:t>
                       </w:r>
-                      <w:bookmarkEnd w:id="80"/>
+                      <w:bookmarkEnd w:id="78"/>
                     </w:p>
                   </w:txbxContent>
                 </v:textbox>
@@ -12854,7 +12310,7 @@
       <w:r>
         <w:t xml:space="preserve"> de Circuitos Necessários</w:t>
       </w:r>
-      <w:bookmarkEnd w:id="78"/>
+      <w:bookmarkEnd w:id="76"/>
     </w:p>
     <w:p>
       <w:pPr>
@@ -12897,7 +12353,6 @@
       <w:r>
         <w:t xml:space="preserve"> no centro, que está ligado ao </w:t>
       </w:r>
-      <w:proofErr w:type="spellStart"/>
       <w:r>
         <w:rPr>
           <w:i/>
@@ -12905,7 +12360,6 @@
         </w:rPr>
         <w:t>Sound</w:t>
       </w:r>
-      <w:proofErr w:type="spellEnd"/>
       <w:r>
         <w:t xml:space="preserve"> </w:t>
       </w:r>
@@ -12919,7 +12373,6 @@
       <w:r>
         <w:t xml:space="preserve"> na </w:t>
       </w:r>
-      <w:proofErr w:type="spellStart"/>
       <w:r>
         <w:rPr>
           <w:rFonts w:ascii="Arial" w:hAnsi="Arial" w:cs="Arial"/>
@@ -12930,7 +12383,6 @@
         </w:rPr>
         <w:t>GPIOs</w:t>
       </w:r>
-      <w:proofErr w:type="spellEnd"/>
       <w:r>
         <w:rPr>
           <w:rFonts w:ascii="Arial" w:hAnsi="Arial" w:cs="Arial"/>
@@ -12939,7 +12391,6 @@
         </w:rPr>
         <w:t xml:space="preserve"> 8 está ligado o </w:t>
       </w:r>
-      <w:proofErr w:type="spellStart"/>
       <w:r>
         <w:rPr>
           <w:rFonts w:ascii="Arial" w:hAnsi="Arial" w:cs="Arial"/>
@@ -12950,7 +12401,6 @@
         </w:rPr>
         <w:t>Sound</w:t>
       </w:r>
-      <w:proofErr w:type="spellEnd"/>
       <w:r>
         <w:rPr>
           <w:rFonts w:ascii="Arial" w:hAnsi="Arial" w:cs="Arial"/>
@@ -12977,7 +12427,6 @@
         </w:rPr>
         <w:t xml:space="preserve">, no </w:t>
       </w:r>
-      <w:proofErr w:type="spellStart"/>
       <w:r>
         <w:rPr>
           <w:rFonts w:ascii="Arial" w:hAnsi="Arial" w:cs="Arial"/>
@@ -12988,7 +12437,6 @@
         </w:rPr>
         <w:t>GPIOs</w:t>
       </w:r>
-      <w:proofErr w:type="spellEnd"/>
       <w:r>
         <w:rPr>
           <w:rFonts w:ascii="Arial" w:hAnsi="Arial" w:cs="Arial"/>
@@ -12997,7 +12445,6 @@
         </w:rPr>
         <w:t xml:space="preserve"> 25 e 26 está ligado o </w:t>
       </w:r>
-      <w:proofErr w:type="spellStart"/>
       <w:r>
         <w:rPr>
           <w:rFonts w:ascii="Arial" w:hAnsi="Arial" w:cs="Arial"/>
@@ -13008,7 +12455,6 @@
         </w:rPr>
         <w:t>Humidity</w:t>
       </w:r>
-      <w:proofErr w:type="spellEnd"/>
       <w:r>
         <w:rPr>
           <w:rFonts w:ascii="Arial" w:hAnsi="Arial" w:cs="Arial"/>
@@ -13035,7 +12481,6 @@
         </w:rPr>
         <w:t xml:space="preserve">. O </w:t>
       </w:r>
-      <w:proofErr w:type="spellStart"/>
       <w:r>
         <w:rPr>
           <w:rFonts w:ascii="Arial" w:hAnsi="Arial" w:cs="Arial"/>
@@ -13046,7 +12491,6 @@
         </w:rPr>
         <w:t>UltraSonic</w:t>
       </w:r>
-      <w:proofErr w:type="spellEnd"/>
       <w:r>
         <w:rPr>
           <w:rFonts w:ascii="Arial" w:hAnsi="Arial" w:cs="Arial"/>
@@ -13055,7 +12499,6 @@
         </w:rPr>
         <w:t xml:space="preserve"> está ligado ao </w:t>
       </w:r>
-      <w:proofErr w:type="spellStart"/>
       <w:r>
         <w:rPr>
           <w:rFonts w:ascii="Arial" w:hAnsi="Arial" w:cs="Arial"/>
@@ -13066,7 +12509,6 @@
         </w:rPr>
         <w:t>GPIOs</w:t>
       </w:r>
-      <w:proofErr w:type="spellEnd"/>
       <w:r>
         <w:rPr>
           <w:rFonts w:ascii="Arial" w:hAnsi="Arial" w:cs="Arial"/>
@@ -13111,7 +12553,6 @@
         </w:rPr>
         <w:t xml:space="preserve"> na </w:t>
       </w:r>
-      <w:proofErr w:type="spellStart"/>
       <w:r>
         <w:rPr>
           <w:rFonts w:ascii="Arial" w:hAnsi="Arial" w:cs="Arial"/>
@@ -13122,7 +12563,6 @@
         </w:rPr>
         <w:t>GPIOs</w:t>
       </w:r>
-      <w:proofErr w:type="spellEnd"/>
       <w:r>
         <w:rPr>
           <w:rFonts w:ascii="Arial" w:hAnsi="Arial" w:cs="Arial"/>
@@ -13149,7 +12589,6 @@
         </w:rPr>
         <w:t xml:space="preserve"> têm de ter um </w:t>
       </w:r>
-      <w:proofErr w:type="spellStart"/>
       <w:r>
         <w:rPr>
           <w:rFonts w:ascii="Arial" w:hAnsi="Arial" w:cs="Arial"/>
@@ -13160,7 +12599,6 @@
         </w:rPr>
         <w:t>Power</w:t>
       </w:r>
-      <w:proofErr w:type="spellEnd"/>
       <w:r>
         <w:rPr>
           <w:rFonts w:ascii="Arial" w:hAnsi="Arial" w:cs="Arial"/>
@@ -13169,7 +12607,6 @@
         </w:rPr>
         <w:t xml:space="preserve"> </w:t>
       </w:r>
-      <w:proofErr w:type="spellStart"/>
       <w:r>
         <w:rPr>
           <w:rFonts w:ascii="Arial" w:hAnsi="Arial" w:cs="Arial"/>
@@ -13180,7 +12617,6 @@
         </w:rPr>
         <w:t>Ground</w:t>
       </w:r>
-      <w:proofErr w:type="spellEnd"/>
       <w:r>
         <w:rPr>
           <w:rFonts w:ascii="Arial" w:hAnsi="Arial" w:cs="Arial"/>
@@ -13215,7 +12651,6 @@
         </w:rPr>
         <w:t xml:space="preserve"> e </w:t>
       </w:r>
-      <w:proofErr w:type="spellStart"/>
       <w:r>
         <w:rPr>
           <w:rFonts w:ascii="Arial" w:hAnsi="Arial" w:cs="Arial"/>
@@ -13226,7 +12661,6 @@
         </w:rPr>
         <w:t>Power</w:t>
       </w:r>
-      <w:proofErr w:type="spellEnd"/>
       <w:r>
         <w:rPr>
           <w:rFonts w:ascii="Arial" w:hAnsi="Arial" w:cs="Arial"/>
@@ -13297,12 +12731,12 @@
       <w:pPr>
         <w:pStyle w:val="Heading2"/>
       </w:pPr>
-      <w:bookmarkStart w:id="81" w:name="_Toc197380457"/>
+      <w:bookmarkStart w:id="79" w:name="_Toc197380457"/>
       <w:r>
         <w:lastRenderedPageBreak/>
         <w:t>Planeamento do Projeto</w:t>
       </w:r>
-      <w:bookmarkEnd w:id="81"/>
+      <w:bookmarkEnd w:id="79"/>
     </w:p>
     <w:p>
       <w:pPr>
@@ -13401,11 +12835,11 @@
       <w:pPr>
         <w:pStyle w:val="Heading2"/>
       </w:pPr>
-      <w:bookmarkStart w:id="82" w:name="_Toc197380458"/>
+      <w:bookmarkStart w:id="80" w:name="_Toc197380458"/>
       <w:r>
         <w:t>Distribuição de Tarefas</w:t>
       </w:r>
-      <w:bookmarkEnd w:id="82"/>
+      <w:bookmarkEnd w:id="80"/>
     </w:p>
     <w:p>
       <w:r>
@@ -13421,7 +12855,6 @@
       <w:r>
         <w:t xml:space="preserve"> é o Steve Vilas, o André Mendes fica responsável pela parte do </w:t>
       </w:r>
-      <w:proofErr w:type="spellStart"/>
       <w:r>
         <w:rPr>
           <w:i/>
@@ -13429,7 +12862,6 @@
         </w:rPr>
         <w:t>arduíno</w:t>
       </w:r>
-      <w:proofErr w:type="spellEnd"/>
       <w:r>
         <w:t xml:space="preserve"> perceber como os componentes e o circuito funciona e o André Custódio fica responsável pela execução do código em </w:t>
       </w:r>
@@ -13456,7 +12888,6 @@
         </w:pBdr>
         <w:spacing w:after="160" w:line="259" w:lineRule="auto"/>
       </w:pPr>
-      <w:proofErr w:type="spellStart"/>
       <w:r>
         <w:rPr>
           <w:i/>
@@ -13464,7 +12895,6 @@
         </w:rPr>
         <w:t>Protobuf</w:t>
       </w:r>
-      <w:proofErr w:type="spellEnd"/>
       <w:r>
         <w:t xml:space="preserve"> e </w:t>
       </w:r>
@@ -13518,15 +12948,7 @@
         <w:t>MQTT</w:t>
       </w:r>
       <w:r>
-        <w:t xml:space="preserve"> e construção do veículo foi </w:t>
-      </w:r>
-      <w:proofErr w:type="spellStart"/>
-      <w:r>
-        <w:t>efectuado</w:t>
-      </w:r>
-      <w:proofErr w:type="spellEnd"/>
-      <w:r>
-        <w:t xml:space="preserve"> pelo André Mendes.</w:t>
+        <w:t xml:space="preserve"> e construção do veículo foi efectuado pelo André Mendes.</w:t>
       </w:r>
     </w:p>
     <w:p>
@@ -13546,23 +12968,15 @@
       <w:pPr>
         <w:pStyle w:val="Heading2"/>
       </w:pPr>
-      <w:bookmarkStart w:id="83" w:name="_Toc197380459"/>
+      <w:bookmarkStart w:id="81" w:name="_Toc197380459"/>
       <w:r>
         <w:t>Proposta de plataformas padrão, funcionalidades a implementar</w:t>
       </w:r>
-      <w:bookmarkEnd w:id="83"/>
-    </w:p>
-    <w:p>
-      <w:r>
-        <w:t xml:space="preserve">Ainda tem de ser </w:t>
-      </w:r>
-      <w:proofErr w:type="spellStart"/>
-      <w:r>
-        <w:t>efectuado</w:t>
-      </w:r>
-      <w:proofErr w:type="spellEnd"/>
-      <w:r>
-        <w:t xml:space="preserve"> a comunicação </w:t>
+      <w:bookmarkEnd w:id="81"/>
+    </w:p>
+    <w:p>
+      <w:r>
+        <w:t xml:space="preserve">Ainda tem de ser efectuado a comunicação </w:t>
       </w:r>
       <w:r>
         <w:rPr>
@@ -13574,7 +12988,6 @@
       <w:r>
         <w:t xml:space="preserve"> entre o </w:t>
       </w:r>
-      <w:proofErr w:type="spellStart"/>
       <w:r>
         <w:rPr>
           <w:i/>
@@ -13582,17 +12995,8 @@
         </w:rPr>
         <w:t>arduíno</w:t>
       </w:r>
-      <w:proofErr w:type="spellEnd"/>
-      <w:r>
-        <w:t xml:space="preserve"> e o </w:t>
-      </w:r>
-      <w:proofErr w:type="spellStart"/>
-      <w:r>
-        <w:t>codigo</w:t>
-      </w:r>
-      <w:proofErr w:type="spellEnd"/>
-      <w:r>
-        <w:t xml:space="preserve"> </w:t>
+      <w:r>
+        <w:t xml:space="preserve"> e o codigo </w:t>
       </w:r>
       <w:r>
         <w:rPr>
@@ -13614,7 +13018,6 @@
       <w:r>
         <w:t xml:space="preserve">, fazer uma </w:t>
       </w:r>
-      <w:proofErr w:type="spellStart"/>
       <w:r>
         <w:rPr>
           <w:i/>
@@ -13622,7 +13025,6 @@
         </w:rPr>
         <w:t>dashboard</w:t>
       </w:r>
-      <w:proofErr w:type="spellEnd"/>
       <w:r>
         <w:t xml:space="preserve"> atrativa, corrigir </w:t>
       </w:r>
@@ -13636,7 +13038,6 @@
       <w:r>
         <w:t xml:space="preserve">, importar dados de um ficheiro para a </w:t>
       </w:r>
-      <w:proofErr w:type="spellStart"/>
       <w:r>
         <w:rPr>
           <w:i/>
@@ -13644,7 +13045,6 @@
         </w:rPr>
         <w:t>dashboard</w:t>
       </w:r>
-      <w:proofErr w:type="spellEnd"/>
       <w:r>
         <w:t>, veículo ligado e funcional!</w:t>
       </w:r>
@@ -13670,12 +13070,12 @@
       <w:pPr>
         <w:pStyle w:val="Heading1"/>
       </w:pPr>
-      <w:bookmarkStart w:id="84" w:name="_Toc197380460"/>
+      <w:bookmarkStart w:id="82" w:name="_Toc197380460"/>
       <w:r>
         <w:lastRenderedPageBreak/>
         <w:t>Recursos Utilizados</w:t>
       </w:r>
-      <w:bookmarkEnd w:id="84"/>
+      <w:bookmarkEnd w:id="82"/>
     </w:p>
     <w:tbl>
       <w:tblPr>
@@ -13771,7 +13171,7 @@
                 <w:color w:val="auto"/>
               </w:rPr>
             </w:pPr>
-            <w:bookmarkStart w:id="85" w:name="_Toc197380486"/>
+            <w:bookmarkStart w:id="83" w:name="_Toc197380486"/>
             <w:r>
               <w:rPr>
                 <w:rFonts w:ascii="Arial" w:hAnsi="Arial" w:cs="Arial"/>
@@ -13845,40 +13245,9 @@
                 <w:sz w:val="20"/>
                 <w:szCs w:val="20"/>
               </w:rPr>
-              <w:t xml:space="preserve">Visual </w:t>
-            </w:r>
-            <w:proofErr w:type="spellStart"/>
-            <w:r>
-              <w:rPr>
-                <w:rFonts w:ascii="Arial" w:hAnsi="Arial" w:cs="Arial"/>
-                <w:color w:val="auto"/>
-                <w:sz w:val="20"/>
-                <w:szCs w:val="20"/>
-              </w:rPr>
-              <w:t>Studio</w:t>
-            </w:r>
-            <w:proofErr w:type="spellEnd"/>
-            <w:r>
-              <w:rPr>
-                <w:rFonts w:ascii="Arial" w:hAnsi="Arial" w:cs="Arial"/>
-                <w:color w:val="auto"/>
-                <w:sz w:val="20"/>
-                <w:szCs w:val="20"/>
-              </w:rPr>
-              <w:t xml:space="preserve"> </w:t>
-            </w:r>
-            <w:proofErr w:type="spellStart"/>
-            <w:r>
-              <w:rPr>
-                <w:rFonts w:ascii="Arial" w:hAnsi="Arial" w:cs="Arial"/>
-                <w:color w:val="auto"/>
-                <w:sz w:val="20"/>
-                <w:szCs w:val="20"/>
-              </w:rPr>
-              <w:t>Code</w:t>
-            </w:r>
-            <w:bookmarkEnd w:id="85"/>
-            <w:proofErr w:type="spellEnd"/>
+              <w:t>Visual Studio Code</w:t>
+            </w:r>
+            <w:bookmarkEnd w:id="83"/>
           </w:p>
         </w:tc>
         <w:tc>
@@ -13915,53 +13284,38 @@
                 <w:i/>
                 <w:iCs/>
               </w:rPr>
-              <w:t xml:space="preserve">Visual </w:t>
-            </w:r>
-            <w:proofErr w:type="spellStart"/>
-            <w:r>
-              <w:rPr>
-                <w:b/>
-                <w:bCs/>
+              <w:t>Visual Code</w:t>
+            </w:r>
+            <w:r>
+              <w:t xml:space="preserve">– Ambiente de desenvolvimento da </w:t>
+            </w:r>
+            <w:r>
+              <w:rPr>
                 <w:i/>
                 <w:iCs/>
               </w:rPr>
-              <w:t>Code</w:t>
-            </w:r>
-            <w:proofErr w:type="spellEnd"/>
-            <w:r>
-              <w:t xml:space="preserve">– Ambiente de desenvolvimento da </w:t>
+              <w:t>Microsoft</w:t>
+            </w:r>
+            <w:r>
+              <w:t xml:space="preserve"> para o desenvolvimento de software. Foi utilizado para desenvolver uma parte do projeto usando a linguagem </w:t>
             </w:r>
             <w:r>
               <w:rPr>
                 <w:i/>
                 <w:iCs/>
               </w:rPr>
-              <w:t>Microsoft</w:t>
-            </w:r>
-            <w:r>
-              <w:t xml:space="preserve"> para o desenvolvimento de software. Foi utilizado para desenvolver uma parte do projeto usando a linguagem </w:t>
-            </w:r>
-            <w:proofErr w:type="spellStart"/>
+              <w:t>Javascript</w:t>
+            </w:r>
+            <w:r>
+              <w:t xml:space="preserve"> no ambiente </w:t>
+            </w:r>
             <w:r>
               <w:rPr>
                 <w:i/>
                 <w:iCs/>
               </w:rPr>
-              <w:t>Javascript</w:t>
-            </w:r>
-            <w:proofErr w:type="spellEnd"/>
-            <w:r>
-              <w:t xml:space="preserve"> no ambiente </w:t>
-            </w:r>
-            <w:proofErr w:type="spellStart"/>
-            <w:r>
-              <w:rPr>
-                <w:i/>
-                <w:iCs/>
-              </w:rPr>
               <w:t>nodejs</w:t>
             </w:r>
-            <w:proofErr w:type="spellEnd"/>
             <w:r>
               <w:t>.</w:t>
             </w:r>
@@ -14051,7 +13405,7 @@
                 <w:color w:val="auto"/>
               </w:rPr>
             </w:pPr>
-            <w:bookmarkStart w:id="86" w:name="_Toc197380487"/>
+            <w:bookmarkStart w:id="84" w:name="_Toc197380487"/>
             <w:r>
               <w:rPr>
                 <w:color w:val="auto"/>
@@ -14103,27 +13457,9 @@
                 <w:iCs/>
                 <w:color w:val="auto"/>
               </w:rPr>
-              <w:t xml:space="preserve">Visual </w:t>
-            </w:r>
-            <w:proofErr w:type="spellStart"/>
-            <w:r>
-              <w:rPr>
-                <w:i/>
-                <w:iCs/>
-                <w:color w:val="auto"/>
-              </w:rPr>
-              <w:t>Studio</w:t>
-            </w:r>
-            <w:proofErr w:type="spellEnd"/>
-            <w:r>
-              <w:rPr>
-                <w:i/>
-                <w:iCs/>
-                <w:color w:val="auto"/>
-              </w:rPr>
-              <w:t xml:space="preserve"> 2022</w:t>
-            </w:r>
-            <w:bookmarkEnd w:id="86"/>
+              <w:t>Visual Studio 2022</w:t>
+            </w:r>
+            <w:bookmarkEnd w:id="84"/>
           </w:p>
         </w:tc>
         <w:tc>
@@ -14172,7 +13508,6 @@
               </w:rPr>
               <w:t xml:space="preserve"> </w:t>
             </w:r>
-            <w:proofErr w:type="spellStart"/>
             <w:r>
               <w:rPr>
                 <w:b/>
@@ -14182,7 +13517,6 @@
               </w:rPr>
               <w:t>Studio</w:t>
             </w:r>
-            <w:proofErr w:type="spellEnd"/>
             <w:r>
               <w:rPr>
                 <w:b/>
@@ -14283,7 +13617,7 @@
                 <w:szCs w:val="22"/>
               </w:rPr>
             </w:pPr>
-            <w:bookmarkStart w:id="87" w:name="_Toc197380488"/>
+            <w:bookmarkStart w:id="85" w:name="_Toc197380488"/>
             <w:r>
               <w:rPr>
                 <w:color w:val="auto"/>
@@ -14369,7 +13703,7 @@
               </w:rPr>
               <w:t>IDE</w:t>
             </w:r>
-            <w:bookmarkEnd w:id="87"/>
+            <w:bookmarkEnd w:id="85"/>
           </w:p>
         </w:tc>
         <w:tc>
@@ -14532,7 +13866,7 @@
                 <w:szCs w:val="22"/>
               </w:rPr>
             </w:pPr>
-            <w:bookmarkStart w:id="88" w:name="_Toc197380489"/>
+            <w:bookmarkStart w:id="86" w:name="_Toc197380489"/>
             <w:r>
               <w:rPr>
                 <w:color w:val="auto"/>
@@ -14618,7 +13952,7 @@
               </w:rPr>
               <w:t>Word</w:t>
             </w:r>
-            <w:bookmarkEnd w:id="88"/>
+            <w:bookmarkEnd w:id="86"/>
           </w:p>
         </w:tc>
         <w:tc>
@@ -14795,7 +14129,7 @@
                 <w:szCs w:val="22"/>
               </w:rPr>
             </w:pPr>
-            <w:bookmarkStart w:id="89" w:name="_Toc197380490"/>
+            <w:bookmarkStart w:id="87" w:name="_Toc197380490"/>
             <w:r>
               <w:rPr>
                 <w:color w:val="auto"/>
@@ -14881,7 +14215,7 @@
               </w:rPr>
               <w:t>Excel</w:t>
             </w:r>
-            <w:bookmarkEnd w:id="89"/>
+            <w:bookmarkEnd w:id="87"/>
           </w:p>
         </w:tc>
         <w:tc>
@@ -14932,21 +14266,7 @@
               <w:rPr>
                 <w:color w:val="auto"/>
               </w:rPr>
-              <w:t xml:space="preserve"> – Foi utilizado para fazer o TODO </w:t>
-            </w:r>
-            <w:proofErr w:type="spellStart"/>
-            <w:r>
-              <w:rPr>
-                <w:color w:val="auto"/>
-              </w:rPr>
-              <w:t>list</w:t>
-            </w:r>
-            <w:proofErr w:type="spellEnd"/>
-            <w:r>
-              <w:rPr>
-                <w:color w:val="auto"/>
-              </w:rPr>
-              <w:t xml:space="preserve"> e usar o registo das tarefas semanais.</w:t>
+              <w:t xml:space="preserve"> – Foi utilizado para fazer o TODO list e usar o registo das tarefas semanais.</w:t>
             </w:r>
           </w:p>
         </w:tc>
@@ -15036,7 +14356,7 @@
                 <w:szCs w:val="22"/>
               </w:rPr>
             </w:pPr>
-            <w:bookmarkStart w:id="90" w:name="_Toc197380491"/>
+            <w:bookmarkStart w:id="88" w:name="_Toc197380491"/>
             <w:r>
               <w:rPr>
                 <w:color w:val="auto"/>
@@ -15114,7 +14434,6 @@
               </w:rPr>
               <w:t xml:space="preserve"> </w:t>
             </w:r>
-            <w:proofErr w:type="spellStart"/>
             <w:r>
               <w:rPr>
                 <w:color w:val="auto"/>
@@ -15123,7 +14442,6 @@
               </w:rPr>
               <w:t>Power</w:t>
             </w:r>
-            <w:proofErr w:type="spellEnd"/>
             <w:r>
               <w:rPr>
                 <w:i w:val="0"/>
@@ -15134,7 +14452,6 @@
               </w:rPr>
               <w:t xml:space="preserve"> </w:t>
             </w:r>
-            <w:proofErr w:type="spellStart"/>
             <w:r>
               <w:rPr>
                 <w:color w:val="auto"/>
@@ -15143,8 +14460,7 @@
               </w:rPr>
               <w:t>Point</w:t>
             </w:r>
-            <w:bookmarkEnd w:id="90"/>
-            <w:proofErr w:type="spellEnd"/>
+            <w:bookmarkEnd w:id="88"/>
           </w:p>
         </w:tc>
         <w:tc>
@@ -15181,7 +14497,6 @@
                 <w:color w:val="auto"/>
               </w:rPr>
             </w:pPr>
-            <w:proofErr w:type="spellStart"/>
             <w:r>
               <w:rPr>
                 <w:b/>
@@ -15192,7 +14507,6 @@
               </w:rPr>
               <w:t>Power</w:t>
             </w:r>
-            <w:proofErr w:type="spellEnd"/>
             <w:r>
               <w:rPr>
                 <w:b/>
@@ -15201,7 +14515,6 @@
               </w:rPr>
               <w:t xml:space="preserve"> </w:t>
             </w:r>
-            <w:proofErr w:type="spellStart"/>
             <w:r>
               <w:rPr>
                 <w:b/>
@@ -15212,26 +14525,11 @@
               </w:rPr>
               <w:t>Point</w:t>
             </w:r>
-            <w:proofErr w:type="spellEnd"/>
             <w:r>
               <w:rPr>
                 <w:color w:val="auto"/>
               </w:rPr>
-              <w:t xml:space="preserve"> – Utilizado para </w:t>
-            </w:r>
-            <w:proofErr w:type="spellStart"/>
-            <w:r>
-              <w:rPr>
-                <w:color w:val="auto"/>
-              </w:rPr>
-              <w:t>concecção</w:t>
-            </w:r>
-            <w:proofErr w:type="spellEnd"/>
-            <w:r>
-              <w:rPr>
-                <w:color w:val="auto"/>
-              </w:rPr>
-              <w:t xml:space="preserve"> das apresentações Referentes ao PBL.</w:t>
+              <w:t xml:space="preserve"> – Utilizado para concecção das apresentações Referentes ao PBL.</w:t>
             </w:r>
           </w:p>
         </w:tc>
@@ -15321,7 +14619,7 @@
                 <w:szCs w:val="22"/>
               </w:rPr>
             </w:pPr>
-            <w:bookmarkStart w:id="91" w:name="_Toc197380492"/>
+            <w:bookmarkStart w:id="89" w:name="_Toc197380492"/>
             <w:r>
               <w:rPr>
                 <w:color w:val="auto"/>
@@ -15389,7 +14687,7 @@
               </w:rPr>
               <w:t>Brave</w:t>
             </w:r>
-            <w:bookmarkEnd w:id="91"/>
+            <w:bookmarkEnd w:id="89"/>
           </w:p>
         </w:tc>
         <w:tc>
@@ -15538,7 +14836,7 @@
                 <w:szCs w:val="22"/>
               </w:rPr>
             </w:pPr>
-            <w:bookmarkStart w:id="92" w:name="_Toc197380493"/>
+            <w:bookmarkStart w:id="90" w:name="_Toc197380493"/>
             <w:r>
               <w:rPr>
                 <w:color w:val="auto"/>
@@ -15598,7 +14896,6 @@
               </w:rPr>
               <w:t xml:space="preserve"> - </w:t>
             </w:r>
-            <w:proofErr w:type="spellStart"/>
             <w:r>
               <w:rPr>
                 <w:color w:val="auto"/>
@@ -15607,8 +14904,7 @@
               </w:rPr>
               <w:t>Discord</w:t>
             </w:r>
-            <w:bookmarkEnd w:id="92"/>
-            <w:proofErr w:type="spellEnd"/>
+            <w:bookmarkEnd w:id="90"/>
           </w:p>
         </w:tc>
         <w:tc>
@@ -15645,7 +14941,6 @@
                 <w:color w:val="auto"/>
               </w:rPr>
             </w:pPr>
-            <w:proofErr w:type="spellStart"/>
             <w:r>
               <w:rPr>
                 <w:b/>
@@ -15656,7 +14951,6 @@
               </w:rPr>
               <w:t>Discord</w:t>
             </w:r>
-            <w:proofErr w:type="spellEnd"/>
             <w:r>
               <w:rPr>
                 <w:b/>
@@ -15759,7 +15053,7 @@
                 <w:szCs w:val="22"/>
               </w:rPr>
             </w:pPr>
-            <w:bookmarkStart w:id="93" w:name="_Toc197380494"/>
+            <w:bookmarkStart w:id="91" w:name="_Toc197380494"/>
             <w:r>
               <w:rPr>
                 <w:color w:val="auto"/>
@@ -15827,7 +15121,7 @@
               </w:rPr>
               <w:t>GitHub</w:t>
             </w:r>
-            <w:bookmarkEnd w:id="93"/>
+            <w:bookmarkEnd w:id="91"/>
           </w:p>
         </w:tc>
         <w:tc>
@@ -15902,12 +15196,12 @@
       <w:pPr>
         <w:pStyle w:val="Heading2"/>
       </w:pPr>
-      <w:bookmarkStart w:id="94" w:name="_Toc197380461"/>
+      <w:bookmarkStart w:id="92" w:name="_Toc197380461"/>
       <w:r>
         <w:lastRenderedPageBreak/>
         <w:t>Ferramentas de Desenvolvimento:</w:t>
       </w:r>
-      <w:bookmarkEnd w:id="94"/>
+      <w:bookmarkEnd w:id="92"/>
     </w:p>
     <w:p>
       <w:pPr>
@@ -15927,7 +15221,6 @@
       <w:r>
         <w:t xml:space="preserve"> </w:t>
       </w:r>
-      <w:proofErr w:type="spellStart"/>
       <w:r>
         <w:rPr>
           <w:i/>
@@ -15935,11 +15228,9 @@
         </w:rPr>
         <w:t>Studio</w:t>
       </w:r>
-      <w:proofErr w:type="spellEnd"/>
       <w:r>
         <w:t xml:space="preserve"> </w:t>
       </w:r>
-      <w:proofErr w:type="spellStart"/>
       <w:r>
         <w:rPr>
           <w:i/>
@@ -15947,7 +15238,6 @@
         </w:rPr>
         <w:t>Code</w:t>
       </w:r>
-      <w:proofErr w:type="spellEnd"/>
       <w:r>
         <w:t>;</w:t>
       </w:r>
@@ -15970,7 +15260,6 @@
       <w:r>
         <w:t xml:space="preserve"> </w:t>
       </w:r>
-      <w:proofErr w:type="spellStart"/>
       <w:r>
         <w:rPr>
           <w:i/>
@@ -15978,7 +15267,6 @@
         </w:rPr>
         <w:t>Studio</w:t>
       </w:r>
-      <w:proofErr w:type="spellEnd"/>
       <w:r>
         <w:t xml:space="preserve"> </w:t>
       </w:r>
@@ -16001,7 +15289,6 @@
           <w:numId w:val="2"/>
         </w:numPr>
       </w:pPr>
-      <w:proofErr w:type="spellStart"/>
       <w:r>
         <w:rPr>
           <w:i/>
@@ -16009,7 +15296,6 @@
         </w:rPr>
         <w:t>Arduino</w:t>
       </w:r>
-      <w:proofErr w:type="spellEnd"/>
       <w:r>
         <w:t xml:space="preserve"> </w:t>
       </w:r>
@@ -16114,11 +15400,11 @@
       <w:pPr>
         <w:pStyle w:val="Heading2"/>
       </w:pPr>
-      <w:bookmarkStart w:id="95" w:name="_Toc197380462"/>
+      <w:bookmarkStart w:id="93" w:name="_Toc197380462"/>
       <w:r>
         <w:t>Ferramentas para desenvolvimento de apresentação e relatório:</w:t>
       </w:r>
-      <w:bookmarkEnd w:id="95"/>
+      <w:bookmarkEnd w:id="93"/>
     </w:p>
     <w:p>
       <w:pPr>
@@ -16137,39 +15423,7 @@
           <w:i/>
           <w:iCs/>
         </w:rPr>
-        <w:t xml:space="preserve">Microsoft Office </w:t>
-      </w:r>
-      <w:proofErr w:type="spellStart"/>
-      <w:r>
-        <w:rPr>
-          <w:i/>
-          <w:iCs/>
-        </w:rPr>
-        <w:t>Power</w:t>
-      </w:r>
-      <w:proofErr w:type="spellEnd"/>
-      <w:r>
-        <w:rPr>
-          <w:i/>
-          <w:iCs/>
-        </w:rPr>
-        <w:t xml:space="preserve"> </w:t>
-      </w:r>
-      <w:proofErr w:type="spellStart"/>
-      <w:r>
-        <w:rPr>
-          <w:i/>
-          <w:iCs/>
-        </w:rPr>
-        <w:t>Point</w:t>
-      </w:r>
-      <w:proofErr w:type="spellEnd"/>
-      <w:r>
-        <w:rPr>
-          <w:i/>
-          <w:iCs/>
-        </w:rPr>
-        <w:t xml:space="preserve"> 365</w:t>
+        <w:t>Microsoft Office Power Point 365</w:t>
       </w:r>
     </w:p>
     <w:p>
@@ -16229,23 +15483,7 @@
           <w:i/>
           <w:iCs/>
         </w:rPr>
-        <w:t xml:space="preserve">Office </w:t>
-      </w:r>
-      <w:proofErr w:type="spellStart"/>
-      <w:r>
-        <w:rPr>
-          <w:i/>
-          <w:iCs/>
-        </w:rPr>
-        <w:t>Timeline</w:t>
-      </w:r>
-      <w:proofErr w:type="spellEnd"/>
-      <w:r>
-        <w:rPr>
-          <w:i/>
-          <w:iCs/>
-        </w:rPr>
-        <w:t>;</w:t>
+        <w:t>Office Timeline;</w:t>
       </w:r>
     </w:p>
     <w:p>
@@ -16277,11 +15515,11 @@
       <w:pPr>
         <w:pStyle w:val="Heading2"/>
       </w:pPr>
-      <w:bookmarkStart w:id="96" w:name="_Toc197380463"/>
+      <w:bookmarkStart w:id="94" w:name="_Toc197380463"/>
       <w:r>
         <w:t>Aplicação/Site de Comunicação:</w:t>
       </w:r>
-      <w:bookmarkEnd w:id="96"/>
+      <w:bookmarkEnd w:id="94"/>
     </w:p>
     <w:p>
       <w:pPr>
@@ -16291,7 +15529,6 @@
           <w:numId w:val="5"/>
         </w:numPr>
       </w:pPr>
-      <w:proofErr w:type="spellStart"/>
       <w:r>
         <w:rPr>
           <w:i/>
@@ -16299,7 +15536,6 @@
         </w:rPr>
         <w:t>Discord</w:t>
       </w:r>
-      <w:proofErr w:type="spellEnd"/>
       <w:r>
         <w:t>;</w:t>
       </w:r>
@@ -16312,7 +15548,6 @@
           <w:numId w:val="5"/>
         </w:numPr>
       </w:pPr>
-      <w:proofErr w:type="spellStart"/>
       <w:r>
         <w:rPr>
           <w:i/>
@@ -16320,7 +15555,6 @@
         </w:rPr>
         <w:t>Whatsapp</w:t>
       </w:r>
-      <w:proofErr w:type="spellEnd"/>
       <w:r>
         <w:t>;</w:t>
       </w:r>
@@ -16333,7 +15567,6 @@
           <w:numId w:val="5"/>
         </w:numPr>
       </w:pPr>
-      <w:proofErr w:type="spellStart"/>
       <w:r>
         <w:rPr>
           <w:i/>
@@ -16341,7 +15574,6 @@
         </w:rPr>
         <w:t>Git</w:t>
       </w:r>
-      <w:proofErr w:type="spellEnd"/>
       <w:r>
         <w:t>;</w:t>
       </w:r>
@@ -16373,7 +15605,6 @@
           <w:numId w:val="5"/>
         </w:numPr>
       </w:pPr>
-      <w:proofErr w:type="spellStart"/>
       <w:r>
         <w:rPr>
           <w:i/>
@@ -16381,7 +15612,6 @@
         </w:rPr>
         <w:t>Gmail</w:t>
       </w:r>
-      <w:proofErr w:type="spellEnd"/>
       <w:r>
         <w:t>;</w:t>
       </w:r>
@@ -16412,12 +15642,12 @@
       <w:pPr>
         <w:pStyle w:val="Heading1"/>
       </w:pPr>
-      <w:bookmarkStart w:id="97" w:name="_Toc197380464"/>
+      <w:bookmarkStart w:id="95" w:name="_Toc197380464"/>
       <w:r>
         <w:lastRenderedPageBreak/>
         <w:t>Capítulo IV – Cronograma Final e Justificação de desvios</w:t>
       </w:r>
-      <w:bookmarkEnd w:id="97"/>
+      <w:bookmarkEnd w:id="95"/>
     </w:p>
     <w:p>
       <w:pPr>
@@ -16449,12 +15679,12 @@
       <w:pPr>
         <w:pStyle w:val="Heading1"/>
       </w:pPr>
-      <w:bookmarkStart w:id="98" w:name="_Toc197380465"/>
+      <w:bookmarkStart w:id="96" w:name="_Toc197380465"/>
       <w:r>
         <w:lastRenderedPageBreak/>
         <w:t>Justificação</w:t>
       </w:r>
-      <w:bookmarkEnd w:id="98"/>
+      <w:bookmarkEnd w:id="96"/>
     </w:p>
     <w:p>
       <w:pPr>
@@ -16482,12 +15712,12 @@
       <w:pPr>
         <w:pStyle w:val="Heading1"/>
       </w:pPr>
-      <w:bookmarkStart w:id="99" w:name="_Toc197380466"/>
+      <w:bookmarkStart w:id="97" w:name="_Toc197380466"/>
       <w:r>
         <w:lastRenderedPageBreak/>
         <w:t>Capítulo V – Análise do percurso pessoal</w:t>
       </w:r>
-      <w:bookmarkEnd w:id="99"/>
+      <w:bookmarkEnd w:id="97"/>
     </w:p>
     <w:p>
       <w:pPr>
@@ -16509,12 +15739,12 @@
       <w:pPr>
         <w:pStyle w:val="Heading1"/>
       </w:pPr>
-      <w:bookmarkStart w:id="100" w:name="_Toc197380467"/>
+      <w:bookmarkStart w:id="98" w:name="_Toc197380467"/>
       <w:r>
         <w:lastRenderedPageBreak/>
         <w:t>Conclusão</w:t>
       </w:r>
-      <w:bookmarkEnd w:id="100"/>
+      <w:bookmarkEnd w:id="98"/>
     </w:p>
     <w:p>
       <w:pPr>
@@ -16542,12 +15772,12 @@
       <w:pPr>
         <w:pStyle w:val="Heading1"/>
       </w:pPr>
-      <w:bookmarkStart w:id="101" w:name="_Toc197380468"/>
+      <w:bookmarkStart w:id="99" w:name="_Toc197380468"/>
       <w:r>
         <w:lastRenderedPageBreak/>
         <w:t>Bibliografia e Web Grafia</w:t>
       </w:r>
-      <w:bookmarkEnd w:id="101"/>
+      <w:bookmarkEnd w:id="99"/>
     </w:p>
     <w:p>
       <w:r>
@@ -16661,7 +15891,10 @@
       <w:jc w:val="right"/>
     </w:pPr>
     <w:r>
-      <w:t xml:space="preserve">Relatório Do Projeto de </w:t>
+      <w:t xml:space="preserve">Relatório Do </w:t>
+    </w:r>
+    <w:r>
+      <w:t xml:space="preserve">Projeto de </w:t>
     </w:r>
     <w:r>
       <w:rPr>
@@ -16673,7 +15906,6 @@
     <w:r>
       <w:t xml:space="preserve"> </w:t>
     </w:r>
-    <w:proofErr w:type="spellStart"/>
     <w:r>
       <w:rPr>
         <w:i/>
@@ -16681,7 +15913,6 @@
       </w:rPr>
       <w:t>Factory</w:t>
     </w:r>
-    <w:proofErr w:type="spellEnd"/>
     <w:r>
       <w:t xml:space="preserve"> – S.T.A.R | Página </w:t>
     </w:r>

</xml_diff>